<commit_message>
Actualizando el reporte del proyecto.
</commit_message>
<xml_diff>
--- a/doc/Reporte Biclustering RNASEQ.docx
+++ b/doc/Reporte Biclustering RNASEQ.docx
@@ -111,7 +111,7 @@
         </w:rPr>
       </w:pPr>
       <w:bookmarkStart w:id="0" w:name="_may0h3n8dx8w" w:colFirst="0" w:colLast="0"/>
-      <w:bookmarkStart w:id="1" w:name="_Toc511573631"/>
+      <w:bookmarkStart w:id="1" w:name="_Toc511587387"/>
       <w:bookmarkEnd w:id="0"/>
       <w:r>
         <w:rPr>
@@ -324,7 +324,7 @@
         <w:pStyle w:val="Titulo1"/>
       </w:pPr>
       <w:bookmarkStart w:id="2" w:name="_blj9mmft0763" w:colFirst="0" w:colLast="0"/>
-      <w:bookmarkStart w:id="3" w:name="_Toc511573632"/>
+      <w:bookmarkStart w:id="3" w:name="_Toc511587388"/>
       <w:bookmarkEnd w:id="2"/>
       <w:r>
         <w:t>Resumen</w:t>
@@ -394,6 +394,7 @@
           <w:color w:val="000000"/>
           <w:sz w:val="22"/>
           <w:szCs w:val="22"/>
+          <w:lang w:val="en"/>
         </w:rPr>
         <w:id w:val="-1897041965"/>
         <w:docPartObj>
@@ -447,7 +448,7 @@
             </w:rPr>
             <w:fldChar w:fldCharType="separate"/>
           </w:r>
-          <w:hyperlink w:anchor="_Toc511573631" w:history="1">
+          <w:hyperlink w:anchor="_Toc511587387" w:history="1">
             <w:r>
               <w:rPr>
                 <w:rStyle w:val="Hipervnculo"/>
@@ -460,7 +461,6 @@
               <w:rPr>
                 <w:noProof/>
                 <w:webHidden/>
-                <w:lang w:val="es-ES"/>
               </w:rPr>
               <w:tab/>
             </w:r>
@@ -468,7 +468,6 @@
               <w:rPr>
                 <w:noProof/>
                 <w:webHidden/>
-                <w:lang w:val="es-ES"/>
               </w:rPr>
               <w:fldChar w:fldCharType="begin"/>
             </w:r>
@@ -476,22 +475,19 @@
               <w:rPr>
                 <w:noProof/>
                 <w:webHidden/>
-                <w:lang w:val="es-ES"/>
-              </w:rPr>
-              <w:instrText xml:space="preserve"> PAGEREF _Toc511573631 \h </w:instrText>
+              </w:rPr>
+              <w:instrText xml:space="preserve"> PAGEREF _Toc511587387 \h </w:instrText>
             </w:r>
             <w:r>
               <w:rPr>
                 <w:noProof/>
                 <w:webHidden/>
-                <w:lang w:val="es-ES"/>
               </w:rPr>
             </w:r>
             <w:r>
               <w:rPr>
                 <w:noProof/>
                 <w:webHidden/>
-                <w:lang w:val="es-ES"/>
               </w:rPr>
               <w:fldChar w:fldCharType="separate"/>
             </w:r>
@@ -499,7 +495,6 @@
               <w:rPr>
                 <w:noProof/>
                 <w:webHidden/>
-                <w:lang w:val="es-ES"/>
               </w:rPr>
               <w:t>1</w:t>
             </w:r>
@@ -507,7 +502,6 @@
               <w:rPr>
                 <w:noProof/>
                 <w:webHidden/>
-                <w:lang w:val="es-ES"/>
               </w:rPr>
               <w:fldChar w:fldCharType="end"/>
             </w:r>
@@ -526,12 +520,11 @@
               <w:lang w:val="es-ES"/>
             </w:rPr>
           </w:pPr>
-          <w:hyperlink w:anchor="_Toc511573632" w:history="1">
+          <w:hyperlink w:anchor="_Toc511587388" w:history="1">
             <w:r>
               <w:rPr>
                 <w:rStyle w:val="Hipervnculo"/>
                 <w:noProof/>
-                <w:lang w:val="es-ES"/>
               </w:rPr>
               <w:t>Resumen</w:t>
             </w:r>
@@ -539,7 +532,6 @@
               <w:rPr>
                 <w:noProof/>
                 <w:webHidden/>
-                <w:lang w:val="es-ES"/>
               </w:rPr>
               <w:tab/>
             </w:r>
@@ -547,7 +539,6 @@
               <w:rPr>
                 <w:noProof/>
                 <w:webHidden/>
-                <w:lang w:val="es-ES"/>
               </w:rPr>
               <w:fldChar w:fldCharType="begin"/>
             </w:r>
@@ -555,22 +546,19 @@
               <w:rPr>
                 <w:noProof/>
                 <w:webHidden/>
-                <w:lang w:val="es-ES"/>
-              </w:rPr>
-              <w:instrText xml:space="preserve"> PAGEREF _Toc511573632 \h </w:instrText>
+              </w:rPr>
+              <w:instrText xml:space="preserve"> PAGEREF _Toc511587388 \h </w:instrText>
             </w:r>
             <w:r>
               <w:rPr>
                 <w:noProof/>
                 <w:webHidden/>
-                <w:lang w:val="es-ES"/>
               </w:rPr>
             </w:r>
             <w:r>
               <w:rPr>
                 <w:noProof/>
                 <w:webHidden/>
-                <w:lang w:val="es-ES"/>
               </w:rPr>
               <w:fldChar w:fldCharType="separate"/>
             </w:r>
@@ -578,7 +566,6 @@
               <w:rPr>
                 <w:noProof/>
                 <w:webHidden/>
-                <w:lang w:val="es-ES"/>
               </w:rPr>
               <w:t>1</w:t>
             </w:r>
@@ -586,7 +573,6 @@
               <w:rPr>
                 <w:noProof/>
                 <w:webHidden/>
-                <w:lang w:val="es-ES"/>
               </w:rPr>
               <w:fldChar w:fldCharType="end"/>
             </w:r>
@@ -606,12 +592,11 @@
               <w:lang w:val="es-ES"/>
             </w:rPr>
           </w:pPr>
-          <w:hyperlink w:anchor="_Toc511573633" w:history="1">
+          <w:hyperlink w:anchor="_Toc511587389" w:history="1">
             <w:r>
               <w:rPr>
                 <w:rStyle w:val="Hipervnculo"/>
                 <w:noProof/>
-                <w:lang w:val="es-ES"/>
               </w:rPr>
               <w:t>1.</w:t>
             </w:r>
@@ -628,7 +613,6 @@
               <w:rPr>
                 <w:rStyle w:val="Hipervnculo"/>
                 <w:noProof/>
-                <w:lang w:val="es-ES"/>
               </w:rPr>
               <w:t>Introducción</w:t>
             </w:r>
@@ -636,7 +620,6 @@
               <w:rPr>
                 <w:noProof/>
                 <w:webHidden/>
-                <w:lang w:val="es-ES"/>
               </w:rPr>
               <w:tab/>
             </w:r>
@@ -644,7 +627,6 @@
               <w:rPr>
                 <w:noProof/>
                 <w:webHidden/>
-                <w:lang w:val="es-ES"/>
               </w:rPr>
               <w:fldChar w:fldCharType="begin"/>
             </w:r>
@@ -652,22 +634,19 @@
               <w:rPr>
                 <w:noProof/>
                 <w:webHidden/>
-                <w:lang w:val="es-ES"/>
-              </w:rPr>
-              <w:instrText xml:space="preserve"> PAGEREF _Toc511573633 \h </w:instrText>
+              </w:rPr>
+              <w:instrText xml:space="preserve"> PAGEREF _Toc511587389 \h </w:instrText>
             </w:r>
             <w:r>
               <w:rPr>
                 <w:noProof/>
                 <w:webHidden/>
-                <w:lang w:val="es-ES"/>
               </w:rPr>
             </w:r>
             <w:r>
               <w:rPr>
                 <w:noProof/>
                 <w:webHidden/>
-                <w:lang w:val="es-ES"/>
               </w:rPr>
               <w:fldChar w:fldCharType="separate"/>
             </w:r>
@@ -675,7 +654,6 @@
               <w:rPr>
                 <w:noProof/>
                 <w:webHidden/>
-                <w:lang w:val="es-ES"/>
               </w:rPr>
               <w:t>2</w:t>
             </w:r>
@@ -683,7 +661,6 @@
               <w:rPr>
                 <w:noProof/>
                 <w:webHidden/>
-                <w:lang w:val="es-ES"/>
               </w:rPr>
               <w:fldChar w:fldCharType="end"/>
             </w:r>
@@ -703,12 +680,11 @@
               <w:lang w:val="es-ES"/>
             </w:rPr>
           </w:pPr>
-          <w:hyperlink w:anchor="_Toc511573634" w:history="1">
+          <w:hyperlink w:anchor="_Toc511587390" w:history="1">
             <w:r>
               <w:rPr>
                 <w:rStyle w:val="Hipervnculo"/>
                 <w:noProof/>
-                <w:lang w:val="es-ES"/>
               </w:rPr>
               <w:t>1.1.</w:t>
             </w:r>
@@ -725,7 +701,6 @@
               <w:rPr>
                 <w:rStyle w:val="Hipervnculo"/>
                 <w:noProof/>
-                <w:lang w:val="es-ES"/>
               </w:rPr>
               <w:t>Definición de Biclustering</w:t>
             </w:r>
@@ -733,7 +708,6 @@
               <w:rPr>
                 <w:noProof/>
                 <w:webHidden/>
-                <w:lang w:val="es-ES"/>
               </w:rPr>
               <w:tab/>
             </w:r>
@@ -741,7 +715,6 @@
               <w:rPr>
                 <w:noProof/>
                 <w:webHidden/>
-                <w:lang w:val="es-ES"/>
               </w:rPr>
               <w:fldChar w:fldCharType="begin"/>
             </w:r>
@@ -749,22 +722,19 @@
               <w:rPr>
                 <w:noProof/>
                 <w:webHidden/>
-                <w:lang w:val="es-ES"/>
-              </w:rPr>
-              <w:instrText xml:space="preserve"> PAGEREF _Toc511573634 \h </w:instrText>
+              </w:rPr>
+              <w:instrText xml:space="preserve"> PAGEREF _Toc511587390 \h </w:instrText>
             </w:r>
             <w:r>
               <w:rPr>
                 <w:noProof/>
                 <w:webHidden/>
-                <w:lang w:val="es-ES"/>
               </w:rPr>
             </w:r>
             <w:r>
               <w:rPr>
                 <w:noProof/>
                 <w:webHidden/>
-                <w:lang w:val="es-ES"/>
               </w:rPr>
               <w:fldChar w:fldCharType="separate"/>
             </w:r>
@@ -772,7 +742,6 @@
               <w:rPr>
                 <w:noProof/>
                 <w:webHidden/>
-                <w:lang w:val="es-ES"/>
               </w:rPr>
               <w:t>3</w:t>
             </w:r>
@@ -780,7 +749,6 @@
               <w:rPr>
                 <w:noProof/>
                 <w:webHidden/>
-                <w:lang w:val="es-ES"/>
               </w:rPr>
               <w:fldChar w:fldCharType="end"/>
             </w:r>
@@ -800,12 +768,11 @@
               <w:lang w:val="es-ES"/>
             </w:rPr>
           </w:pPr>
-          <w:hyperlink w:anchor="_Toc511573635" w:history="1">
+          <w:hyperlink w:anchor="_Toc511587391" w:history="1">
             <w:r>
               <w:rPr>
                 <w:rStyle w:val="Hipervnculo"/>
                 <w:noProof/>
-                <w:lang w:val="es-ES"/>
               </w:rPr>
               <w:t>1.2.</w:t>
             </w:r>
@@ -822,7 +789,6 @@
               <w:rPr>
                 <w:rStyle w:val="Hipervnculo"/>
                 <w:noProof/>
-                <w:lang w:val="es-ES"/>
               </w:rPr>
               <w:t>Complejidad del problema</w:t>
             </w:r>
@@ -830,7 +796,6 @@
               <w:rPr>
                 <w:noProof/>
                 <w:webHidden/>
-                <w:lang w:val="es-ES"/>
               </w:rPr>
               <w:tab/>
             </w:r>
@@ -838,7 +803,6 @@
               <w:rPr>
                 <w:noProof/>
                 <w:webHidden/>
-                <w:lang w:val="es-ES"/>
               </w:rPr>
               <w:fldChar w:fldCharType="begin"/>
             </w:r>
@@ -846,22 +810,19 @@
               <w:rPr>
                 <w:noProof/>
                 <w:webHidden/>
-                <w:lang w:val="es-ES"/>
-              </w:rPr>
-              <w:instrText xml:space="preserve"> PAGEREF _Toc511573635 \h </w:instrText>
+              </w:rPr>
+              <w:instrText xml:space="preserve"> PAGEREF _Toc511587391 \h </w:instrText>
             </w:r>
             <w:r>
               <w:rPr>
                 <w:noProof/>
                 <w:webHidden/>
-                <w:lang w:val="es-ES"/>
               </w:rPr>
             </w:r>
             <w:r>
               <w:rPr>
                 <w:noProof/>
                 <w:webHidden/>
-                <w:lang w:val="es-ES"/>
               </w:rPr>
               <w:fldChar w:fldCharType="separate"/>
             </w:r>
@@ -869,7 +830,6 @@
               <w:rPr>
                 <w:noProof/>
                 <w:webHidden/>
-                <w:lang w:val="es-ES"/>
               </w:rPr>
               <w:t>4</w:t>
             </w:r>
@@ -877,7 +837,6 @@
               <w:rPr>
                 <w:noProof/>
                 <w:webHidden/>
-                <w:lang w:val="es-ES"/>
               </w:rPr>
               <w:fldChar w:fldCharType="end"/>
             </w:r>
@@ -897,12 +856,11 @@
               <w:lang w:val="es-ES"/>
             </w:rPr>
           </w:pPr>
-          <w:hyperlink w:anchor="_Toc511573636" w:history="1">
+          <w:hyperlink w:anchor="_Toc511587392" w:history="1">
             <w:r>
               <w:rPr>
                 <w:rStyle w:val="Hipervnculo"/>
                 <w:noProof/>
-                <w:lang w:val="es-ES"/>
               </w:rPr>
               <w:t>1.3.</w:t>
             </w:r>
@@ -919,7 +877,6 @@
               <w:rPr>
                 <w:rStyle w:val="Hipervnculo"/>
                 <w:noProof/>
-                <w:lang w:val="es-ES"/>
               </w:rPr>
               <w:t>Biclustering para datos de expresión génica.</w:t>
             </w:r>
@@ -927,7 +884,6 @@
               <w:rPr>
                 <w:noProof/>
                 <w:webHidden/>
-                <w:lang w:val="es-ES"/>
               </w:rPr>
               <w:tab/>
             </w:r>
@@ -935,7 +891,6 @@
               <w:rPr>
                 <w:noProof/>
                 <w:webHidden/>
-                <w:lang w:val="es-ES"/>
               </w:rPr>
               <w:fldChar w:fldCharType="begin"/>
             </w:r>
@@ -943,22 +898,19 @@
               <w:rPr>
                 <w:noProof/>
                 <w:webHidden/>
-                <w:lang w:val="es-ES"/>
-              </w:rPr>
-              <w:instrText xml:space="preserve"> PAGEREF _Toc511573636 \h </w:instrText>
+              </w:rPr>
+              <w:instrText xml:space="preserve"> PAGEREF _Toc511587392 \h </w:instrText>
             </w:r>
             <w:r>
               <w:rPr>
                 <w:noProof/>
                 <w:webHidden/>
-                <w:lang w:val="es-ES"/>
               </w:rPr>
             </w:r>
             <w:r>
               <w:rPr>
                 <w:noProof/>
                 <w:webHidden/>
-                <w:lang w:val="es-ES"/>
               </w:rPr>
               <w:fldChar w:fldCharType="separate"/>
             </w:r>
@@ -966,7 +918,6 @@
               <w:rPr>
                 <w:noProof/>
                 <w:webHidden/>
-                <w:lang w:val="es-ES"/>
               </w:rPr>
               <w:t>4</w:t>
             </w:r>
@@ -974,7 +925,6 @@
               <w:rPr>
                 <w:noProof/>
                 <w:webHidden/>
-                <w:lang w:val="es-ES"/>
               </w:rPr>
               <w:fldChar w:fldCharType="end"/>
             </w:r>
@@ -994,12 +944,11 @@
               <w:lang w:val="es-ES"/>
             </w:rPr>
           </w:pPr>
-          <w:hyperlink w:anchor="_Toc511573637" w:history="1">
+          <w:hyperlink w:anchor="_Toc511587393" w:history="1">
             <w:r>
               <w:rPr>
                 <w:rStyle w:val="Hipervnculo"/>
                 <w:noProof/>
-                <w:lang w:val="es-ES"/>
               </w:rPr>
               <w:t>2.</w:t>
             </w:r>
@@ -1016,7 +965,6 @@
               <w:rPr>
                 <w:rStyle w:val="Hipervnculo"/>
                 <w:noProof/>
-                <w:lang w:val="es-ES"/>
               </w:rPr>
               <w:t>Materiales y Métodos</w:t>
             </w:r>
@@ -1024,7 +972,6 @@
               <w:rPr>
                 <w:noProof/>
                 <w:webHidden/>
-                <w:lang w:val="es-ES"/>
               </w:rPr>
               <w:tab/>
             </w:r>
@@ -1032,7 +979,6 @@
               <w:rPr>
                 <w:noProof/>
                 <w:webHidden/>
-                <w:lang w:val="es-ES"/>
               </w:rPr>
               <w:fldChar w:fldCharType="begin"/>
             </w:r>
@@ -1040,22 +986,19 @@
               <w:rPr>
                 <w:noProof/>
                 <w:webHidden/>
-                <w:lang w:val="es-ES"/>
-              </w:rPr>
-              <w:instrText xml:space="preserve"> PAGEREF _Toc511573637 \h </w:instrText>
+              </w:rPr>
+              <w:instrText xml:space="preserve"> PAGEREF _Toc511587393 \h </w:instrText>
             </w:r>
             <w:r>
               <w:rPr>
                 <w:noProof/>
                 <w:webHidden/>
-                <w:lang w:val="es-ES"/>
               </w:rPr>
             </w:r>
             <w:r>
               <w:rPr>
                 <w:noProof/>
                 <w:webHidden/>
-                <w:lang w:val="es-ES"/>
               </w:rPr>
               <w:fldChar w:fldCharType="separate"/>
             </w:r>
@@ -1063,7 +1006,6 @@
               <w:rPr>
                 <w:noProof/>
                 <w:webHidden/>
-                <w:lang w:val="es-ES"/>
               </w:rPr>
               <w:t>6</w:t>
             </w:r>
@@ -1071,7 +1013,6 @@
               <w:rPr>
                 <w:noProof/>
                 <w:webHidden/>
-                <w:lang w:val="es-ES"/>
               </w:rPr>
               <w:fldChar w:fldCharType="end"/>
             </w:r>
@@ -1091,12 +1032,11 @@
               <w:lang w:val="es-ES"/>
             </w:rPr>
           </w:pPr>
-          <w:hyperlink w:anchor="_Toc511573638" w:history="1">
+          <w:hyperlink w:anchor="_Toc511587394" w:history="1">
             <w:r>
               <w:rPr>
                 <w:rStyle w:val="Hipervnculo"/>
                 <w:noProof/>
-                <w:lang w:val="es-ES"/>
               </w:rPr>
               <w:t>2.1.</w:t>
             </w:r>
@@ -1113,7 +1053,6 @@
               <w:rPr>
                 <w:rStyle w:val="Hipervnculo"/>
                 <w:noProof/>
-                <w:lang w:val="es-ES"/>
               </w:rPr>
               <w:t>Matrices de Expresión utilizadas.</w:t>
             </w:r>
@@ -1121,7 +1060,6 @@
               <w:rPr>
                 <w:noProof/>
                 <w:webHidden/>
-                <w:lang w:val="es-ES"/>
               </w:rPr>
               <w:tab/>
             </w:r>
@@ -1129,7 +1067,6 @@
               <w:rPr>
                 <w:noProof/>
                 <w:webHidden/>
-                <w:lang w:val="es-ES"/>
               </w:rPr>
               <w:fldChar w:fldCharType="begin"/>
             </w:r>
@@ -1137,22 +1074,19 @@
               <w:rPr>
                 <w:noProof/>
                 <w:webHidden/>
-                <w:lang w:val="es-ES"/>
-              </w:rPr>
-              <w:instrText xml:space="preserve"> PAGEREF _Toc511573638 \h </w:instrText>
+              </w:rPr>
+              <w:instrText xml:space="preserve"> PAGEREF _Toc511587394 \h </w:instrText>
             </w:r>
             <w:r>
               <w:rPr>
                 <w:noProof/>
                 <w:webHidden/>
-                <w:lang w:val="es-ES"/>
               </w:rPr>
             </w:r>
             <w:r>
               <w:rPr>
                 <w:noProof/>
                 <w:webHidden/>
-                <w:lang w:val="es-ES"/>
               </w:rPr>
               <w:fldChar w:fldCharType="separate"/>
             </w:r>
@@ -1160,7 +1094,6 @@
               <w:rPr>
                 <w:noProof/>
                 <w:webHidden/>
-                <w:lang w:val="es-ES"/>
               </w:rPr>
               <w:t>6</w:t>
             </w:r>
@@ -1168,7 +1101,6 @@
               <w:rPr>
                 <w:noProof/>
                 <w:webHidden/>
-                <w:lang w:val="es-ES"/>
               </w:rPr>
               <w:fldChar w:fldCharType="end"/>
             </w:r>
@@ -1188,12 +1120,11 @@
               <w:lang w:val="es-ES"/>
             </w:rPr>
           </w:pPr>
-          <w:hyperlink w:anchor="_Toc511573639" w:history="1">
+          <w:hyperlink w:anchor="_Toc511587395" w:history="1">
             <w:r>
               <w:rPr>
                 <w:rStyle w:val="Hipervnculo"/>
                 <w:noProof/>
-                <w:lang w:val="es-ES"/>
               </w:rPr>
               <w:t>2.2.</w:t>
             </w:r>
@@ -1210,7 +1141,6 @@
               <w:rPr>
                 <w:rStyle w:val="Hipervnculo"/>
                 <w:noProof/>
-                <w:lang w:val="es-ES"/>
               </w:rPr>
               <w:t>Obtención y preprocesamiento de los datos de RNASeq</w:t>
             </w:r>
@@ -1218,7 +1148,6 @@
               <w:rPr>
                 <w:noProof/>
                 <w:webHidden/>
-                <w:lang w:val="es-ES"/>
               </w:rPr>
               <w:tab/>
             </w:r>
@@ -1226,7 +1155,6 @@
               <w:rPr>
                 <w:noProof/>
                 <w:webHidden/>
-                <w:lang w:val="es-ES"/>
               </w:rPr>
               <w:fldChar w:fldCharType="begin"/>
             </w:r>
@@ -1234,22 +1162,19 @@
               <w:rPr>
                 <w:noProof/>
                 <w:webHidden/>
-                <w:lang w:val="es-ES"/>
-              </w:rPr>
-              <w:instrText xml:space="preserve"> PAGEREF _Toc511573639 \h </w:instrText>
+              </w:rPr>
+              <w:instrText xml:space="preserve"> PAGEREF _Toc511587395 \h </w:instrText>
             </w:r>
             <w:r>
               <w:rPr>
                 <w:noProof/>
                 <w:webHidden/>
-                <w:lang w:val="es-ES"/>
               </w:rPr>
             </w:r>
             <w:r>
               <w:rPr>
                 <w:noProof/>
                 <w:webHidden/>
-                <w:lang w:val="es-ES"/>
               </w:rPr>
               <w:fldChar w:fldCharType="separate"/>
             </w:r>
@@ -1257,7 +1182,6 @@
               <w:rPr>
                 <w:noProof/>
                 <w:webHidden/>
-                <w:lang w:val="es-ES"/>
               </w:rPr>
               <w:t>7</w:t>
             </w:r>
@@ -1265,7 +1189,6 @@
               <w:rPr>
                 <w:noProof/>
                 <w:webHidden/>
-                <w:lang w:val="es-ES"/>
               </w:rPr>
               <w:fldChar w:fldCharType="end"/>
             </w:r>
@@ -1285,12 +1208,11 @@
               <w:lang w:val="es-ES"/>
             </w:rPr>
           </w:pPr>
-          <w:hyperlink w:anchor="_Toc511573640" w:history="1">
+          <w:hyperlink w:anchor="_Toc511587396" w:history="1">
             <w:r>
               <w:rPr>
                 <w:rStyle w:val="Hipervnculo"/>
                 <w:noProof/>
-                <w:lang w:val="es-ES"/>
               </w:rPr>
               <w:t>2.3.</w:t>
             </w:r>
@@ -1307,7 +1229,6 @@
               <w:rPr>
                 <w:rStyle w:val="Hipervnculo"/>
                 <w:noProof/>
-                <w:lang w:val="es-ES"/>
               </w:rPr>
               <w:t>Algoritmos Evolutivos Multi-Objetivo</w:t>
             </w:r>
@@ -1315,7 +1236,6 @@
               <w:rPr>
                 <w:noProof/>
                 <w:webHidden/>
-                <w:lang w:val="es-ES"/>
               </w:rPr>
               <w:tab/>
             </w:r>
@@ -1323,7 +1243,6 @@
               <w:rPr>
                 <w:noProof/>
                 <w:webHidden/>
-                <w:lang w:val="es-ES"/>
               </w:rPr>
               <w:fldChar w:fldCharType="begin"/>
             </w:r>
@@ -1331,22 +1250,19 @@
               <w:rPr>
                 <w:noProof/>
                 <w:webHidden/>
-                <w:lang w:val="es-ES"/>
-              </w:rPr>
-              <w:instrText xml:space="preserve"> PAGEREF _Toc511573640 \h </w:instrText>
+              </w:rPr>
+              <w:instrText xml:space="preserve"> PAGEREF _Toc511587396 \h </w:instrText>
             </w:r>
             <w:r>
               <w:rPr>
                 <w:noProof/>
                 <w:webHidden/>
-                <w:lang w:val="es-ES"/>
               </w:rPr>
             </w:r>
             <w:r>
               <w:rPr>
                 <w:noProof/>
                 <w:webHidden/>
-                <w:lang w:val="es-ES"/>
               </w:rPr>
               <w:fldChar w:fldCharType="separate"/>
             </w:r>
@@ -1354,7 +1270,6 @@
               <w:rPr>
                 <w:noProof/>
                 <w:webHidden/>
-                <w:lang w:val="es-ES"/>
               </w:rPr>
               <w:t>7</w:t>
             </w:r>
@@ -1362,7 +1277,6 @@
               <w:rPr>
                 <w:noProof/>
                 <w:webHidden/>
-                <w:lang w:val="es-ES"/>
               </w:rPr>
               <w:fldChar w:fldCharType="end"/>
             </w:r>
@@ -1382,12 +1296,11 @@
               <w:lang w:val="es-ES"/>
             </w:rPr>
           </w:pPr>
-          <w:hyperlink w:anchor="_Toc511573641" w:history="1">
+          <w:hyperlink w:anchor="_Toc511587397" w:history="1">
             <w:r>
               <w:rPr>
                 <w:rStyle w:val="Hipervnculo"/>
                 <w:noProof/>
-                <w:lang w:val="es-ES"/>
               </w:rPr>
               <w:t>2.4.</w:t>
             </w:r>
@@ -1404,7 +1317,6 @@
               <w:rPr>
                 <w:rStyle w:val="Hipervnculo"/>
                 <w:noProof/>
-                <w:lang w:val="es-ES"/>
               </w:rPr>
               <w:t>MOEA/D</w:t>
             </w:r>
@@ -1412,7 +1324,6 @@
               <w:rPr>
                 <w:noProof/>
                 <w:webHidden/>
-                <w:lang w:val="es-ES"/>
               </w:rPr>
               <w:tab/>
             </w:r>
@@ -1420,7 +1331,6 @@
               <w:rPr>
                 <w:noProof/>
                 <w:webHidden/>
-                <w:lang w:val="es-ES"/>
               </w:rPr>
               <w:fldChar w:fldCharType="begin"/>
             </w:r>
@@ -1428,22 +1338,19 @@
               <w:rPr>
                 <w:noProof/>
                 <w:webHidden/>
-                <w:lang w:val="es-ES"/>
-              </w:rPr>
-              <w:instrText xml:space="preserve"> PAGEREF _Toc511573641 \h </w:instrText>
+              </w:rPr>
+              <w:instrText xml:space="preserve"> PAGEREF _Toc511587397 \h </w:instrText>
             </w:r>
             <w:r>
               <w:rPr>
                 <w:noProof/>
                 <w:webHidden/>
-                <w:lang w:val="es-ES"/>
               </w:rPr>
             </w:r>
             <w:r>
               <w:rPr>
                 <w:noProof/>
                 <w:webHidden/>
-                <w:lang w:val="es-ES"/>
               </w:rPr>
               <w:fldChar w:fldCharType="separate"/>
             </w:r>
@@ -1451,7 +1358,6 @@
               <w:rPr>
                 <w:noProof/>
                 <w:webHidden/>
-                <w:lang w:val="es-ES"/>
               </w:rPr>
               <w:t>8</w:t>
             </w:r>
@@ -1459,7 +1365,6 @@
               <w:rPr>
                 <w:noProof/>
                 <w:webHidden/>
-                <w:lang w:val="es-ES"/>
               </w:rPr>
               <w:fldChar w:fldCharType="end"/>
             </w:r>
@@ -1479,12 +1384,11 @@
               <w:lang w:val="es-ES"/>
             </w:rPr>
           </w:pPr>
-          <w:hyperlink w:anchor="_Toc511573642" w:history="1">
+          <w:hyperlink w:anchor="_Toc511587398" w:history="1">
             <w:r>
               <w:rPr>
                 <w:rStyle w:val="Hipervnculo"/>
                 <w:noProof/>
-                <w:lang w:val="es-ES"/>
               </w:rPr>
               <w:t>3.</w:t>
             </w:r>
@@ -1501,7 +1405,6 @@
               <w:rPr>
                 <w:rStyle w:val="Hipervnculo"/>
                 <w:noProof/>
-                <w:lang w:val="es-ES"/>
               </w:rPr>
               <w:t>Resultados</w:t>
             </w:r>
@@ -1509,7 +1412,6 @@
               <w:rPr>
                 <w:noProof/>
                 <w:webHidden/>
-                <w:lang w:val="es-ES"/>
               </w:rPr>
               <w:tab/>
             </w:r>
@@ -1517,7 +1419,6 @@
               <w:rPr>
                 <w:noProof/>
                 <w:webHidden/>
-                <w:lang w:val="es-ES"/>
               </w:rPr>
               <w:fldChar w:fldCharType="begin"/>
             </w:r>
@@ -1525,22 +1426,19 @@
               <w:rPr>
                 <w:noProof/>
                 <w:webHidden/>
-                <w:lang w:val="es-ES"/>
-              </w:rPr>
-              <w:instrText xml:space="preserve"> PAGEREF _Toc511573642 \h </w:instrText>
+              </w:rPr>
+              <w:instrText xml:space="preserve"> PAGEREF _Toc511587398 \h </w:instrText>
             </w:r>
             <w:r>
               <w:rPr>
                 <w:noProof/>
                 <w:webHidden/>
-                <w:lang w:val="es-ES"/>
               </w:rPr>
             </w:r>
             <w:r>
               <w:rPr>
                 <w:noProof/>
                 <w:webHidden/>
-                <w:lang w:val="es-ES"/>
               </w:rPr>
               <w:fldChar w:fldCharType="separate"/>
             </w:r>
@@ -1548,7 +1446,6 @@
               <w:rPr>
                 <w:noProof/>
                 <w:webHidden/>
-                <w:lang w:val="es-ES"/>
               </w:rPr>
               <w:t>12</w:t>
             </w:r>
@@ -1556,7 +1453,6 @@
               <w:rPr>
                 <w:noProof/>
                 <w:webHidden/>
-                <w:lang w:val="es-ES"/>
               </w:rPr>
               <w:fldChar w:fldCharType="end"/>
             </w:r>
@@ -1576,12 +1472,11 @@
               <w:lang w:val="es-ES"/>
             </w:rPr>
           </w:pPr>
-          <w:hyperlink w:anchor="_Toc511573643" w:history="1">
+          <w:hyperlink w:anchor="_Toc511587399" w:history="1">
             <w:r>
               <w:rPr>
                 <w:rStyle w:val="Hipervnculo"/>
                 <w:noProof/>
-                <w:lang w:val="es-ES"/>
               </w:rPr>
               <w:t>4.</w:t>
             </w:r>
@@ -1598,7 +1493,6 @@
               <w:rPr>
                 <w:rStyle w:val="Hipervnculo"/>
                 <w:noProof/>
-                <w:lang w:val="es-ES"/>
               </w:rPr>
               <w:t>Referencias</w:t>
             </w:r>
@@ -1606,7 +1500,6 @@
               <w:rPr>
                 <w:noProof/>
                 <w:webHidden/>
-                <w:lang w:val="es-ES"/>
               </w:rPr>
               <w:tab/>
             </w:r>
@@ -1614,7 +1507,6 @@
               <w:rPr>
                 <w:noProof/>
                 <w:webHidden/>
-                <w:lang w:val="es-ES"/>
               </w:rPr>
               <w:fldChar w:fldCharType="begin"/>
             </w:r>
@@ -1622,22 +1514,19 @@
               <w:rPr>
                 <w:noProof/>
                 <w:webHidden/>
-                <w:lang w:val="es-ES"/>
-              </w:rPr>
-              <w:instrText xml:space="preserve"> PAGEREF _Toc511573643 \h </w:instrText>
+              </w:rPr>
+              <w:instrText xml:space="preserve"> PAGEREF _Toc511587399 \h </w:instrText>
             </w:r>
             <w:r>
               <w:rPr>
                 <w:noProof/>
                 <w:webHidden/>
-                <w:lang w:val="es-ES"/>
               </w:rPr>
             </w:r>
             <w:r>
               <w:rPr>
                 <w:noProof/>
                 <w:webHidden/>
-                <w:lang w:val="es-ES"/>
               </w:rPr>
               <w:fldChar w:fldCharType="separate"/>
             </w:r>
@@ -1645,7 +1534,6 @@
               <w:rPr>
                 <w:noProof/>
                 <w:webHidden/>
-                <w:lang w:val="es-ES"/>
               </w:rPr>
               <w:t>14</w:t>
             </w:r>
@@ -1653,7 +1541,6 @@
               <w:rPr>
                 <w:noProof/>
                 <w:webHidden/>
-                <w:lang w:val="es-ES"/>
               </w:rPr>
               <w:fldChar w:fldCharType="end"/>
             </w:r>
@@ -1691,7 +1578,7 @@
           <w:numId w:val="2"/>
         </w:numPr>
       </w:pPr>
-      <w:bookmarkStart w:id="7" w:name="_Toc511573633"/>
+      <w:bookmarkStart w:id="7" w:name="_Toc511587389"/>
       <w:r>
         <w:t>Introducción</w:t>
       </w:r>
@@ -2357,7 +2244,7 @@
           <w:numId w:val="2"/>
         </w:numPr>
       </w:pPr>
-      <w:bookmarkStart w:id="8" w:name="_Toc511573634"/>
+      <w:bookmarkStart w:id="8" w:name="_Toc511587390"/>
       <w:r>
         <w:t>Definición de Biclustering</w:t>
       </w:r>
@@ -2803,7 +2690,7 @@
           <w:numId w:val="2"/>
         </w:numPr>
       </w:pPr>
-      <w:bookmarkStart w:id="9" w:name="_Toc511573635"/>
+      <w:bookmarkStart w:id="9" w:name="_Toc511587391"/>
       <w:r>
         <w:t>Complejidad del problema</w:t>
       </w:r>
@@ -2913,7 +2800,7 @@
           <w:numId w:val="2"/>
         </w:numPr>
       </w:pPr>
-      <w:bookmarkStart w:id="10" w:name="_Toc511573636"/>
+      <w:bookmarkStart w:id="10" w:name="_Toc511587392"/>
       <w:r>
         <w:t>Biclustering para datos de expresión génica.</w:t>
       </w:r>
@@ -4421,7 +4308,7 @@
           <w:numId w:val="2"/>
         </w:numPr>
       </w:pPr>
-      <w:bookmarkStart w:id="11" w:name="_Toc511573637"/>
+      <w:bookmarkStart w:id="11" w:name="_Toc511587393"/>
       <w:r>
         <w:t>Materiales y Métodos</w:t>
       </w:r>
@@ -4435,7 +4322,7 @@
           <w:numId w:val="2"/>
         </w:numPr>
       </w:pPr>
-      <w:bookmarkStart w:id="12" w:name="_Toc511573638"/>
+      <w:bookmarkStart w:id="12" w:name="_Toc511587394"/>
       <w:r>
         <w:t>Matrices de Expresión utilizadas.</w:t>
       </w:r>
@@ -4843,7 +4730,7 @@
           <w:numId w:val="2"/>
         </w:numPr>
       </w:pPr>
-      <w:bookmarkStart w:id="13" w:name="_Toc511573639"/>
+      <w:bookmarkStart w:id="13" w:name="_Toc511587395"/>
       <w:r>
         <w:t xml:space="preserve">Obtención </w:t>
       </w:r>
@@ -4907,7 +4794,7 @@
           <w:numId w:val="2"/>
         </w:numPr>
       </w:pPr>
-      <w:bookmarkStart w:id="14" w:name="_Toc511573640"/>
+      <w:bookmarkStart w:id="14" w:name="_Toc511587396"/>
       <w:r>
         <w:t>Algoritmos Evolutivos Multi-Objetivo</w:t>
       </w:r>
@@ -6509,17 +6396,7 @@
                         <w:szCs w:val="22"/>
                         <w:lang w:val="es-ES"/>
                       </w:rPr>
-                      <m:t>i</m:t>
-                    </m:r>
-                    <m:r>
-                      <w:rPr>
-                        <w:rStyle w:val="fontstyle01"/>
-                        <w:rFonts w:ascii="Cambria Math" w:hAnsi="Cambria Math"/>
-                        <w:sz w:val="22"/>
-                        <w:szCs w:val="22"/>
-                        <w:lang w:val="es-ES"/>
-                      </w:rPr>
-                      <m:t>c</m:t>
+                      <m:t>ic</m:t>
                     </m:r>
                   </m:sub>
                 </m:sSub>
@@ -6567,17 +6444,7 @@
                         <w:szCs w:val="22"/>
                         <w:lang w:val="es-ES"/>
                       </w:rPr>
-                      <m:t>g</m:t>
-                    </m:r>
-                    <m:r>
-                      <w:rPr>
-                        <w:rStyle w:val="fontstyle01"/>
-                        <w:rFonts w:ascii="Cambria Math" w:hAnsi="Cambria Math"/>
-                        <w:sz w:val="22"/>
-                        <w:szCs w:val="22"/>
-                        <w:lang w:val="es-ES"/>
-                      </w:rPr>
-                      <m:t>j</m:t>
+                      <m:t>gj</m:t>
                     </m:r>
                   </m:sub>
                 </m:sSub>
@@ -6818,27 +6685,7 @@
             <w:szCs w:val="22"/>
             <w:lang w:val="es-ES"/>
           </w:rPr>
-          <m:t xml:space="preserve">≤ </m:t>
-        </m:r>
-        <m:r>
-          <w:rPr>
-            <w:rStyle w:val="fontstyle01"/>
-            <w:rFonts w:ascii="Cambria Math" w:hAnsi="Cambria Math"/>
-            <w:sz w:val="22"/>
-            <w:szCs w:val="22"/>
-            <w:lang w:val="es-ES"/>
-          </w:rPr>
-          <m:t>δ</m:t>
-        </m:r>
-        <m:r>
-          <w:rPr>
-            <w:rStyle w:val="fontstyle01"/>
-            <w:rFonts w:ascii="Cambria Math" w:hAnsi="Cambria Math"/>
-            <w:sz w:val="22"/>
-            <w:szCs w:val="22"/>
-            <w:lang w:val="es-ES"/>
-          </w:rPr>
-          <m:t xml:space="preserve"> para </m:t>
+          <m:t xml:space="preserve">≤ δ para </m:t>
         </m:r>
         <m:d>
           <m:dPr>
@@ -6874,17 +6721,7 @@
             <w:szCs w:val="22"/>
             <w:lang w:val="es-ES"/>
           </w:rPr>
-          <m:t>∈X</m:t>
-        </m:r>
-        <m:r>
-          <w:rPr>
-            <w:rStyle w:val="fontstyle01"/>
-            <w:rFonts w:ascii="Cambria Math" w:hAnsi="Cambria Math"/>
-            <w:sz w:val="22"/>
-            <w:szCs w:val="22"/>
-            <w:lang w:val="es-ES"/>
-          </w:rPr>
-          <m:t xml:space="preserve"> </m:t>
+          <m:t xml:space="preserve">∈X </m:t>
         </m:r>
       </m:oMath>
       <w:r>
@@ -7425,7 +7262,7 @@
           <w:rFonts w:ascii="Arial" w:hAnsi="Arial"/>
           <w:sz w:val="22"/>
           <w:szCs w:val="22"/>
-          <w:lang w:val="en-US"/>
+          <w:lang w:val="es-ES"/>
         </w:rPr>
       </w:pPr>
       <w:r>
@@ -7503,7 +7340,7 @@
             <w:rFonts w:ascii="Cambria Math" w:hAnsi="Cambria Math"/>
             <w:sz w:val="22"/>
             <w:szCs w:val="22"/>
-            <w:lang w:val="en-US"/>
+            <w:lang w:val="es-ES"/>
           </w:rPr>
           <m:t xml:space="preserve">= </m:t>
         </m:r>
@@ -7527,7 +7364,7 @@
                 <w:rFonts w:ascii="Cambria Math" w:hAnsi="Cambria Math"/>
                 <w:sz w:val="22"/>
                 <w:szCs w:val="22"/>
-                <w:lang w:val="en-US"/>
+                <w:lang w:val="es-ES"/>
               </w:rPr>
               <m:t>1</m:t>
             </m:r>
@@ -7539,7 +7376,7 @@
                 <w:rFonts w:ascii="Cambria Math" w:hAnsi="Cambria Math"/>
                 <w:sz w:val="22"/>
                 <w:szCs w:val="22"/>
-                <w:lang w:val="en-US"/>
+                <w:lang w:val="es-ES"/>
               </w:rPr>
               <m:t>|</m:t>
             </m:r>
@@ -7559,7 +7396,7 @@
                 <w:rFonts w:ascii="Cambria Math" w:hAnsi="Cambria Math"/>
                 <w:sz w:val="22"/>
                 <w:szCs w:val="22"/>
-                <w:lang w:val="en-US"/>
+                <w:lang w:val="es-ES"/>
               </w:rPr>
               <m:t>|</m:t>
             </m:r>
@@ -7571,7 +7408,7 @@
             <w:rFonts w:ascii="Cambria Math" w:hAnsi="Cambria Math"/>
             <w:sz w:val="22"/>
             <w:szCs w:val="22"/>
-            <w:lang w:val="en-US"/>
+            <w:lang w:val="es-ES"/>
           </w:rPr>
           <m:t xml:space="preserve"> </m:t>
         </m:r>
@@ -7608,7 +7445,7 @@
                 <w:rFonts w:ascii="Cambria Math" w:hAnsi="Cambria Math"/>
                 <w:sz w:val="22"/>
                 <w:szCs w:val="22"/>
-                <w:lang w:val="en-US"/>
+                <w:lang w:val="es-ES"/>
               </w:rPr>
               <m:t>∈</m:t>
             </m:r>
@@ -7672,7 +7509,7 @@
           <w:rFonts w:ascii="Arial" w:hAnsi="Arial"/>
           <w:sz w:val="22"/>
           <w:szCs w:val="22"/>
-          <w:lang w:val="en-US"/>
+          <w:lang w:val="es-ES"/>
         </w:rPr>
         <w:tab/>
       </w:r>
@@ -7682,7 +7519,7 @@
           <w:rFonts w:ascii="Arial" w:hAnsi="Arial"/>
           <w:sz w:val="22"/>
           <w:szCs w:val="22"/>
-          <w:lang w:val="en-US"/>
+          <w:lang w:val="es-ES"/>
         </w:rPr>
         <w:tab/>
       </w:r>
@@ -7692,7 +7529,7 @@
           <w:rFonts w:ascii="Arial" w:hAnsi="Arial"/>
           <w:sz w:val="22"/>
           <w:szCs w:val="22"/>
-          <w:lang w:val="en-US"/>
+          <w:lang w:val="es-ES"/>
         </w:rPr>
         <w:tab/>
       </w:r>
@@ -7702,7 +7539,7 @@
           <w:rFonts w:ascii="Arial" w:hAnsi="Arial"/>
           <w:sz w:val="22"/>
           <w:szCs w:val="22"/>
-          <w:lang w:val="en-US"/>
+          <w:lang w:val="es-ES"/>
         </w:rPr>
         <w:tab/>
       </w:r>
@@ -7712,7 +7549,7 @@
           <w:rFonts w:ascii="Arial" w:hAnsi="Arial"/>
           <w:sz w:val="22"/>
           <w:szCs w:val="22"/>
-          <w:lang w:val="en-US"/>
+          <w:lang w:val="es-ES"/>
         </w:rPr>
         <w:tab/>
       </w:r>
@@ -7722,18 +7559,9 @@
           <w:rFonts w:ascii="Arial" w:hAnsi="Arial"/>
           <w:sz w:val="22"/>
           <w:szCs w:val="22"/>
-          <w:lang w:val="en-US"/>
+          <w:lang w:val="es-ES"/>
         </w:rPr>
         <w:tab/>
-      </w:r>
-      <w:r>
-        <w:rPr>
-          <w:rStyle w:val="fontstyle01"/>
-          <w:rFonts w:ascii="Arial" w:hAnsi="Arial"/>
-          <w:sz w:val="22"/>
-          <w:szCs w:val="22"/>
-          <w:lang w:val="en-US"/>
-        </w:rPr>
         <w:t>(5)</w:t>
       </w:r>
     </w:p>
@@ -7745,7 +7573,7 @@
           <w:rFonts w:ascii="Arial" w:hAnsi="Arial"/>
           <w:sz w:val="22"/>
           <w:szCs w:val="22"/>
-          <w:lang w:val="en-US"/>
+          <w:lang w:val="es-ES"/>
         </w:rPr>
       </w:pPr>
     </w:p>
@@ -7757,7 +7585,7 @@
           <w:rFonts w:ascii="Arial" w:hAnsi="Arial"/>
           <w:sz w:val="22"/>
           <w:szCs w:val="22"/>
-          <w:lang w:val="en-US"/>
+          <w:lang w:val="es-ES"/>
         </w:rPr>
       </w:pPr>
     </w:p>
@@ -7827,17 +7655,7 @@
                 <w:szCs w:val="22"/>
                 <w:lang w:val="es-ES"/>
               </w:rPr>
-              <m:t>g</m:t>
-            </m:r>
-            <m:r>
-              <w:rPr>
-                <w:rStyle w:val="fontstyle01"/>
-                <w:rFonts w:ascii="Cambria Math" w:hAnsi="Cambria Math"/>
-                <w:sz w:val="22"/>
-                <w:szCs w:val="22"/>
-                <w:lang w:val="es-ES"/>
-              </w:rPr>
-              <m:t>c</m:t>
+              <m:t>gc</m:t>
             </m:r>
           </m:sub>
         </m:sSub>
@@ -7892,7 +7710,7 @@
           <w:rFonts w:ascii="Arial" w:hAnsi="Arial"/>
           <w:sz w:val="22"/>
           <w:szCs w:val="22"/>
-          <w:lang w:val="en-US"/>
+          <w:lang w:val="es-ES"/>
         </w:rPr>
       </w:pPr>
       <w:r>
@@ -7960,17 +7778,7 @@
                 <w:szCs w:val="22"/>
                 <w:lang w:val="es-ES"/>
               </w:rPr>
-              <m:t>g</m:t>
-            </m:r>
-            <m:r>
-              <w:rPr>
-                <w:rStyle w:val="fontstyle01"/>
-                <w:rFonts w:ascii="Cambria Math" w:hAnsi="Cambria Math"/>
-                <w:sz w:val="22"/>
-                <w:szCs w:val="22"/>
-                <w:lang w:val="es-ES"/>
-              </w:rPr>
-              <m:t>c</m:t>
+              <m:t>gc</m:t>
             </m:r>
           </m:sub>
         </m:sSub>
@@ -7980,7 +7788,7 @@
             <w:rFonts w:ascii="Cambria Math" w:hAnsi="Cambria Math"/>
             <w:sz w:val="22"/>
             <w:szCs w:val="22"/>
-            <w:lang w:val="en-US"/>
+            <w:lang w:val="es-ES"/>
           </w:rPr>
           <m:t xml:space="preserve">= </m:t>
         </m:r>
@@ -8004,7 +7812,7 @@
                 <w:rFonts w:ascii="Cambria Math" w:hAnsi="Cambria Math"/>
                 <w:sz w:val="22"/>
                 <w:szCs w:val="22"/>
-                <w:lang w:val="en-US"/>
+                <w:lang w:val="es-ES"/>
               </w:rPr>
               <m:t>1</m:t>
             </m:r>
@@ -8044,9 +7852,29 @@
                 <w:rFonts w:ascii="Cambria Math" w:hAnsi="Cambria Math"/>
                 <w:sz w:val="22"/>
                 <w:szCs w:val="22"/>
+                <w:lang w:val="es-ES"/>
+              </w:rPr>
+              <m:t xml:space="preserve"> × |</m:t>
+            </m:r>
+            <m:r>
+              <w:rPr>
+                <w:rStyle w:val="fontstyle01"/>
+                <w:rFonts w:ascii="Cambria Math" w:hAnsi="Cambria Math"/>
+                <w:sz w:val="22"/>
+                <w:szCs w:val="22"/>
                 <w:lang w:val="en-US"/>
               </w:rPr>
-              <m:t xml:space="preserve"> × |c|</m:t>
+              <m:t>c</m:t>
+            </m:r>
+            <m:r>
+              <w:rPr>
+                <w:rStyle w:val="fontstyle01"/>
+                <w:rFonts w:ascii="Cambria Math" w:hAnsi="Cambria Math"/>
+                <w:sz w:val="22"/>
+                <w:szCs w:val="22"/>
+                <w:lang w:val="es-ES"/>
+              </w:rPr>
+              <m:t>|</m:t>
             </m:r>
           </m:den>
         </m:f>
@@ -8056,7 +7884,7 @@
             <w:rFonts w:ascii="Cambria Math" w:hAnsi="Cambria Math"/>
             <w:sz w:val="22"/>
             <w:szCs w:val="22"/>
-            <w:lang w:val="en-US"/>
+            <w:lang w:val="es-ES"/>
           </w:rPr>
           <m:t xml:space="preserve"> </m:t>
         </m:r>
@@ -8093,7 +7921,7 @@
                 <w:rFonts w:ascii="Cambria Math" w:hAnsi="Cambria Math"/>
                 <w:sz w:val="22"/>
                 <w:szCs w:val="22"/>
-                <w:lang w:val="en-US"/>
+                <w:lang w:val="es-ES"/>
               </w:rPr>
               <m:t>∈</m:t>
             </m:r>
@@ -8105,17 +7933,7 @@
                 <w:szCs w:val="22"/>
                 <w:lang w:val="es-ES"/>
               </w:rPr>
-              <m:t>g</m:t>
-            </m:r>
-            <m:r>
-              <w:rPr>
-                <w:rStyle w:val="fontstyle01"/>
-                <w:rFonts w:ascii="Cambria Math" w:hAnsi="Cambria Math"/>
-                <w:sz w:val="22"/>
-                <w:szCs w:val="22"/>
-                <w:lang w:val="es-ES"/>
-              </w:rPr>
-              <m:t>, j∈c</m:t>
+              <m:t>g, j∈c</m:t>
             </m:r>
           </m:sub>
           <m:sup/>
@@ -8167,7 +7985,7 @@
           <w:rFonts w:ascii="Arial" w:hAnsi="Arial"/>
           <w:sz w:val="22"/>
           <w:szCs w:val="22"/>
-          <w:lang w:val="en-US"/>
+          <w:lang w:val="es-ES"/>
         </w:rPr>
         <w:tab/>
       </w:r>
@@ -8177,7 +7995,7 @@
           <w:rFonts w:ascii="Arial" w:hAnsi="Arial"/>
           <w:sz w:val="22"/>
           <w:szCs w:val="22"/>
-          <w:lang w:val="en-US"/>
+          <w:lang w:val="es-ES"/>
         </w:rPr>
         <w:tab/>
       </w:r>
@@ -8187,7 +8005,7 @@
           <w:rFonts w:ascii="Arial" w:hAnsi="Arial"/>
           <w:sz w:val="22"/>
           <w:szCs w:val="22"/>
-          <w:lang w:val="en-US"/>
+          <w:lang w:val="es-ES"/>
         </w:rPr>
         <w:tab/>
       </w:r>
@@ -8197,7 +8015,7 @@
           <w:rFonts w:ascii="Arial" w:hAnsi="Arial"/>
           <w:sz w:val="22"/>
           <w:szCs w:val="22"/>
-          <w:lang w:val="en-US"/>
+          <w:lang w:val="es-ES"/>
         </w:rPr>
         <w:tab/>
       </w:r>
@@ -8207,29 +8025,10 @@
           <w:rFonts w:ascii="Arial" w:hAnsi="Arial"/>
           <w:sz w:val="22"/>
           <w:szCs w:val="22"/>
-          <w:lang w:val="en-US"/>
+          <w:lang w:val="es-ES"/>
         </w:rPr>
         <w:tab/>
-      </w:r>
-      <w:r>
-        <w:rPr>
-          <w:rStyle w:val="fontstyle01"/>
-          <w:rFonts w:ascii="Arial" w:hAnsi="Arial"/>
-          <w:sz w:val="22"/>
-          <w:szCs w:val="22"/>
-          <w:lang w:val="en-US"/>
-        </w:rPr>
-        <w:t>(6</w:t>
-      </w:r>
-      <w:r>
-        <w:rPr>
-          <w:rStyle w:val="fontstyle01"/>
-          <w:rFonts w:ascii="Arial" w:hAnsi="Arial"/>
-          <w:sz w:val="22"/>
-          <w:szCs w:val="22"/>
-          <w:lang w:val="en-US"/>
-        </w:rPr>
-        <w:t>)</w:t>
+        <w:t>(6)</w:t>
       </w:r>
     </w:p>
     <w:p>
@@ -8252,7 +8051,7 @@
           <w:numId w:val="2"/>
         </w:numPr>
       </w:pPr>
-      <w:bookmarkStart w:id="15" w:name="_Toc511573641"/>
+      <w:bookmarkStart w:id="15" w:name="_Toc511587397"/>
       <w:r>
         <w:t>MOEA/D</w:t>
       </w:r>
@@ -15137,7 +14936,7 @@
           <w:numId w:val="2"/>
         </w:numPr>
       </w:pPr>
-      <w:bookmarkStart w:id="16" w:name="_Toc511573642"/>
+      <w:bookmarkStart w:id="16" w:name="_Toc511587398"/>
       <w:r>
         <w:t>Resultados</w:t>
       </w:r>
@@ -15152,6 +14951,257 @@
           <w:bCs/>
           <w:sz w:val="28"/>
           <w:szCs w:val="28"/>
+          <w:lang w:val="es-ES"/>
+        </w:rPr>
+      </w:pPr>
+    </w:p>
+    <w:p>
+      <w:pPr>
+        <w:pStyle w:val="Standard"/>
+        <w:jc w:val="both"/>
+        <w:rPr>
+          <w:rFonts w:ascii="Arial" w:hAnsi="Arial"/>
+          <w:sz w:val="22"/>
+          <w:szCs w:val="22"/>
+          <w:lang w:val="es-ES"/>
+        </w:rPr>
+      </w:pPr>
+      <w:r>
+        <w:rPr>
+          <w:rFonts w:ascii="Arial" w:hAnsi="Arial"/>
+          <w:sz w:val="22"/>
+          <w:szCs w:val="22"/>
+          <w:lang w:val="es-ES"/>
+        </w:rPr>
+        <w:t xml:space="preserve">El código fuente, los casos de prueba y la documentación del proyecto están colocados en </w:t>
+      </w:r>
+      <w:proofErr w:type="spellStart"/>
+      <w:r>
+        <w:rPr>
+          <w:rFonts w:ascii="Arial" w:hAnsi="Arial"/>
+          <w:sz w:val="22"/>
+          <w:szCs w:val="22"/>
+          <w:lang w:val="es-ES"/>
+        </w:rPr>
+        <w:t>Github</w:t>
+      </w:r>
+      <w:proofErr w:type="spellEnd"/>
+      <w:r>
+        <w:rPr>
+          <w:rFonts w:ascii="Arial" w:hAnsi="Arial"/>
+          <w:sz w:val="22"/>
+          <w:szCs w:val="22"/>
+          <w:lang w:val="es-ES"/>
+        </w:rPr>
+        <w:t xml:space="preserve"> en la </w:t>
+      </w:r>
+      <w:proofErr w:type="spellStart"/>
+      <w:r>
+        <w:rPr>
+          <w:rFonts w:ascii="Arial" w:hAnsi="Arial"/>
+          <w:sz w:val="22"/>
+          <w:szCs w:val="22"/>
+          <w:lang w:val="es-ES"/>
+        </w:rPr>
+        <w:t>url</w:t>
+      </w:r>
+      <w:proofErr w:type="spellEnd"/>
+      <w:r>
+        <w:rPr>
+          <w:rFonts w:ascii="Arial" w:hAnsi="Arial"/>
+          <w:sz w:val="22"/>
+          <w:szCs w:val="22"/>
+          <w:lang w:val="es-ES"/>
+        </w:rPr>
+        <w:t xml:space="preserve"> pública </w:t>
+      </w:r>
+      <w:hyperlink r:id="rId18" w:history="1">
+        <w:r>
+          <w:rPr>
+            <w:rStyle w:val="Hipervnculo"/>
+            <w:rFonts w:ascii="Arial" w:hAnsi="Arial"/>
+            <w:sz w:val="22"/>
+            <w:szCs w:val="22"/>
+            <w:lang w:val="es-ES"/>
+          </w:rPr>
+          <w:t>https://github.com/legarcia2904/biclustering</w:t>
+        </w:r>
+      </w:hyperlink>
+      <w:r>
+        <w:rPr>
+          <w:rFonts w:ascii="Arial" w:hAnsi="Arial"/>
+          <w:sz w:val="22"/>
+          <w:szCs w:val="22"/>
+          <w:lang w:val="es-ES"/>
+        </w:rPr>
+        <w:t xml:space="preserve"> e incluye:</w:t>
+      </w:r>
+    </w:p>
+    <w:p>
+      <w:pPr>
+        <w:pStyle w:val="Standard"/>
+        <w:numPr>
+          <w:ilvl w:val="0"/>
+          <w:numId w:val="7"/>
+        </w:numPr>
+        <w:jc w:val="both"/>
+        <w:rPr>
+          <w:rFonts w:ascii="Arial" w:hAnsi="Arial"/>
+          <w:sz w:val="22"/>
+          <w:szCs w:val="22"/>
+          <w:lang w:val="es-ES"/>
+        </w:rPr>
+      </w:pPr>
+      <w:r>
+        <w:rPr>
+          <w:rFonts w:ascii="Arial" w:hAnsi="Arial"/>
+          <w:sz w:val="22"/>
+          <w:szCs w:val="22"/>
+          <w:lang w:val="es-ES"/>
+        </w:rPr>
+        <w:t xml:space="preserve">El reporte del proyecto en </w:t>
+      </w:r>
+      <w:r>
+        <w:rPr>
+          <w:rFonts w:ascii="Arial" w:hAnsi="Arial"/>
+          <w:sz w:val="22"/>
+          <w:szCs w:val="22"/>
+          <w:lang w:val="es-ES"/>
+        </w:rPr>
+        <w:t xml:space="preserve">formato editable. </w:t>
+      </w:r>
+      <w:bookmarkStart w:id="17" w:name="_GoBack"/>
+      <w:bookmarkEnd w:id="17"/>
+    </w:p>
+    <w:p>
+      <w:pPr>
+        <w:pStyle w:val="Standard"/>
+        <w:numPr>
+          <w:ilvl w:val="0"/>
+          <w:numId w:val="7"/>
+        </w:numPr>
+        <w:jc w:val="both"/>
+        <w:rPr>
+          <w:lang w:val="es-ES"/>
+        </w:rPr>
+      </w:pPr>
+      <w:r>
+        <w:rPr>
+          <w:rFonts w:ascii="Arial" w:hAnsi="Arial"/>
+          <w:sz w:val="22"/>
+          <w:szCs w:val="22"/>
+          <w:lang w:val="es-ES"/>
+        </w:rPr>
+        <w:t>C</w:t>
+      </w:r>
+      <w:r>
+        <w:rPr>
+          <w:rFonts w:ascii="Arial" w:hAnsi="Arial"/>
+          <w:sz w:val="22"/>
+          <w:szCs w:val="22"/>
+          <w:lang w:val="es-ES"/>
+        </w:rPr>
+        <w:t>ódigo fuente, así como una breve explicación de los detalles de</w:t>
+      </w:r>
+      <w:r>
+        <w:rPr>
+          <w:rFonts w:ascii="Arial" w:hAnsi="Arial"/>
+          <w:sz w:val="22"/>
+          <w:szCs w:val="22"/>
+          <w:lang w:val="es-ES"/>
+        </w:rPr>
+        <w:t xml:space="preserve"> </w:t>
+      </w:r>
+      <w:r>
+        <w:rPr>
+          <w:rFonts w:ascii="Arial" w:hAnsi="Arial"/>
+          <w:sz w:val="22"/>
+          <w:szCs w:val="22"/>
+          <w:lang w:val="es-ES"/>
+        </w:rPr>
+        <w:t>compilación o interpretación y un ejemplo de línea de comando para su ejecución.</w:t>
+      </w:r>
+    </w:p>
+    <w:p>
+      <w:pPr>
+        <w:pStyle w:val="Standard"/>
+        <w:numPr>
+          <w:ilvl w:val="0"/>
+          <w:numId w:val="7"/>
+        </w:numPr>
+        <w:jc w:val="both"/>
+        <w:rPr>
+          <w:rFonts w:ascii="Arial" w:hAnsi="Arial"/>
+          <w:sz w:val="22"/>
+          <w:szCs w:val="22"/>
+          <w:lang w:val="es-ES"/>
+        </w:rPr>
+      </w:pPr>
+      <w:r>
+        <w:rPr>
+          <w:rFonts w:ascii="Arial" w:hAnsi="Arial"/>
+          <w:sz w:val="22"/>
+          <w:szCs w:val="22"/>
+          <w:lang w:val="es-ES"/>
+        </w:rPr>
+        <w:t>Biblioteca de casos de prueba</w:t>
+      </w:r>
+      <w:r>
+        <w:rPr>
+          <w:rFonts w:ascii="Arial" w:hAnsi="Arial"/>
+          <w:sz w:val="22"/>
+          <w:szCs w:val="22"/>
+          <w:lang w:val="es-ES"/>
+        </w:rPr>
+        <w:t>,</w:t>
+      </w:r>
+      <w:r>
+        <w:rPr>
+          <w:rFonts w:ascii="Arial" w:hAnsi="Arial"/>
+          <w:sz w:val="22"/>
+          <w:szCs w:val="22"/>
+          <w:lang w:val="es-ES"/>
+        </w:rPr>
+        <w:t xml:space="preserve"> con una breve explicación</w:t>
+      </w:r>
+      <w:r>
+        <w:rPr>
+          <w:rFonts w:ascii="Arial" w:hAnsi="Arial"/>
+          <w:sz w:val="22"/>
+          <w:szCs w:val="22"/>
+          <w:lang w:val="es-ES"/>
+        </w:rPr>
+        <w:t xml:space="preserve"> en formato </w:t>
+      </w:r>
+      <w:proofErr w:type="spellStart"/>
+      <w:r>
+        <w:rPr>
+          <w:rFonts w:ascii="Arial" w:hAnsi="Arial"/>
+          <w:sz w:val="22"/>
+          <w:szCs w:val="22"/>
+          <w:lang w:val="es-ES"/>
+        </w:rPr>
+        <w:t>Jupiter</w:t>
+      </w:r>
+      <w:proofErr w:type="spellEnd"/>
+      <w:r>
+        <w:rPr>
+          <w:rFonts w:ascii="Arial" w:hAnsi="Arial"/>
+          <w:sz w:val="22"/>
+          <w:szCs w:val="22"/>
+          <w:lang w:val="es-ES"/>
+        </w:rPr>
+        <w:t xml:space="preserve"> Notebook del procesamiento realizado a los datos originales.</w:t>
+      </w:r>
+    </w:p>
+    <w:p>
+      <w:pPr>
+        <w:pStyle w:val="Standard"/>
+        <w:jc w:val="both"/>
+        <w:rPr>
+          <w:rFonts w:ascii="Arial" w:hAnsi="Arial"/>
+          <w:sz w:val="22"/>
+          <w:szCs w:val="22"/>
           <w:lang w:val="es-ES"/>
         </w:rPr>
       </w:pPr>
@@ -15255,12 +15305,6 @@
         <w:gridCol w:w="4986"/>
       </w:tblGrid>
       <w:tr>
-        <w:tblPrEx>
-          <w:tblCellMar>
-            <w:top w:w="0" w:type="dxa"/>
-            <w:bottom w:w="0" w:type="dxa"/>
-          </w:tblCellMar>
-        </w:tblPrEx>
         <w:tc>
           <w:tcPr>
             <w:tcW w:w="4986" w:type="dxa"/>
@@ -15365,12 +15409,6 @@
         </w:tc>
       </w:tr>
       <w:tr>
-        <w:tblPrEx>
-          <w:tblCellMar>
-            <w:top w:w="0" w:type="dxa"/>
-            <w:bottom w:w="0" w:type="dxa"/>
-          </w:tblCellMar>
-        </w:tblPrEx>
         <w:tc>
           <w:tcPr>
             <w:tcW w:w="4986" w:type="dxa"/>
@@ -15458,12 +15496,6 @@
         </w:tc>
       </w:tr>
       <w:tr>
-        <w:tblPrEx>
-          <w:tblCellMar>
-            <w:top w:w="0" w:type="dxa"/>
-            <w:bottom w:w="0" w:type="dxa"/>
-          </w:tblCellMar>
-        </w:tblPrEx>
         <w:tc>
           <w:tcPr>
             <w:tcW w:w="4986" w:type="dxa"/>
@@ -15539,12 +15571,6 @@
         </w:tc>
       </w:tr>
       <w:tr>
-        <w:tblPrEx>
-          <w:tblCellMar>
-            <w:top w:w="0" w:type="dxa"/>
-            <w:bottom w:w="0" w:type="dxa"/>
-          </w:tblCellMar>
-        </w:tblPrEx>
         <w:tc>
           <w:tcPr>
             <w:tcW w:w="4986" w:type="dxa"/>
@@ -15632,12 +15658,6 @@
         </w:tc>
       </w:tr>
       <w:tr>
-        <w:tblPrEx>
-          <w:tblCellMar>
-            <w:top w:w="0" w:type="dxa"/>
-            <w:bottom w:w="0" w:type="dxa"/>
-          </w:tblCellMar>
-        </w:tblPrEx>
         <w:tc>
           <w:tcPr>
             <w:tcW w:w="4986" w:type="dxa"/>
@@ -15725,17 +15745,7 @@
                 <w:sz w:val="22"/>
                 <w:szCs w:val="22"/>
               </w:rPr>
-              <w:t xml:space="preserve"> v</w:t>
-            </w:r>
-            <w:bookmarkStart w:id="17" w:name="_GoBack"/>
-            <w:bookmarkEnd w:id="17"/>
-            <w:r>
-              <w:rPr>
-                <w:rFonts w:ascii="Arial" w:hAnsi="Arial"/>
-                <w:sz w:val="22"/>
-                <w:szCs w:val="22"/>
-              </w:rPr>
-              <w:t>6.3</w:t>
+              <w:t xml:space="preserve"> v6.3</w:t>
             </w:r>
             <w:r>
               <w:rPr>
@@ -15938,12 +15948,6 @@
         <w:gridCol w:w="4986"/>
       </w:tblGrid>
       <w:tr>
-        <w:tblPrEx>
-          <w:tblCellMar>
-            <w:top w:w="0" w:type="dxa"/>
-            <w:bottom w:w="0" w:type="dxa"/>
-          </w:tblCellMar>
-        </w:tblPrEx>
         <w:tc>
           <w:tcPr>
             <w:tcW w:w="4986" w:type="dxa"/>
@@ -16029,12 +16033,6 @@
         </w:tc>
       </w:tr>
       <w:tr>
-        <w:tblPrEx>
-          <w:tblCellMar>
-            <w:top w:w="0" w:type="dxa"/>
-            <w:bottom w:w="0" w:type="dxa"/>
-          </w:tblCellMar>
-        </w:tblPrEx>
         <w:tc>
           <w:tcPr>
             <w:tcW w:w="4986" w:type="dxa"/>
@@ -16110,12 +16108,6 @@
         </w:tc>
       </w:tr>
       <w:tr>
-        <w:tblPrEx>
-          <w:tblCellMar>
-            <w:top w:w="0" w:type="dxa"/>
-            <w:bottom w:w="0" w:type="dxa"/>
-          </w:tblCellMar>
-        </w:tblPrEx>
         <w:tc>
           <w:tcPr>
             <w:tcW w:w="4986" w:type="dxa"/>
@@ -16191,12 +16183,6 @@
         </w:tc>
       </w:tr>
       <w:tr>
-        <w:tblPrEx>
-          <w:tblCellMar>
-            <w:top w:w="0" w:type="dxa"/>
-            <w:bottom w:w="0" w:type="dxa"/>
-          </w:tblCellMar>
-        </w:tblPrEx>
         <w:tc>
           <w:tcPr>
             <w:tcW w:w="4986" w:type="dxa"/>
@@ -16229,6 +16215,7 @@
                 <w:szCs w:val="22"/>
                 <w:lang w:val="es-ES"/>
               </w:rPr>
+              <w:lastRenderedPageBreak/>
               <w:t>Tamaño de vecindario</w:t>
             </w:r>
           </w:p>
@@ -16272,12 +16259,6 @@
         </w:tc>
       </w:tr>
       <w:tr>
-        <w:tblPrEx>
-          <w:tblCellMar>
-            <w:top w:w="0" w:type="dxa"/>
-            <w:bottom w:w="0" w:type="dxa"/>
-          </w:tblCellMar>
-        </w:tblPrEx>
         <w:tc>
           <w:tcPr>
             <w:tcW w:w="4986" w:type="dxa"/>
@@ -16353,12 +16334,6 @@
         </w:tc>
       </w:tr>
       <w:tr>
-        <w:tblPrEx>
-          <w:tblCellMar>
-            <w:top w:w="0" w:type="dxa"/>
-            <w:bottom w:w="0" w:type="dxa"/>
-          </w:tblCellMar>
-        </w:tblPrEx>
         <w:tc>
           <w:tcPr>
             <w:tcW w:w="4986" w:type="dxa"/>
@@ -16443,12 +16418,6 @@
         </w:tc>
       </w:tr>
       <w:tr>
-        <w:tblPrEx>
-          <w:tblCellMar>
-            <w:top w:w="0" w:type="dxa"/>
-            <w:bottom w:w="0" w:type="dxa"/>
-          </w:tblCellMar>
-        </w:tblPrEx>
         <w:tc>
           <w:tcPr>
             <w:tcW w:w="4986" w:type="dxa"/>
@@ -16524,12 +16493,6 @@
         </w:tc>
       </w:tr>
       <w:tr>
-        <w:tblPrEx>
-          <w:tblCellMar>
-            <w:top w:w="0" w:type="dxa"/>
-            <w:bottom w:w="0" w:type="dxa"/>
-          </w:tblCellMar>
-        </w:tblPrEx>
         <w:tc>
           <w:tcPr>
             <w:tcW w:w="4986" w:type="dxa"/>
@@ -16605,12 +16568,6 @@
         </w:tc>
       </w:tr>
       <w:tr>
-        <w:tblPrEx>
-          <w:tblCellMar>
-            <w:top w:w="0" w:type="dxa"/>
-            <w:bottom w:w="0" w:type="dxa"/>
-          </w:tblCellMar>
-        </w:tblPrEx>
         <w:tc>
           <w:tcPr>
             <w:tcW w:w="4986" w:type="dxa"/>
@@ -16686,12 +16643,6 @@
         </w:tc>
       </w:tr>
       <w:tr>
-        <w:tblPrEx>
-          <w:tblCellMar>
-            <w:top w:w="0" w:type="dxa"/>
-            <w:bottom w:w="0" w:type="dxa"/>
-          </w:tblCellMar>
-        </w:tblPrEx>
         <w:tc>
           <w:tcPr>
             <w:tcW w:w="4986" w:type="dxa"/>
@@ -16720,7 +16671,6 @@
                 <w:rFonts w:ascii="Arial" w:hAnsi="Arial"/>
                 <w:lang w:val="es-ES"/>
               </w:rPr>
-              <w:lastRenderedPageBreak/>
               <w:t>Probabilidad de mutación de condiciones</w:t>
             </w:r>
           </w:p>
@@ -17008,7 +16958,7 @@
                     <pic:cNvPicPr/>
                   </pic:nvPicPr>
                   <pic:blipFill>
-                    <a:blip r:embed="rId18">
+                    <a:blip r:embed="rId19">
                       <a:lum/>
                       <a:alphaModFix/>
                     </a:blip>
@@ -17496,6 +17446,7 @@
           <w:szCs w:val="22"/>
           <w:lang w:val="es-ES"/>
         </w:rPr>
+        <w:lastRenderedPageBreak/>
         <w:t>En la tabla 2 se muestran los valores promedio de las 30 corridas.</w:t>
       </w:r>
     </w:p>
@@ -17525,12 +17476,6 @@
         <w:gridCol w:w="2493"/>
       </w:tblGrid>
       <w:tr>
-        <w:tblPrEx>
-          <w:tblCellMar>
-            <w:top w:w="0" w:type="dxa"/>
-            <w:bottom w:w="0" w:type="dxa"/>
-          </w:tblCellMar>
-        </w:tblPrEx>
         <w:tc>
           <w:tcPr>
             <w:tcW w:w="2493" w:type="dxa"/>
@@ -17702,12 +17647,6 @@
         </w:tc>
       </w:tr>
       <w:tr>
-        <w:tblPrEx>
-          <w:tblCellMar>
-            <w:top w:w="0" w:type="dxa"/>
-            <w:bottom w:w="0" w:type="dxa"/>
-          </w:tblCellMar>
-        </w:tblPrEx>
         <w:tc>
           <w:tcPr>
             <w:tcW w:w="2493" w:type="dxa"/>
@@ -17859,12 +17798,6 @@
         </w:tc>
       </w:tr>
       <w:tr>
-        <w:tblPrEx>
-          <w:tblCellMar>
-            <w:top w:w="0" w:type="dxa"/>
-            <w:bottom w:w="0" w:type="dxa"/>
-          </w:tblCellMar>
-        </w:tblPrEx>
         <w:tc>
           <w:tcPr>
             <w:tcW w:w="2493" w:type="dxa"/>
@@ -18016,12 +17949,6 @@
         </w:tc>
       </w:tr>
       <w:tr>
-        <w:tblPrEx>
-          <w:tblCellMar>
-            <w:top w:w="0" w:type="dxa"/>
-            <w:bottom w:w="0" w:type="dxa"/>
-          </w:tblCellMar>
-        </w:tblPrEx>
         <w:tc>
           <w:tcPr>
             <w:tcW w:w="2493" w:type="dxa"/>
@@ -18173,12 +18100,6 @@
         </w:tc>
       </w:tr>
       <w:tr>
-        <w:tblPrEx>
-          <w:tblCellMar>
-            <w:top w:w="0" w:type="dxa"/>
-            <w:bottom w:w="0" w:type="dxa"/>
-          </w:tblCellMar>
-        </w:tblPrEx>
         <w:trPr>
           <w:trHeight w:val="435"/>
         </w:trPr>
@@ -18215,7 +18136,6 @@
                 <w:szCs w:val="22"/>
                 <w:lang w:val="es-ES"/>
               </w:rPr>
-              <w:lastRenderedPageBreak/>
               <w:t>Tiempo de ejecución</w:t>
             </w:r>
           </w:p>
@@ -18384,7 +18304,7 @@
           <w:numId w:val="2"/>
         </w:numPr>
       </w:pPr>
-      <w:bookmarkStart w:id="18" w:name="_Toc511573643"/>
+      <w:bookmarkStart w:id="18" w:name="_Toc511587399"/>
       <w:r>
         <w:t>Referencias</w:t>
       </w:r>
@@ -18450,64 +18370,154 @@
           <w:sz w:val="24"/>
           <w:lang w:val="es-ES"/>
         </w:rPr>
-        <w:t xml:space="preserve">Acta Biológica </w:t>
-      </w:r>
-      <w:proofErr w:type="spellStart"/>
+        <w:t>Acta Biológica Colomb.</w:t>
+      </w:r>
+      <w:r>
+        <w:rPr>
+          <w:rFonts w:ascii="Times New Roman" w:hAnsi="Times New Roman" w:cs="Times New Roman"/>
+          <w:sz w:val="24"/>
+          <w:lang w:val="es-ES"/>
+        </w:rPr>
+        <w:t>, vol. 19, n.</w:t>
+      </w:r>
+      <w:r>
+        <w:rPr>
+          <w:rFonts w:ascii="Times New Roman" w:hAnsi="Times New Roman" w:cs="Times New Roman"/>
+          <w:sz w:val="24"/>
+          <w:vertAlign w:val="superscript"/>
+          <w:lang w:val="es-ES"/>
+        </w:rPr>
+        <w:t>o</w:t>
+      </w:r>
+      <w:r>
+        <w:rPr>
+          <w:rFonts w:ascii="Times New Roman" w:hAnsi="Times New Roman" w:cs="Times New Roman"/>
+          <w:sz w:val="24"/>
+          <w:lang w:val="es-ES"/>
+        </w:rPr>
+        <w:t xml:space="preserve"> 2, pp. 131-142, 2014.</w:t>
+      </w:r>
+    </w:p>
+    <w:p>
+      <w:pPr>
+        <w:pStyle w:val="Bibliografa"/>
+        <w:rPr>
+          <w:rFonts w:ascii="Times New Roman" w:hAnsi="Times New Roman" w:cs="Times New Roman"/>
+          <w:sz w:val="24"/>
+          <w:lang w:val="es-ES"/>
+        </w:rPr>
+      </w:pPr>
+      <w:r>
+        <w:rPr>
+          <w:rFonts w:ascii="Times New Roman" w:hAnsi="Times New Roman" w:cs="Times New Roman"/>
+          <w:sz w:val="24"/>
+          <w:lang w:val="es-ES"/>
+        </w:rPr>
+        <w:t>[2]</w:t>
+      </w:r>
+      <w:r>
+        <w:rPr>
+          <w:rFonts w:ascii="Times New Roman" w:hAnsi="Times New Roman" w:cs="Times New Roman"/>
+          <w:sz w:val="24"/>
+          <w:lang w:val="es-ES"/>
+        </w:rPr>
+        <w:tab/>
+        <w:t>J. E. Luna-Taylor, C. A. Brizuela, y I. N. Alvarado, «Algoritmo Genético Multi-Objetivo para el Biclustering de Datos de Expresión de Genes».</w:t>
+      </w:r>
+    </w:p>
+    <w:p>
+      <w:pPr>
+        <w:pStyle w:val="Bibliografa"/>
+        <w:rPr>
+          <w:rFonts w:ascii="Times New Roman" w:hAnsi="Times New Roman" w:cs="Times New Roman"/>
+          <w:sz w:val="24"/>
+        </w:rPr>
+      </w:pPr>
+      <w:r>
+        <w:rPr>
+          <w:rFonts w:ascii="Times New Roman" w:hAnsi="Times New Roman" w:cs="Times New Roman"/>
+          <w:sz w:val="24"/>
+        </w:rPr>
+        <w:t>[3]</w:t>
+      </w:r>
+      <w:r>
+        <w:rPr>
+          <w:rFonts w:ascii="Times New Roman" w:hAnsi="Times New Roman" w:cs="Times New Roman"/>
+          <w:sz w:val="24"/>
+        </w:rPr>
+        <w:tab/>
+        <w:t xml:space="preserve">B. Pontes, R. Giráldez, y J. S. Aguilar-Ruiz, «Biclustering on expression data: A review», </w:t>
+      </w:r>
       <w:r>
         <w:rPr>
           <w:rFonts w:ascii="Times New Roman" w:hAnsi="Times New Roman" w:cs="Times New Roman"/>
           <w:i/>
           <w:iCs/>
           <w:sz w:val="24"/>
-          <w:lang w:val="es-ES"/>
-        </w:rPr>
-        <w:t>Colomb</w:t>
-      </w:r>
-      <w:proofErr w:type="spellEnd"/>
+        </w:rPr>
+        <w:t>J. Biomed. Inform.</w:t>
+      </w:r>
+      <w:r>
+        <w:rPr>
+          <w:rFonts w:ascii="Times New Roman" w:hAnsi="Times New Roman" w:cs="Times New Roman"/>
+          <w:sz w:val="24"/>
+        </w:rPr>
+        <w:t>, vol. 57, pp. 163-180, 2015.</w:t>
+      </w:r>
+    </w:p>
+    <w:p>
+      <w:pPr>
+        <w:pStyle w:val="Bibliografa"/>
+        <w:rPr>
+          <w:rFonts w:ascii="Times New Roman" w:hAnsi="Times New Roman" w:cs="Times New Roman"/>
+          <w:sz w:val="24"/>
+        </w:rPr>
+      </w:pPr>
+      <w:r>
+        <w:rPr>
+          <w:rFonts w:ascii="Times New Roman" w:hAnsi="Times New Roman" w:cs="Times New Roman"/>
+          <w:sz w:val="24"/>
+        </w:rPr>
+        <w:t>[4]</w:t>
+      </w:r>
+      <w:r>
+        <w:rPr>
+          <w:rFonts w:ascii="Times New Roman" w:hAnsi="Times New Roman" w:cs="Times New Roman"/>
+          <w:sz w:val="24"/>
+        </w:rPr>
+        <w:tab/>
+        <w:t xml:space="preserve">S. Busygin, O. Prokopyev, y P. M. Pardalos, «Biclustering in data mining», </w:t>
+      </w:r>
       <w:r>
         <w:rPr>
           <w:rFonts w:ascii="Times New Roman" w:hAnsi="Times New Roman" w:cs="Times New Roman"/>
           <w:i/>
           <w:iCs/>
           <w:sz w:val="24"/>
-          <w:lang w:val="es-ES"/>
-        </w:rPr>
-        <w:t>.</w:t>
+        </w:rPr>
+        <w:t>Comput. Oper. Res.</w:t>
       </w:r>
       <w:r>
         <w:rPr>
           <w:rFonts w:ascii="Times New Roman" w:hAnsi="Times New Roman" w:cs="Times New Roman"/>
           <w:sz w:val="24"/>
-          <w:lang w:val="es-ES"/>
-        </w:rPr>
-        <w:t xml:space="preserve">, vol. 19, </w:t>
-      </w:r>
-      <w:proofErr w:type="spellStart"/>
-      <w:r>
-        <w:rPr>
-          <w:rFonts w:ascii="Times New Roman" w:hAnsi="Times New Roman" w:cs="Times New Roman"/>
-          <w:sz w:val="24"/>
-          <w:lang w:val="es-ES"/>
-        </w:rPr>
-        <w:t>n.</w:t>
+        </w:rPr>
+        <w:t>, vol. 35, n.</w:t>
       </w:r>
       <w:r>
         <w:rPr>
           <w:rFonts w:ascii="Times New Roman" w:hAnsi="Times New Roman" w:cs="Times New Roman"/>
           <w:sz w:val="24"/>
           <w:vertAlign w:val="superscript"/>
-          <w:lang w:val="es-ES"/>
         </w:rPr>
         <w:t>o</w:t>
       </w:r>
-      <w:proofErr w:type="spellEnd"/>
       <w:r>
         <w:rPr>
           <w:rFonts w:ascii="Times New Roman" w:hAnsi="Times New Roman" w:cs="Times New Roman"/>
           <w:sz w:val="24"/>
-          <w:lang w:val="es-ES"/>
-        </w:rPr>
-        <w:t xml:space="preserve"> 2, pp. 131-142, 2014.</w:t>
+        </w:rPr>
+        <w:t xml:space="preserve"> 9, pp. 2964-2987, 2008.</w:t>
       </w:r>
     </w:p>
     <w:p>
@@ -18516,65 +18526,22 @@
         <w:rPr>
           <w:rFonts w:ascii="Times New Roman" w:hAnsi="Times New Roman" w:cs="Times New Roman"/>
           <w:sz w:val="24"/>
-          <w:lang w:val="es-ES"/>
         </w:rPr>
       </w:pPr>
       <w:r>
         <w:rPr>
           <w:rFonts w:ascii="Times New Roman" w:hAnsi="Times New Roman" w:cs="Times New Roman"/>
           <w:sz w:val="24"/>
-          <w:lang w:val="es-ES"/>
-        </w:rPr>
-        <w:t>[2]</w:t>
+        </w:rPr>
+        <w:t>[5]</w:t>
       </w:r>
       <w:r>
         <w:rPr>
           <w:rFonts w:ascii="Times New Roman" w:hAnsi="Times New Roman" w:cs="Times New Roman"/>
           <w:sz w:val="24"/>
-          <w:lang w:val="es-ES"/>
         </w:rPr>
         <w:tab/>
-        <w:t>J. E. Luna-Taylor, C. A. Brizuela, y I. N. Alvarado, «Algoritmo Genético Multi-Objetivo para el Biclustering de Datos de Expresión de Genes».</w:t>
-      </w:r>
-    </w:p>
-    <w:p>
-      <w:pPr>
-        <w:pStyle w:val="Bibliografa"/>
-        <w:rPr>
-          <w:rFonts w:ascii="Times New Roman" w:hAnsi="Times New Roman" w:cs="Times New Roman"/>
-          <w:sz w:val="24"/>
-        </w:rPr>
-      </w:pPr>
-      <w:r>
-        <w:rPr>
-          <w:rFonts w:ascii="Times New Roman" w:hAnsi="Times New Roman" w:cs="Times New Roman"/>
-          <w:sz w:val="24"/>
-        </w:rPr>
-        <w:t>[3]</w:t>
-      </w:r>
-      <w:r>
-        <w:rPr>
-          <w:rFonts w:ascii="Times New Roman" w:hAnsi="Times New Roman" w:cs="Times New Roman"/>
-          <w:sz w:val="24"/>
-        </w:rPr>
-        <w:tab/>
-        <w:t xml:space="preserve">B. Pontes, R. </w:t>
-      </w:r>
-      <w:proofErr w:type="spellStart"/>
-      <w:r>
-        <w:rPr>
-          <w:rFonts w:ascii="Times New Roman" w:hAnsi="Times New Roman" w:cs="Times New Roman"/>
-          <w:sz w:val="24"/>
-        </w:rPr>
-        <w:t>Giráldez</w:t>
-      </w:r>
-      <w:proofErr w:type="spellEnd"/>
-      <w:r>
-        <w:rPr>
-          <w:rFonts w:ascii="Times New Roman" w:hAnsi="Times New Roman" w:cs="Times New Roman"/>
-          <w:sz w:val="24"/>
-        </w:rPr>
-        <w:t xml:space="preserve">, y J. S. Aguilar-Ruiz, «Biclustering on expression data: A review», </w:t>
+        <w:t xml:space="preserve">S. C. Madeira y A. L. Oliveira, «Biclustering algorithms for biological data analysis: a survey», </w:t>
       </w:r>
       <w:r>
         <w:rPr>
@@ -18583,88 +18550,54 @@
           <w:iCs/>
           <w:sz w:val="24"/>
         </w:rPr>
-        <w:t>J. Biomed. Inform.</w:t>
+        <w:t>IEEEACM Trans. Comput. Biol. Bioinforma. TCBB</w:t>
       </w:r>
       <w:r>
         <w:rPr>
           <w:rFonts w:ascii="Times New Roman" w:hAnsi="Times New Roman" w:cs="Times New Roman"/>
           <w:sz w:val="24"/>
         </w:rPr>
-        <w:t>, vol. 57, pp. 163-180, 2015.</w:t>
-      </w:r>
-    </w:p>
-    <w:p>
-      <w:pPr>
-        <w:pStyle w:val="Bibliografa"/>
+        <w:t>, vol. 1, n.</w:t>
+      </w:r>
+      <w:r>
         <w:rPr>
           <w:rFonts w:ascii="Times New Roman" w:hAnsi="Times New Roman" w:cs="Times New Roman"/>
           <w:sz w:val="24"/>
-        </w:rPr>
-      </w:pPr>
+          <w:vertAlign w:val="superscript"/>
+        </w:rPr>
+        <w:t>o</w:t>
+      </w:r>
       <w:r>
         <w:rPr>
           <w:rFonts w:ascii="Times New Roman" w:hAnsi="Times New Roman" w:cs="Times New Roman"/>
           <w:sz w:val="24"/>
         </w:rPr>
-        <w:t>[4]</w:t>
-      </w:r>
-      <w:r>
+        <w:t xml:space="preserve"> 1, pp. 24-45, 2004.</w:t>
+      </w:r>
+    </w:p>
+    <w:p>
+      <w:pPr>
+        <w:pStyle w:val="Bibliografa"/>
         <w:rPr>
           <w:rFonts w:ascii="Times New Roman" w:hAnsi="Times New Roman" w:cs="Times New Roman"/>
           <w:sz w:val="24"/>
         </w:rPr>
-        <w:tab/>
-        <w:t xml:space="preserve">S. </w:t>
-      </w:r>
-      <w:proofErr w:type="spellStart"/>
+      </w:pPr>
       <w:r>
         <w:rPr>
           <w:rFonts w:ascii="Times New Roman" w:hAnsi="Times New Roman" w:cs="Times New Roman"/>
           <w:sz w:val="24"/>
         </w:rPr>
-        <w:t>Busygin</w:t>
-      </w:r>
-      <w:proofErr w:type="spellEnd"/>
+        <w:t>[6]</w:t>
+      </w:r>
       <w:r>
         <w:rPr>
           <w:rFonts w:ascii="Times New Roman" w:hAnsi="Times New Roman" w:cs="Times New Roman"/>
           <w:sz w:val="24"/>
         </w:rPr>
-        <w:t xml:space="preserve">, O. </w:t>
-      </w:r>
-      <w:proofErr w:type="spellStart"/>
-      <w:r>
-        <w:rPr>
-          <w:rFonts w:ascii="Times New Roman" w:hAnsi="Times New Roman" w:cs="Times New Roman"/>
-          <w:sz w:val="24"/>
-        </w:rPr>
-        <w:t>Prokopyev</w:t>
-      </w:r>
-      <w:proofErr w:type="spellEnd"/>
-      <w:r>
-        <w:rPr>
-          <w:rFonts w:ascii="Times New Roman" w:hAnsi="Times New Roman" w:cs="Times New Roman"/>
-          <w:sz w:val="24"/>
-        </w:rPr>
-        <w:t xml:space="preserve">, y P. M. </w:t>
-      </w:r>
-      <w:proofErr w:type="spellStart"/>
-      <w:r>
-        <w:rPr>
-          <w:rFonts w:ascii="Times New Roman" w:hAnsi="Times New Roman" w:cs="Times New Roman"/>
-          <w:sz w:val="24"/>
-        </w:rPr>
-        <w:t>Pardalos</w:t>
-      </w:r>
-      <w:proofErr w:type="spellEnd"/>
-      <w:r>
-        <w:rPr>
-          <w:rFonts w:ascii="Times New Roman" w:hAnsi="Times New Roman" w:cs="Times New Roman"/>
-          <w:sz w:val="24"/>
-        </w:rPr>
-        <w:t xml:space="preserve">, «Biclustering in data mining», </w:t>
-      </w:r>
-      <w:proofErr w:type="spellStart"/>
+        <w:tab/>
+        <w:t xml:space="preserve">J. Xie, A. Ma, A. Fennell, Q. Ma, y J. Zhao, «It is time to apply biclustering: a comprehensive review of biclustering applications in biological and biomedical data», </w:t>
+      </w:r>
       <w:r>
         <w:rPr>
           <w:rFonts w:ascii="Times New Roman" w:hAnsi="Times New Roman" w:cs="Times New Roman"/>
@@ -18672,9 +18605,39 @@
           <w:iCs/>
           <w:sz w:val="24"/>
         </w:rPr>
-        <w:t>Comput</w:t>
-      </w:r>
-      <w:proofErr w:type="spellEnd"/>
+        <w:t>Brief. Bioinform.</w:t>
+      </w:r>
+      <w:r>
+        <w:rPr>
+          <w:rFonts w:ascii="Times New Roman" w:hAnsi="Times New Roman" w:cs="Times New Roman"/>
+          <w:sz w:val="24"/>
+        </w:rPr>
+        <w:t>, 2018.</w:t>
+      </w:r>
+    </w:p>
+    <w:p>
+      <w:pPr>
+        <w:pStyle w:val="Bibliografa"/>
+        <w:rPr>
+          <w:rFonts w:ascii="Times New Roman" w:hAnsi="Times New Roman" w:cs="Times New Roman"/>
+          <w:sz w:val="24"/>
+        </w:rPr>
+      </w:pPr>
+      <w:r>
+        <w:rPr>
+          <w:rFonts w:ascii="Times New Roman" w:hAnsi="Times New Roman" w:cs="Times New Roman"/>
+          <w:sz w:val="24"/>
+        </w:rPr>
+        <w:t>[7]</w:t>
+      </w:r>
+      <w:r>
+        <w:rPr>
+          <w:rFonts w:ascii="Times New Roman" w:hAnsi="Times New Roman" w:cs="Times New Roman"/>
+          <w:sz w:val="24"/>
+        </w:rPr>
+        <w:tab/>
+        <w:t xml:space="preserve">S. Mitra y H. Banka, «Multi-objective evolutionary biclustering of gene expression data», </w:t>
+      </w:r>
       <w:r>
         <w:rPr>
           <w:rFonts w:ascii="Times New Roman" w:hAnsi="Times New Roman" w:cs="Times New Roman"/>
@@ -18682,9 +18645,54 @@
           <w:iCs/>
           <w:sz w:val="24"/>
         </w:rPr>
-        <w:t xml:space="preserve">. </w:t>
-      </w:r>
-      <w:proofErr w:type="spellStart"/>
+        <w:t>Pattern Recognit.</w:t>
+      </w:r>
+      <w:r>
+        <w:rPr>
+          <w:rFonts w:ascii="Times New Roman" w:hAnsi="Times New Roman" w:cs="Times New Roman"/>
+          <w:sz w:val="24"/>
+        </w:rPr>
+        <w:t>, vol. 39, n.</w:t>
+      </w:r>
+      <w:r>
+        <w:rPr>
+          <w:rFonts w:ascii="Times New Roman" w:hAnsi="Times New Roman" w:cs="Times New Roman"/>
+          <w:sz w:val="24"/>
+          <w:vertAlign w:val="superscript"/>
+        </w:rPr>
+        <w:t>o</w:t>
+      </w:r>
+      <w:r>
+        <w:rPr>
+          <w:rFonts w:ascii="Times New Roman" w:hAnsi="Times New Roman" w:cs="Times New Roman"/>
+          <w:sz w:val="24"/>
+        </w:rPr>
+        <w:t xml:space="preserve"> 12, pp. 2464-2477, 2006.</w:t>
+      </w:r>
+    </w:p>
+    <w:p>
+      <w:pPr>
+        <w:pStyle w:val="Bibliografa"/>
+        <w:rPr>
+          <w:rFonts w:ascii="Times New Roman" w:hAnsi="Times New Roman" w:cs="Times New Roman"/>
+          <w:sz w:val="24"/>
+        </w:rPr>
+      </w:pPr>
+      <w:r>
+        <w:rPr>
+          <w:rFonts w:ascii="Times New Roman" w:hAnsi="Times New Roman" w:cs="Times New Roman"/>
+          <w:sz w:val="24"/>
+        </w:rPr>
+        <w:t>[8]</w:t>
+      </w:r>
+      <w:r>
+        <w:rPr>
+          <w:rFonts w:ascii="Times New Roman" w:hAnsi="Times New Roman" w:cs="Times New Roman"/>
+          <w:sz w:val="24"/>
+        </w:rPr>
+        <w:tab/>
+        <w:t xml:space="preserve">C. A. Brizuela, J. E. Luna-Taylor, I. Martinez-Perez, H. A. Guillen, D. O. Rodriguez, y A. Beltran-Verdugo, «Improving an evolutionary multi-objective algorithm for the biclustering of gene expression data», en </w:t>
+      </w:r>
       <w:r>
         <w:rPr>
           <w:rFonts w:ascii="Times New Roman" w:hAnsi="Times New Roman" w:cs="Times New Roman"/>
@@ -18692,9 +18700,39 @@
           <w:iCs/>
           <w:sz w:val="24"/>
         </w:rPr>
-        <w:t>Oper</w:t>
-      </w:r>
-      <w:proofErr w:type="spellEnd"/>
+        <w:t>Evolutionary Computation (CEC), 2013 IEEE Congress on</w:t>
+      </w:r>
+      <w:r>
+        <w:rPr>
+          <w:rFonts w:ascii="Times New Roman" w:hAnsi="Times New Roman" w:cs="Times New Roman"/>
+          <w:sz w:val="24"/>
+        </w:rPr>
+        <w:t>, 2013, pp. 221-228.</w:t>
+      </w:r>
+    </w:p>
+    <w:p>
+      <w:pPr>
+        <w:pStyle w:val="Bibliografa"/>
+        <w:rPr>
+          <w:rFonts w:ascii="Times New Roman" w:hAnsi="Times New Roman" w:cs="Times New Roman"/>
+          <w:sz w:val="24"/>
+        </w:rPr>
+      </w:pPr>
+      <w:r>
+        <w:rPr>
+          <w:rFonts w:ascii="Times New Roman" w:hAnsi="Times New Roman" w:cs="Times New Roman"/>
+          <w:sz w:val="24"/>
+        </w:rPr>
+        <w:t>[9]</w:t>
+      </w:r>
+      <w:r>
+        <w:rPr>
+          <w:rFonts w:ascii="Times New Roman" w:hAnsi="Times New Roman" w:cs="Times New Roman"/>
+          <w:sz w:val="24"/>
+        </w:rPr>
+        <w:tab/>
+        <w:t xml:space="preserve">Y. Cheng y G. M. Church, «Biclustering of expression data.», en </w:t>
+      </w:r>
       <w:r>
         <w:rPr>
           <w:rFonts w:ascii="Times New Roman" w:hAnsi="Times New Roman" w:cs="Times New Roman"/>
@@ -18702,62 +18740,38 @@
           <w:iCs/>
           <w:sz w:val="24"/>
         </w:rPr>
-        <w:t>. Res.</w:t>
+        <w:t>Ismb</w:t>
       </w:r>
       <w:r>
         <w:rPr>
           <w:rFonts w:ascii="Times New Roman" w:hAnsi="Times New Roman" w:cs="Times New Roman"/>
           <w:sz w:val="24"/>
         </w:rPr>
-        <w:t xml:space="preserve">, vol. 35, </w:t>
-      </w:r>
-      <w:proofErr w:type="spellStart"/>
-      <w:r>
+        <w:t>, 2000, vol. 8, pp. 93-103.</w:t>
+      </w:r>
+    </w:p>
+    <w:p>
+      <w:pPr>
+        <w:pStyle w:val="Bibliografa"/>
         <w:rPr>
           <w:rFonts w:ascii="Times New Roman" w:hAnsi="Times New Roman" w:cs="Times New Roman"/>
           <w:sz w:val="24"/>
         </w:rPr>
-        <w:t>n.</w:t>
-      </w:r>
+      </w:pPr>
       <w:r>
         <w:rPr>
           <w:rFonts w:ascii="Times New Roman" w:hAnsi="Times New Roman" w:cs="Times New Roman"/>
           <w:sz w:val="24"/>
-          <w:vertAlign w:val="superscript"/>
-        </w:rPr>
-        <w:t>o</w:t>
-      </w:r>
-      <w:proofErr w:type="spellEnd"/>
+        </w:rPr>
+        <w:t>[10]</w:t>
+      </w:r>
       <w:r>
         <w:rPr>
           <w:rFonts w:ascii="Times New Roman" w:hAnsi="Times New Roman" w:cs="Times New Roman"/>
           <w:sz w:val="24"/>
         </w:rPr>
-        <w:t xml:space="preserve"> 9, pp. 2964-2987, 2008.</w:t>
-      </w:r>
-    </w:p>
-    <w:p>
-      <w:pPr>
-        <w:pStyle w:val="Bibliografa"/>
-        <w:rPr>
-          <w:rFonts w:ascii="Times New Roman" w:hAnsi="Times New Roman" w:cs="Times New Roman"/>
-          <w:sz w:val="24"/>
-        </w:rPr>
-      </w:pPr>
-      <w:r>
-        <w:rPr>
-          <w:rFonts w:ascii="Times New Roman" w:hAnsi="Times New Roman" w:cs="Times New Roman"/>
-          <w:sz w:val="24"/>
-        </w:rPr>
-        <w:t>[5]</w:t>
-      </w:r>
-      <w:r>
-        <w:rPr>
-          <w:rFonts w:ascii="Times New Roman" w:hAnsi="Times New Roman" w:cs="Times New Roman"/>
-          <w:sz w:val="24"/>
-        </w:rPr>
         <w:tab/>
-        <w:t xml:space="preserve">S. C. Madeira y A. L. Oliveira, «Biclustering algorithms for biological data analysis: a survey», </w:t>
+        <w:t xml:space="preserve">Q. Zhang y H. Li, «MOEA/D: A multiobjective evolutionary algorithm based on decomposition», </w:t>
       </w:r>
       <w:r>
         <w:rPr>
@@ -18766,9 +18780,54 @@
           <w:iCs/>
           <w:sz w:val="24"/>
         </w:rPr>
-        <w:t xml:space="preserve">IEEEACM Trans. </w:t>
-      </w:r>
-      <w:proofErr w:type="spellStart"/>
+        <w:t>IEEE Trans. Evol. Comput.</w:t>
+      </w:r>
+      <w:r>
+        <w:rPr>
+          <w:rFonts w:ascii="Times New Roman" w:hAnsi="Times New Roman" w:cs="Times New Roman"/>
+          <w:sz w:val="24"/>
+        </w:rPr>
+        <w:t>, vol. 11, n.</w:t>
+      </w:r>
+      <w:r>
+        <w:rPr>
+          <w:rFonts w:ascii="Times New Roman" w:hAnsi="Times New Roman" w:cs="Times New Roman"/>
+          <w:sz w:val="24"/>
+          <w:vertAlign w:val="superscript"/>
+        </w:rPr>
+        <w:t>o</w:t>
+      </w:r>
+      <w:r>
+        <w:rPr>
+          <w:rFonts w:ascii="Times New Roman" w:hAnsi="Times New Roman" w:cs="Times New Roman"/>
+          <w:sz w:val="24"/>
+        </w:rPr>
+        <w:t xml:space="preserve"> 6, pp. 712-731, 2007.</w:t>
+      </w:r>
+    </w:p>
+    <w:p>
+      <w:pPr>
+        <w:pStyle w:val="Bibliografa"/>
+        <w:rPr>
+          <w:rFonts w:ascii="Times New Roman" w:hAnsi="Times New Roman" w:cs="Times New Roman"/>
+          <w:sz w:val="24"/>
+        </w:rPr>
+      </w:pPr>
+      <w:r>
+        <w:rPr>
+          <w:rFonts w:ascii="Times New Roman" w:hAnsi="Times New Roman" w:cs="Times New Roman"/>
+          <w:sz w:val="24"/>
+        </w:rPr>
+        <w:t>[11]</w:t>
+      </w:r>
+      <w:r>
+        <w:rPr>
+          <w:rFonts w:ascii="Times New Roman" w:hAnsi="Times New Roman" w:cs="Times New Roman"/>
+          <w:sz w:val="24"/>
+        </w:rPr>
+        <w:tab/>
+        <w:t xml:space="preserve">H. Li y Q. Zhang, «Multiobjective optimization problems with complicated Pareto sets, MOEA/D and NSGA-II», </w:t>
+      </w:r>
       <w:r>
         <w:rPr>
           <w:rFonts w:ascii="Times New Roman" w:hAnsi="Times New Roman" w:cs="Times New Roman"/>
@@ -18776,9 +18835,54 @@
           <w:iCs/>
           <w:sz w:val="24"/>
         </w:rPr>
-        <w:t>Comput</w:t>
-      </w:r>
-      <w:proofErr w:type="spellEnd"/>
+        <w:t>IEEE Trans. Evol. Comput.</w:t>
+      </w:r>
+      <w:r>
+        <w:rPr>
+          <w:rFonts w:ascii="Times New Roman" w:hAnsi="Times New Roman" w:cs="Times New Roman"/>
+          <w:sz w:val="24"/>
+        </w:rPr>
+        <w:t>, vol. 13, n.</w:t>
+      </w:r>
+      <w:r>
+        <w:rPr>
+          <w:rFonts w:ascii="Times New Roman" w:hAnsi="Times New Roman" w:cs="Times New Roman"/>
+          <w:sz w:val="24"/>
+          <w:vertAlign w:val="superscript"/>
+        </w:rPr>
+        <w:t>o</w:t>
+      </w:r>
+      <w:r>
+        <w:rPr>
+          <w:rFonts w:ascii="Times New Roman" w:hAnsi="Times New Roman" w:cs="Times New Roman"/>
+          <w:sz w:val="24"/>
+        </w:rPr>
+        <w:t xml:space="preserve"> 2, pp. 284-302, 2009.</w:t>
+      </w:r>
+    </w:p>
+    <w:p>
+      <w:pPr>
+        <w:pStyle w:val="Bibliografa"/>
+        <w:rPr>
+          <w:rFonts w:ascii="Times New Roman" w:hAnsi="Times New Roman" w:cs="Times New Roman"/>
+          <w:sz w:val="24"/>
+        </w:rPr>
+      </w:pPr>
+      <w:r>
+        <w:rPr>
+          <w:rFonts w:ascii="Times New Roman" w:hAnsi="Times New Roman" w:cs="Times New Roman"/>
+          <w:sz w:val="24"/>
+        </w:rPr>
+        <w:t>[12]</w:t>
+      </w:r>
+      <w:r>
+        <w:rPr>
+          <w:rFonts w:ascii="Times New Roman" w:hAnsi="Times New Roman" w:cs="Times New Roman"/>
+          <w:sz w:val="24"/>
+        </w:rPr>
+        <w:tab/>
+        <w:t xml:space="preserve">K. Mehlhorn, S. Näher, M. Seel, y C. Uhrig, «The LEDA user manual», </w:t>
+      </w:r>
       <w:r>
         <w:rPr>
           <w:rFonts w:ascii="Times New Roman" w:hAnsi="Times New Roman" w:cs="Times New Roman"/>
@@ -18786,743 +18890,13 @@
           <w:iCs/>
           <w:sz w:val="24"/>
         </w:rPr>
-        <w:t xml:space="preserve">. Biol. </w:t>
-      </w:r>
-      <w:proofErr w:type="spellStart"/>
-      <w:r>
-        <w:rPr>
-          <w:rFonts w:ascii="Times New Roman" w:hAnsi="Times New Roman" w:cs="Times New Roman"/>
-          <w:i/>
-          <w:iCs/>
-          <w:sz w:val="24"/>
-        </w:rPr>
-        <w:t>Bioinforma</w:t>
-      </w:r>
-      <w:proofErr w:type="spellEnd"/>
-      <w:r>
-        <w:rPr>
-          <w:rFonts w:ascii="Times New Roman" w:hAnsi="Times New Roman" w:cs="Times New Roman"/>
-          <w:i/>
-          <w:iCs/>
-          <w:sz w:val="24"/>
-        </w:rPr>
-        <w:t>. TCBB</w:t>
+        <w:t>Max Plank Inst. Saarbr. Ger.</w:t>
       </w:r>
       <w:r>
         <w:rPr>
           <w:rFonts w:ascii="Times New Roman" w:hAnsi="Times New Roman" w:cs="Times New Roman"/>
           <w:sz w:val="24"/>
         </w:rPr>
-        <w:t xml:space="preserve">, vol. 1, </w:t>
-      </w:r>
-      <w:proofErr w:type="spellStart"/>
-      <w:r>
-        <w:rPr>
-          <w:rFonts w:ascii="Times New Roman" w:hAnsi="Times New Roman" w:cs="Times New Roman"/>
-          <w:sz w:val="24"/>
-        </w:rPr>
-        <w:t>n.</w:t>
-      </w:r>
-      <w:r>
-        <w:rPr>
-          <w:rFonts w:ascii="Times New Roman" w:hAnsi="Times New Roman" w:cs="Times New Roman"/>
-          <w:sz w:val="24"/>
-          <w:vertAlign w:val="superscript"/>
-        </w:rPr>
-        <w:t>o</w:t>
-      </w:r>
-      <w:proofErr w:type="spellEnd"/>
-      <w:r>
-        <w:rPr>
-          <w:rFonts w:ascii="Times New Roman" w:hAnsi="Times New Roman" w:cs="Times New Roman"/>
-          <w:sz w:val="24"/>
-        </w:rPr>
-        <w:t xml:space="preserve"> 1, pp. 24-45, 2004.</w:t>
-      </w:r>
-    </w:p>
-    <w:p>
-      <w:pPr>
-        <w:pStyle w:val="Bibliografa"/>
-        <w:rPr>
-          <w:rFonts w:ascii="Times New Roman" w:hAnsi="Times New Roman" w:cs="Times New Roman"/>
-          <w:sz w:val="24"/>
-        </w:rPr>
-      </w:pPr>
-      <w:r>
-        <w:rPr>
-          <w:rFonts w:ascii="Times New Roman" w:hAnsi="Times New Roman" w:cs="Times New Roman"/>
-          <w:sz w:val="24"/>
-        </w:rPr>
-        <w:t>[6]</w:t>
-      </w:r>
-      <w:r>
-        <w:rPr>
-          <w:rFonts w:ascii="Times New Roman" w:hAnsi="Times New Roman" w:cs="Times New Roman"/>
-          <w:sz w:val="24"/>
-        </w:rPr>
-        <w:tab/>
-        <w:t xml:space="preserve">J. </w:t>
-      </w:r>
-      <w:proofErr w:type="spellStart"/>
-      <w:r>
-        <w:rPr>
-          <w:rFonts w:ascii="Times New Roman" w:hAnsi="Times New Roman" w:cs="Times New Roman"/>
-          <w:sz w:val="24"/>
-        </w:rPr>
-        <w:t>Xie</w:t>
-      </w:r>
-      <w:proofErr w:type="spellEnd"/>
-      <w:r>
-        <w:rPr>
-          <w:rFonts w:ascii="Times New Roman" w:hAnsi="Times New Roman" w:cs="Times New Roman"/>
-          <w:sz w:val="24"/>
-        </w:rPr>
-        <w:t xml:space="preserve">, A. Ma, A. Fennell, Q. Ma, y J. Zhao, «It is time to apply biclustering: a comprehensive review of biclustering applications in biological and biomedical data», </w:t>
-      </w:r>
-      <w:r>
-        <w:rPr>
-          <w:rFonts w:ascii="Times New Roman" w:hAnsi="Times New Roman" w:cs="Times New Roman"/>
-          <w:i/>
-          <w:iCs/>
-          <w:sz w:val="24"/>
-        </w:rPr>
-        <w:t xml:space="preserve">Brief. </w:t>
-      </w:r>
-      <w:proofErr w:type="spellStart"/>
-      <w:r>
-        <w:rPr>
-          <w:rFonts w:ascii="Times New Roman" w:hAnsi="Times New Roman" w:cs="Times New Roman"/>
-          <w:i/>
-          <w:iCs/>
-          <w:sz w:val="24"/>
-        </w:rPr>
-        <w:t>Bioinform</w:t>
-      </w:r>
-      <w:proofErr w:type="spellEnd"/>
-      <w:r>
-        <w:rPr>
-          <w:rFonts w:ascii="Times New Roman" w:hAnsi="Times New Roman" w:cs="Times New Roman"/>
-          <w:i/>
-          <w:iCs/>
-          <w:sz w:val="24"/>
-        </w:rPr>
-        <w:t>.</w:t>
-      </w:r>
-      <w:r>
-        <w:rPr>
-          <w:rFonts w:ascii="Times New Roman" w:hAnsi="Times New Roman" w:cs="Times New Roman"/>
-          <w:sz w:val="24"/>
-        </w:rPr>
-        <w:t>, 2018.</w:t>
-      </w:r>
-    </w:p>
-    <w:p>
-      <w:pPr>
-        <w:pStyle w:val="Bibliografa"/>
-        <w:rPr>
-          <w:rFonts w:ascii="Times New Roman" w:hAnsi="Times New Roman" w:cs="Times New Roman"/>
-          <w:sz w:val="24"/>
-        </w:rPr>
-      </w:pPr>
-      <w:r>
-        <w:rPr>
-          <w:rFonts w:ascii="Times New Roman" w:hAnsi="Times New Roman" w:cs="Times New Roman"/>
-          <w:sz w:val="24"/>
-        </w:rPr>
-        <w:t>[7]</w:t>
-      </w:r>
-      <w:r>
-        <w:rPr>
-          <w:rFonts w:ascii="Times New Roman" w:hAnsi="Times New Roman" w:cs="Times New Roman"/>
-          <w:sz w:val="24"/>
-        </w:rPr>
-        <w:tab/>
-        <w:t xml:space="preserve">S. </w:t>
-      </w:r>
-      <w:proofErr w:type="spellStart"/>
-      <w:r>
-        <w:rPr>
-          <w:rFonts w:ascii="Times New Roman" w:hAnsi="Times New Roman" w:cs="Times New Roman"/>
-          <w:sz w:val="24"/>
-        </w:rPr>
-        <w:t>Mitra</w:t>
-      </w:r>
-      <w:proofErr w:type="spellEnd"/>
-      <w:r>
-        <w:rPr>
-          <w:rFonts w:ascii="Times New Roman" w:hAnsi="Times New Roman" w:cs="Times New Roman"/>
-          <w:sz w:val="24"/>
-        </w:rPr>
-        <w:t xml:space="preserve"> y H. Banka, «Multi-objective evolutionary biclustering of gene expression data», </w:t>
-      </w:r>
-      <w:r>
-        <w:rPr>
-          <w:rFonts w:ascii="Times New Roman" w:hAnsi="Times New Roman" w:cs="Times New Roman"/>
-          <w:i/>
-          <w:iCs/>
-          <w:sz w:val="24"/>
-        </w:rPr>
-        <w:t xml:space="preserve">Pattern </w:t>
-      </w:r>
-      <w:proofErr w:type="spellStart"/>
-      <w:r>
-        <w:rPr>
-          <w:rFonts w:ascii="Times New Roman" w:hAnsi="Times New Roman" w:cs="Times New Roman"/>
-          <w:i/>
-          <w:iCs/>
-          <w:sz w:val="24"/>
-        </w:rPr>
-        <w:t>Recognit</w:t>
-      </w:r>
-      <w:proofErr w:type="spellEnd"/>
-      <w:r>
-        <w:rPr>
-          <w:rFonts w:ascii="Times New Roman" w:hAnsi="Times New Roman" w:cs="Times New Roman"/>
-          <w:i/>
-          <w:iCs/>
-          <w:sz w:val="24"/>
-        </w:rPr>
-        <w:t>.</w:t>
-      </w:r>
-      <w:r>
-        <w:rPr>
-          <w:rFonts w:ascii="Times New Roman" w:hAnsi="Times New Roman" w:cs="Times New Roman"/>
-          <w:sz w:val="24"/>
-        </w:rPr>
-        <w:t xml:space="preserve">, vol. 39, </w:t>
-      </w:r>
-      <w:proofErr w:type="spellStart"/>
-      <w:r>
-        <w:rPr>
-          <w:rFonts w:ascii="Times New Roman" w:hAnsi="Times New Roman" w:cs="Times New Roman"/>
-          <w:sz w:val="24"/>
-        </w:rPr>
-        <w:t>n.</w:t>
-      </w:r>
-      <w:r>
-        <w:rPr>
-          <w:rFonts w:ascii="Times New Roman" w:hAnsi="Times New Roman" w:cs="Times New Roman"/>
-          <w:sz w:val="24"/>
-          <w:vertAlign w:val="superscript"/>
-        </w:rPr>
-        <w:t>o</w:t>
-      </w:r>
-      <w:proofErr w:type="spellEnd"/>
-      <w:r>
-        <w:rPr>
-          <w:rFonts w:ascii="Times New Roman" w:hAnsi="Times New Roman" w:cs="Times New Roman"/>
-          <w:sz w:val="24"/>
-        </w:rPr>
-        <w:t xml:space="preserve"> 12, pp. 2464-2477, 2006.</w:t>
-      </w:r>
-    </w:p>
-    <w:p>
-      <w:pPr>
-        <w:pStyle w:val="Bibliografa"/>
-        <w:rPr>
-          <w:rFonts w:ascii="Times New Roman" w:hAnsi="Times New Roman" w:cs="Times New Roman"/>
-          <w:sz w:val="24"/>
-        </w:rPr>
-      </w:pPr>
-      <w:r>
-        <w:rPr>
-          <w:rFonts w:ascii="Times New Roman" w:hAnsi="Times New Roman" w:cs="Times New Roman"/>
-          <w:sz w:val="24"/>
-        </w:rPr>
-        <w:t>[8]</w:t>
-      </w:r>
-      <w:r>
-        <w:rPr>
-          <w:rFonts w:ascii="Times New Roman" w:hAnsi="Times New Roman" w:cs="Times New Roman"/>
-          <w:sz w:val="24"/>
-        </w:rPr>
-        <w:tab/>
-        <w:t xml:space="preserve">C. A. </w:t>
-      </w:r>
-      <w:proofErr w:type="spellStart"/>
-      <w:r>
-        <w:rPr>
-          <w:rFonts w:ascii="Times New Roman" w:hAnsi="Times New Roman" w:cs="Times New Roman"/>
-          <w:sz w:val="24"/>
-        </w:rPr>
-        <w:t>Brizuela</w:t>
-      </w:r>
-      <w:proofErr w:type="spellEnd"/>
-      <w:r>
-        <w:rPr>
-          <w:rFonts w:ascii="Times New Roman" w:hAnsi="Times New Roman" w:cs="Times New Roman"/>
-          <w:sz w:val="24"/>
-        </w:rPr>
-        <w:t xml:space="preserve">, J. E. Luna-Taylor, I. Martinez-Perez, H. A. Guillen, D. O. Rodriguez, y A. Beltran-Verdugo, «Improving an evolutionary multi-objective algorithm for the biclustering of gene expression data», </w:t>
-      </w:r>
-      <w:proofErr w:type="spellStart"/>
-      <w:r>
-        <w:rPr>
-          <w:rFonts w:ascii="Times New Roman" w:hAnsi="Times New Roman" w:cs="Times New Roman"/>
-          <w:sz w:val="24"/>
-        </w:rPr>
-        <w:t>en</w:t>
-      </w:r>
-      <w:proofErr w:type="spellEnd"/>
-      <w:r>
-        <w:rPr>
-          <w:rFonts w:ascii="Times New Roman" w:hAnsi="Times New Roman" w:cs="Times New Roman"/>
-          <w:sz w:val="24"/>
-        </w:rPr>
-        <w:t xml:space="preserve"> </w:t>
-      </w:r>
-      <w:r>
-        <w:rPr>
-          <w:rFonts w:ascii="Times New Roman" w:hAnsi="Times New Roman" w:cs="Times New Roman"/>
-          <w:i/>
-          <w:iCs/>
-          <w:sz w:val="24"/>
-        </w:rPr>
-        <w:t>Evolutionary Computation (CEC), 2013 IEEE Congress on</w:t>
-      </w:r>
-      <w:r>
-        <w:rPr>
-          <w:rFonts w:ascii="Times New Roman" w:hAnsi="Times New Roman" w:cs="Times New Roman"/>
-          <w:sz w:val="24"/>
-        </w:rPr>
-        <w:t>, 2013, pp. 221-228.</w:t>
-      </w:r>
-    </w:p>
-    <w:p>
-      <w:pPr>
-        <w:pStyle w:val="Bibliografa"/>
-        <w:rPr>
-          <w:rFonts w:ascii="Times New Roman" w:hAnsi="Times New Roman" w:cs="Times New Roman"/>
-          <w:sz w:val="24"/>
-        </w:rPr>
-      </w:pPr>
-      <w:r>
-        <w:rPr>
-          <w:rFonts w:ascii="Times New Roman" w:hAnsi="Times New Roman" w:cs="Times New Roman"/>
-          <w:sz w:val="24"/>
-        </w:rPr>
-        <w:t>[9]</w:t>
-      </w:r>
-      <w:r>
-        <w:rPr>
-          <w:rFonts w:ascii="Times New Roman" w:hAnsi="Times New Roman" w:cs="Times New Roman"/>
-          <w:sz w:val="24"/>
-        </w:rPr>
-        <w:tab/>
-        <w:t xml:space="preserve">Y. Cheng y G. M. Church, «Biclustering of expression </w:t>
-      </w:r>
-      <w:proofErr w:type="gramStart"/>
-      <w:r>
-        <w:rPr>
-          <w:rFonts w:ascii="Times New Roman" w:hAnsi="Times New Roman" w:cs="Times New Roman"/>
-          <w:sz w:val="24"/>
-        </w:rPr>
-        <w:t>data.»</w:t>
-      </w:r>
-      <w:proofErr w:type="gramEnd"/>
-      <w:r>
-        <w:rPr>
-          <w:rFonts w:ascii="Times New Roman" w:hAnsi="Times New Roman" w:cs="Times New Roman"/>
-          <w:sz w:val="24"/>
-        </w:rPr>
-        <w:t xml:space="preserve">, </w:t>
-      </w:r>
-      <w:proofErr w:type="spellStart"/>
-      <w:r>
-        <w:rPr>
-          <w:rFonts w:ascii="Times New Roman" w:hAnsi="Times New Roman" w:cs="Times New Roman"/>
-          <w:sz w:val="24"/>
-        </w:rPr>
-        <w:t>en</w:t>
-      </w:r>
-      <w:proofErr w:type="spellEnd"/>
-      <w:r>
-        <w:rPr>
-          <w:rFonts w:ascii="Times New Roman" w:hAnsi="Times New Roman" w:cs="Times New Roman"/>
-          <w:sz w:val="24"/>
-        </w:rPr>
-        <w:t xml:space="preserve"> </w:t>
-      </w:r>
-      <w:proofErr w:type="spellStart"/>
-      <w:r>
-        <w:rPr>
-          <w:rFonts w:ascii="Times New Roman" w:hAnsi="Times New Roman" w:cs="Times New Roman"/>
-          <w:i/>
-          <w:iCs/>
-          <w:sz w:val="24"/>
-        </w:rPr>
-        <w:t>Ismb</w:t>
-      </w:r>
-      <w:proofErr w:type="spellEnd"/>
-      <w:r>
-        <w:rPr>
-          <w:rFonts w:ascii="Times New Roman" w:hAnsi="Times New Roman" w:cs="Times New Roman"/>
-          <w:sz w:val="24"/>
-        </w:rPr>
-        <w:t>, 2000, vol. 8, pp. 93-103.</w:t>
-      </w:r>
-    </w:p>
-    <w:p>
-      <w:pPr>
-        <w:pStyle w:val="Bibliografa"/>
-        <w:rPr>
-          <w:rFonts w:ascii="Times New Roman" w:hAnsi="Times New Roman" w:cs="Times New Roman"/>
-          <w:sz w:val="24"/>
-        </w:rPr>
-      </w:pPr>
-      <w:r>
-        <w:rPr>
-          <w:rFonts w:ascii="Times New Roman" w:hAnsi="Times New Roman" w:cs="Times New Roman"/>
-          <w:sz w:val="24"/>
-        </w:rPr>
-        <w:t>[10]</w:t>
-      </w:r>
-      <w:r>
-        <w:rPr>
-          <w:rFonts w:ascii="Times New Roman" w:hAnsi="Times New Roman" w:cs="Times New Roman"/>
-          <w:sz w:val="24"/>
-        </w:rPr>
-        <w:tab/>
-        <w:t xml:space="preserve">Q. Zhang y H. Li, «MOEA/D: A </w:t>
-      </w:r>
-      <w:proofErr w:type="spellStart"/>
-      <w:r>
-        <w:rPr>
-          <w:rFonts w:ascii="Times New Roman" w:hAnsi="Times New Roman" w:cs="Times New Roman"/>
-          <w:sz w:val="24"/>
-        </w:rPr>
-        <w:t>multiobjective</w:t>
-      </w:r>
-      <w:proofErr w:type="spellEnd"/>
-      <w:r>
-        <w:rPr>
-          <w:rFonts w:ascii="Times New Roman" w:hAnsi="Times New Roman" w:cs="Times New Roman"/>
-          <w:sz w:val="24"/>
-        </w:rPr>
-        <w:t xml:space="preserve"> evolutionary algorithm based on decomposition», </w:t>
-      </w:r>
-      <w:r>
-        <w:rPr>
-          <w:rFonts w:ascii="Times New Roman" w:hAnsi="Times New Roman" w:cs="Times New Roman"/>
-          <w:i/>
-          <w:iCs/>
-          <w:sz w:val="24"/>
-        </w:rPr>
-        <w:t xml:space="preserve">IEEE Trans. </w:t>
-      </w:r>
-      <w:proofErr w:type="spellStart"/>
-      <w:r>
-        <w:rPr>
-          <w:rFonts w:ascii="Times New Roman" w:hAnsi="Times New Roman" w:cs="Times New Roman"/>
-          <w:i/>
-          <w:iCs/>
-          <w:sz w:val="24"/>
-        </w:rPr>
-        <w:t>Evol</w:t>
-      </w:r>
-      <w:proofErr w:type="spellEnd"/>
-      <w:r>
-        <w:rPr>
-          <w:rFonts w:ascii="Times New Roman" w:hAnsi="Times New Roman" w:cs="Times New Roman"/>
-          <w:i/>
-          <w:iCs/>
-          <w:sz w:val="24"/>
-        </w:rPr>
-        <w:t xml:space="preserve">. </w:t>
-      </w:r>
-      <w:proofErr w:type="spellStart"/>
-      <w:r>
-        <w:rPr>
-          <w:rFonts w:ascii="Times New Roman" w:hAnsi="Times New Roman" w:cs="Times New Roman"/>
-          <w:i/>
-          <w:iCs/>
-          <w:sz w:val="24"/>
-        </w:rPr>
-        <w:t>Comput</w:t>
-      </w:r>
-      <w:proofErr w:type="spellEnd"/>
-      <w:r>
-        <w:rPr>
-          <w:rFonts w:ascii="Times New Roman" w:hAnsi="Times New Roman" w:cs="Times New Roman"/>
-          <w:i/>
-          <w:iCs/>
-          <w:sz w:val="24"/>
-        </w:rPr>
-        <w:t>.</w:t>
-      </w:r>
-      <w:r>
-        <w:rPr>
-          <w:rFonts w:ascii="Times New Roman" w:hAnsi="Times New Roman" w:cs="Times New Roman"/>
-          <w:sz w:val="24"/>
-        </w:rPr>
-        <w:t xml:space="preserve">, vol. 11, </w:t>
-      </w:r>
-      <w:proofErr w:type="spellStart"/>
-      <w:r>
-        <w:rPr>
-          <w:rFonts w:ascii="Times New Roman" w:hAnsi="Times New Roman" w:cs="Times New Roman"/>
-          <w:sz w:val="24"/>
-        </w:rPr>
-        <w:t>n.</w:t>
-      </w:r>
-      <w:r>
-        <w:rPr>
-          <w:rFonts w:ascii="Times New Roman" w:hAnsi="Times New Roman" w:cs="Times New Roman"/>
-          <w:sz w:val="24"/>
-          <w:vertAlign w:val="superscript"/>
-        </w:rPr>
-        <w:t>o</w:t>
-      </w:r>
-      <w:proofErr w:type="spellEnd"/>
-      <w:r>
-        <w:rPr>
-          <w:rFonts w:ascii="Times New Roman" w:hAnsi="Times New Roman" w:cs="Times New Roman"/>
-          <w:sz w:val="24"/>
-        </w:rPr>
-        <w:t xml:space="preserve"> 6, pp. 712-731, 2007.</w:t>
-      </w:r>
-    </w:p>
-    <w:p>
-      <w:pPr>
-        <w:pStyle w:val="Bibliografa"/>
-        <w:rPr>
-          <w:rFonts w:ascii="Times New Roman" w:hAnsi="Times New Roman" w:cs="Times New Roman"/>
-          <w:sz w:val="24"/>
-        </w:rPr>
-      </w:pPr>
-      <w:r>
-        <w:rPr>
-          <w:rFonts w:ascii="Times New Roman" w:hAnsi="Times New Roman" w:cs="Times New Roman"/>
-          <w:sz w:val="24"/>
-        </w:rPr>
-        <w:t>[11]</w:t>
-      </w:r>
-      <w:r>
-        <w:rPr>
-          <w:rFonts w:ascii="Times New Roman" w:hAnsi="Times New Roman" w:cs="Times New Roman"/>
-          <w:sz w:val="24"/>
-        </w:rPr>
-        <w:tab/>
-        <w:t>H. Li y Q. Zhang, «</w:t>
-      </w:r>
-      <w:proofErr w:type="spellStart"/>
-      <w:r>
-        <w:rPr>
-          <w:rFonts w:ascii="Times New Roman" w:hAnsi="Times New Roman" w:cs="Times New Roman"/>
-          <w:sz w:val="24"/>
-        </w:rPr>
-        <w:t>Multiobjective</w:t>
-      </w:r>
-      <w:proofErr w:type="spellEnd"/>
-      <w:r>
-        <w:rPr>
-          <w:rFonts w:ascii="Times New Roman" w:hAnsi="Times New Roman" w:cs="Times New Roman"/>
-          <w:sz w:val="24"/>
-        </w:rPr>
-        <w:t xml:space="preserve"> optimization problems with complicated Pareto sets, MOEA/D and NSGA-II», </w:t>
-      </w:r>
-      <w:r>
-        <w:rPr>
-          <w:rFonts w:ascii="Times New Roman" w:hAnsi="Times New Roman" w:cs="Times New Roman"/>
-          <w:i/>
-          <w:iCs/>
-          <w:sz w:val="24"/>
-        </w:rPr>
-        <w:t xml:space="preserve">IEEE Trans. </w:t>
-      </w:r>
-      <w:proofErr w:type="spellStart"/>
-      <w:r>
-        <w:rPr>
-          <w:rFonts w:ascii="Times New Roman" w:hAnsi="Times New Roman" w:cs="Times New Roman"/>
-          <w:i/>
-          <w:iCs/>
-          <w:sz w:val="24"/>
-        </w:rPr>
-        <w:t>Evol</w:t>
-      </w:r>
-      <w:proofErr w:type="spellEnd"/>
-      <w:r>
-        <w:rPr>
-          <w:rFonts w:ascii="Times New Roman" w:hAnsi="Times New Roman" w:cs="Times New Roman"/>
-          <w:i/>
-          <w:iCs/>
-          <w:sz w:val="24"/>
-        </w:rPr>
-        <w:t xml:space="preserve">. </w:t>
-      </w:r>
-      <w:proofErr w:type="spellStart"/>
-      <w:r>
-        <w:rPr>
-          <w:rFonts w:ascii="Times New Roman" w:hAnsi="Times New Roman" w:cs="Times New Roman"/>
-          <w:i/>
-          <w:iCs/>
-          <w:sz w:val="24"/>
-        </w:rPr>
-        <w:t>Comput</w:t>
-      </w:r>
-      <w:proofErr w:type="spellEnd"/>
-      <w:r>
-        <w:rPr>
-          <w:rFonts w:ascii="Times New Roman" w:hAnsi="Times New Roman" w:cs="Times New Roman"/>
-          <w:i/>
-          <w:iCs/>
-          <w:sz w:val="24"/>
-        </w:rPr>
-        <w:t>.</w:t>
-      </w:r>
-      <w:r>
-        <w:rPr>
-          <w:rFonts w:ascii="Times New Roman" w:hAnsi="Times New Roman" w:cs="Times New Roman"/>
-          <w:sz w:val="24"/>
-        </w:rPr>
-        <w:t xml:space="preserve">, vol. 13, </w:t>
-      </w:r>
-      <w:proofErr w:type="spellStart"/>
-      <w:r>
-        <w:rPr>
-          <w:rFonts w:ascii="Times New Roman" w:hAnsi="Times New Roman" w:cs="Times New Roman"/>
-          <w:sz w:val="24"/>
-        </w:rPr>
-        <w:t>n.</w:t>
-      </w:r>
-      <w:r>
-        <w:rPr>
-          <w:rFonts w:ascii="Times New Roman" w:hAnsi="Times New Roman" w:cs="Times New Roman"/>
-          <w:sz w:val="24"/>
-          <w:vertAlign w:val="superscript"/>
-        </w:rPr>
-        <w:t>o</w:t>
-      </w:r>
-      <w:proofErr w:type="spellEnd"/>
-      <w:r>
-        <w:rPr>
-          <w:rFonts w:ascii="Times New Roman" w:hAnsi="Times New Roman" w:cs="Times New Roman"/>
-          <w:sz w:val="24"/>
-        </w:rPr>
-        <w:t xml:space="preserve"> 2, pp. 284-302, 2009.</w:t>
-      </w:r>
-    </w:p>
-    <w:p>
-      <w:pPr>
-        <w:pStyle w:val="Bibliografa"/>
-        <w:rPr>
-          <w:rFonts w:ascii="Times New Roman" w:hAnsi="Times New Roman" w:cs="Times New Roman"/>
-          <w:sz w:val="24"/>
-        </w:rPr>
-      </w:pPr>
-      <w:r>
-        <w:rPr>
-          <w:rFonts w:ascii="Times New Roman" w:hAnsi="Times New Roman" w:cs="Times New Roman"/>
-          <w:sz w:val="24"/>
-        </w:rPr>
-        <w:t>[12]</w:t>
-      </w:r>
-      <w:r>
-        <w:rPr>
-          <w:rFonts w:ascii="Times New Roman" w:hAnsi="Times New Roman" w:cs="Times New Roman"/>
-          <w:sz w:val="24"/>
-        </w:rPr>
-        <w:tab/>
-        <w:t xml:space="preserve">K. </w:t>
-      </w:r>
-      <w:proofErr w:type="spellStart"/>
-      <w:r>
-        <w:rPr>
-          <w:rFonts w:ascii="Times New Roman" w:hAnsi="Times New Roman" w:cs="Times New Roman"/>
-          <w:sz w:val="24"/>
-        </w:rPr>
-        <w:t>Mehlhorn</w:t>
-      </w:r>
-      <w:proofErr w:type="spellEnd"/>
-      <w:r>
-        <w:rPr>
-          <w:rFonts w:ascii="Times New Roman" w:hAnsi="Times New Roman" w:cs="Times New Roman"/>
-          <w:sz w:val="24"/>
-        </w:rPr>
-        <w:t xml:space="preserve">, S. </w:t>
-      </w:r>
-      <w:proofErr w:type="spellStart"/>
-      <w:r>
-        <w:rPr>
-          <w:rFonts w:ascii="Times New Roman" w:hAnsi="Times New Roman" w:cs="Times New Roman"/>
-          <w:sz w:val="24"/>
-        </w:rPr>
-        <w:t>Näher</w:t>
-      </w:r>
-      <w:proofErr w:type="spellEnd"/>
-      <w:r>
-        <w:rPr>
-          <w:rFonts w:ascii="Times New Roman" w:hAnsi="Times New Roman" w:cs="Times New Roman"/>
-          <w:sz w:val="24"/>
-        </w:rPr>
-        <w:t xml:space="preserve">, M. </w:t>
-      </w:r>
-      <w:proofErr w:type="spellStart"/>
-      <w:r>
-        <w:rPr>
-          <w:rFonts w:ascii="Times New Roman" w:hAnsi="Times New Roman" w:cs="Times New Roman"/>
-          <w:sz w:val="24"/>
-        </w:rPr>
-        <w:t>Seel</w:t>
-      </w:r>
-      <w:proofErr w:type="spellEnd"/>
-      <w:r>
-        <w:rPr>
-          <w:rFonts w:ascii="Times New Roman" w:hAnsi="Times New Roman" w:cs="Times New Roman"/>
-          <w:sz w:val="24"/>
-        </w:rPr>
-        <w:t xml:space="preserve">, y C. </w:t>
-      </w:r>
-      <w:proofErr w:type="spellStart"/>
-      <w:r>
-        <w:rPr>
-          <w:rFonts w:ascii="Times New Roman" w:hAnsi="Times New Roman" w:cs="Times New Roman"/>
-          <w:sz w:val="24"/>
-        </w:rPr>
-        <w:t>Uhrig</w:t>
-      </w:r>
-      <w:proofErr w:type="spellEnd"/>
-      <w:r>
-        <w:rPr>
-          <w:rFonts w:ascii="Times New Roman" w:hAnsi="Times New Roman" w:cs="Times New Roman"/>
-          <w:sz w:val="24"/>
-        </w:rPr>
-        <w:t xml:space="preserve">, «The LEDA user manual», </w:t>
-      </w:r>
-      <w:r>
-        <w:rPr>
-          <w:rFonts w:ascii="Times New Roman" w:hAnsi="Times New Roman" w:cs="Times New Roman"/>
-          <w:i/>
-          <w:iCs/>
-          <w:sz w:val="24"/>
-        </w:rPr>
-        <w:t xml:space="preserve">Max Plank Inst. </w:t>
-      </w:r>
-      <w:proofErr w:type="spellStart"/>
-      <w:r>
-        <w:rPr>
-          <w:rFonts w:ascii="Times New Roman" w:hAnsi="Times New Roman" w:cs="Times New Roman"/>
-          <w:i/>
-          <w:iCs/>
-          <w:sz w:val="24"/>
-        </w:rPr>
-        <w:t>Saarbr</w:t>
-      </w:r>
-      <w:proofErr w:type="spellEnd"/>
-      <w:r>
-        <w:rPr>
-          <w:rFonts w:ascii="Times New Roman" w:hAnsi="Times New Roman" w:cs="Times New Roman"/>
-          <w:i/>
-          <w:iCs/>
-          <w:sz w:val="24"/>
-        </w:rPr>
-        <w:t>. Ger.</w:t>
-      </w:r>
-      <w:r>
-        <w:rPr>
-          <w:rFonts w:ascii="Times New Roman" w:hAnsi="Times New Roman" w:cs="Times New Roman"/>
-          <w:sz w:val="24"/>
-        </w:rPr>
         <w:t>, 1999.</w:t>
       </w:r>
     </w:p>
@@ -19541,8 +18915,8 @@
       </w:r>
     </w:p>
     <w:sectPr>
-      <w:headerReference w:type="default" r:id="rId19"/>
-      <w:footerReference w:type="default" r:id="rId20"/>
+      <w:headerReference w:type="default" r:id="rId20"/>
+      <w:footerReference w:type="default" r:id="rId21"/>
       <w:pgSz w:w="12240" w:h="15840"/>
       <w:pgMar w:top="1440" w:right="1440" w:bottom="1440" w:left="1440" w:header="0" w:footer="720" w:gutter="0"/>
       <w:pgNumType w:start="1"/>
@@ -19968,113 +19342,9 @@
     </w:lvl>
   </w:abstractNum>
   <w:abstractNum w:abstractNumId="3" w15:restartNumberingAfterBreak="0">
-    <w:nsid w:val="3F862B1D"/>
-    <w:multiLevelType w:val="multilevel"/>
-    <w:tmpl w:val="5F165D1A"/>
-    <w:lvl w:ilvl="0">
-      <w:numFmt w:val="bullet"/>
-      <w:lvlText w:val="•"/>
-      <w:lvlJc w:val="left"/>
-      <w:pPr>
-        <w:ind w:left="720" w:hanging="360"/>
-      </w:pPr>
-      <w:rPr>
-        <w:rFonts w:ascii="OpenSymbol" w:eastAsia="OpenSymbol" w:hAnsi="OpenSymbol" w:cs="OpenSymbol"/>
-      </w:rPr>
-    </w:lvl>
-    <w:lvl w:ilvl="1">
-      <w:numFmt w:val="bullet"/>
-      <w:lvlText w:val="◦"/>
-      <w:lvlJc w:val="left"/>
-      <w:pPr>
-        <w:ind w:left="1080" w:hanging="360"/>
-      </w:pPr>
-      <w:rPr>
-        <w:rFonts w:ascii="OpenSymbol" w:eastAsia="OpenSymbol" w:hAnsi="OpenSymbol" w:cs="OpenSymbol"/>
-      </w:rPr>
-    </w:lvl>
-    <w:lvl w:ilvl="2">
-      <w:numFmt w:val="bullet"/>
-      <w:lvlText w:val="▪"/>
-      <w:lvlJc w:val="left"/>
-      <w:pPr>
-        <w:ind w:left="1440" w:hanging="360"/>
-      </w:pPr>
-      <w:rPr>
-        <w:rFonts w:ascii="OpenSymbol" w:eastAsia="OpenSymbol" w:hAnsi="OpenSymbol" w:cs="OpenSymbol"/>
-      </w:rPr>
-    </w:lvl>
-    <w:lvl w:ilvl="3">
-      <w:numFmt w:val="bullet"/>
-      <w:lvlText w:val="•"/>
-      <w:lvlJc w:val="left"/>
-      <w:pPr>
-        <w:ind w:left="1800" w:hanging="360"/>
-      </w:pPr>
-      <w:rPr>
-        <w:rFonts w:ascii="OpenSymbol" w:eastAsia="OpenSymbol" w:hAnsi="OpenSymbol" w:cs="OpenSymbol"/>
-      </w:rPr>
-    </w:lvl>
-    <w:lvl w:ilvl="4">
-      <w:numFmt w:val="bullet"/>
-      <w:lvlText w:val="◦"/>
-      <w:lvlJc w:val="left"/>
-      <w:pPr>
-        <w:ind w:left="2160" w:hanging="360"/>
-      </w:pPr>
-      <w:rPr>
-        <w:rFonts w:ascii="OpenSymbol" w:eastAsia="OpenSymbol" w:hAnsi="OpenSymbol" w:cs="OpenSymbol"/>
-      </w:rPr>
-    </w:lvl>
-    <w:lvl w:ilvl="5">
-      <w:numFmt w:val="bullet"/>
-      <w:lvlText w:val="▪"/>
-      <w:lvlJc w:val="left"/>
-      <w:pPr>
-        <w:ind w:left="2520" w:hanging="360"/>
-      </w:pPr>
-      <w:rPr>
-        <w:rFonts w:ascii="OpenSymbol" w:eastAsia="OpenSymbol" w:hAnsi="OpenSymbol" w:cs="OpenSymbol"/>
-      </w:rPr>
-    </w:lvl>
-    <w:lvl w:ilvl="6">
-      <w:numFmt w:val="bullet"/>
-      <w:lvlText w:val="•"/>
-      <w:lvlJc w:val="left"/>
-      <w:pPr>
-        <w:ind w:left="2880" w:hanging="360"/>
-      </w:pPr>
-      <w:rPr>
-        <w:rFonts w:ascii="OpenSymbol" w:eastAsia="OpenSymbol" w:hAnsi="OpenSymbol" w:cs="OpenSymbol"/>
-      </w:rPr>
-    </w:lvl>
-    <w:lvl w:ilvl="7">
-      <w:numFmt w:val="bullet"/>
-      <w:lvlText w:val="◦"/>
-      <w:lvlJc w:val="left"/>
-      <w:pPr>
-        <w:ind w:left="3240" w:hanging="360"/>
-      </w:pPr>
-      <w:rPr>
-        <w:rFonts w:ascii="OpenSymbol" w:eastAsia="OpenSymbol" w:hAnsi="OpenSymbol" w:cs="OpenSymbol"/>
-      </w:rPr>
-    </w:lvl>
-    <w:lvl w:ilvl="8">
-      <w:numFmt w:val="bullet"/>
-      <w:lvlText w:val="▪"/>
-      <w:lvlJc w:val="left"/>
-      <w:pPr>
-        <w:ind w:left="3600" w:hanging="360"/>
-      </w:pPr>
-      <w:rPr>
-        <w:rFonts w:ascii="OpenSymbol" w:eastAsia="OpenSymbol" w:hAnsi="OpenSymbol" w:cs="OpenSymbol"/>
-      </w:rPr>
-    </w:lvl>
-  </w:abstractNum>
-  <w:abstractNum w:abstractNumId="4" w15:restartNumberingAfterBreak="0">
-    <w:nsid w:val="4DE75046"/>
+    <w:nsid w:val="37B5530B"/>
     <w:multiLevelType w:val="hybridMultilevel"/>
-    <w:tmpl w:val="98581004"/>
+    <w:tmpl w:val="3B244DAC"/>
     <w:lvl w:ilvl="0" w:tplc="0C0A0001">
       <w:start w:val="1"/>
       <w:numFmt w:val="bullet"/>
@@ -20184,7 +19454,224 @@
       </w:rPr>
     </w:lvl>
   </w:abstractNum>
+  <w:abstractNum w:abstractNumId="4" w15:restartNumberingAfterBreak="0">
+    <w:nsid w:val="3F862B1D"/>
+    <w:multiLevelType w:val="multilevel"/>
+    <w:tmpl w:val="5F165D1A"/>
+    <w:lvl w:ilvl="0">
+      <w:numFmt w:val="bullet"/>
+      <w:lvlText w:val="•"/>
+      <w:lvlJc w:val="left"/>
+      <w:pPr>
+        <w:ind w:left="720" w:hanging="360"/>
+      </w:pPr>
+      <w:rPr>
+        <w:rFonts w:ascii="OpenSymbol" w:eastAsia="OpenSymbol" w:hAnsi="OpenSymbol" w:cs="OpenSymbol"/>
+      </w:rPr>
+    </w:lvl>
+    <w:lvl w:ilvl="1">
+      <w:numFmt w:val="bullet"/>
+      <w:lvlText w:val="◦"/>
+      <w:lvlJc w:val="left"/>
+      <w:pPr>
+        <w:ind w:left="1080" w:hanging="360"/>
+      </w:pPr>
+      <w:rPr>
+        <w:rFonts w:ascii="OpenSymbol" w:eastAsia="OpenSymbol" w:hAnsi="OpenSymbol" w:cs="OpenSymbol"/>
+      </w:rPr>
+    </w:lvl>
+    <w:lvl w:ilvl="2">
+      <w:numFmt w:val="bullet"/>
+      <w:lvlText w:val="▪"/>
+      <w:lvlJc w:val="left"/>
+      <w:pPr>
+        <w:ind w:left="1440" w:hanging="360"/>
+      </w:pPr>
+      <w:rPr>
+        <w:rFonts w:ascii="OpenSymbol" w:eastAsia="OpenSymbol" w:hAnsi="OpenSymbol" w:cs="OpenSymbol"/>
+      </w:rPr>
+    </w:lvl>
+    <w:lvl w:ilvl="3">
+      <w:numFmt w:val="bullet"/>
+      <w:lvlText w:val="•"/>
+      <w:lvlJc w:val="left"/>
+      <w:pPr>
+        <w:ind w:left="1800" w:hanging="360"/>
+      </w:pPr>
+      <w:rPr>
+        <w:rFonts w:ascii="OpenSymbol" w:eastAsia="OpenSymbol" w:hAnsi="OpenSymbol" w:cs="OpenSymbol"/>
+      </w:rPr>
+    </w:lvl>
+    <w:lvl w:ilvl="4">
+      <w:numFmt w:val="bullet"/>
+      <w:lvlText w:val="◦"/>
+      <w:lvlJc w:val="left"/>
+      <w:pPr>
+        <w:ind w:left="2160" w:hanging="360"/>
+      </w:pPr>
+      <w:rPr>
+        <w:rFonts w:ascii="OpenSymbol" w:eastAsia="OpenSymbol" w:hAnsi="OpenSymbol" w:cs="OpenSymbol"/>
+      </w:rPr>
+    </w:lvl>
+    <w:lvl w:ilvl="5">
+      <w:numFmt w:val="bullet"/>
+      <w:lvlText w:val="▪"/>
+      <w:lvlJc w:val="left"/>
+      <w:pPr>
+        <w:ind w:left="2520" w:hanging="360"/>
+      </w:pPr>
+      <w:rPr>
+        <w:rFonts w:ascii="OpenSymbol" w:eastAsia="OpenSymbol" w:hAnsi="OpenSymbol" w:cs="OpenSymbol"/>
+      </w:rPr>
+    </w:lvl>
+    <w:lvl w:ilvl="6">
+      <w:numFmt w:val="bullet"/>
+      <w:lvlText w:val="•"/>
+      <w:lvlJc w:val="left"/>
+      <w:pPr>
+        <w:ind w:left="2880" w:hanging="360"/>
+      </w:pPr>
+      <w:rPr>
+        <w:rFonts w:ascii="OpenSymbol" w:eastAsia="OpenSymbol" w:hAnsi="OpenSymbol" w:cs="OpenSymbol"/>
+      </w:rPr>
+    </w:lvl>
+    <w:lvl w:ilvl="7">
+      <w:numFmt w:val="bullet"/>
+      <w:lvlText w:val="◦"/>
+      <w:lvlJc w:val="left"/>
+      <w:pPr>
+        <w:ind w:left="3240" w:hanging="360"/>
+      </w:pPr>
+      <w:rPr>
+        <w:rFonts w:ascii="OpenSymbol" w:eastAsia="OpenSymbol" w:hAnsi="OpenSymbol" w:cs="OpenSymbol"/>
+      </w:rPr>
+    </w:lvl>
+    <w:lvl w:ilvl="8">
+      <w:numFmt w:val="bullet"/>
+      <w:lvlText w:val="▪"/>
+      <w:lvlJc w:val="left"/>
+      <w:pPr>
+        <w:ind w:left="3600" w:hanging="360"/>
+      </w:pPr>
+      <w:rPr>
+        <w:rFonts w:ascii="OpenSymbol" w:eastAsia="OpenSymbol" w:hAnsi="OpenSymbol" w:cs="OpenSymbol"/>
+      </w:rPr>
+    </w:lvl>
+  </w:abstractNum>
   <w:abstractNum w:abstractNumId="5" w15:restartNumberingAfterBreak="0">
+    <w:nsid w:val="4DE75046"/>
+    <w:multiLevelType w:val="hybridMultilevel"/>
+    <w:tmpl w:val="98581004"/>
+    <w:lvl w:ilvl="0" w:tplc="0C0A0001">
+      <w:start w:val="1"/>
+      <w:numFmt w:val="bullet"/>
+      <w:lvlText w:val=""/>
+      <w:lvlJc w:val="left"/>
+      <w:pPr>
+        <w:ind w:left="720" w:hanging="360"/>
+      </w:pPr>
+      <w:rPr>
+        <w:rFonts w:ascii="Symbol" w:hAnsi="Symbol" w:hint="default"/>
+      </w:rPr>
+    </w:lvl>
+    <w:lvl w:ilvl="1" w:tplc="0C0A0003" w:tentative="1">
+      <w:start w:val="1"/>
+      <w:numFmt w:val="bullet"/>
+      <w:lvlText w:val="o"/>
+      <w:lvlJc w:val="left"/>
+      <w:pPr>
+        <w:ind w:left="1440" w:hanging="360"/>
+      </w:pPr>
+      <w:rPr>
+        <w:rFonts w:ascii="Courier New" w:hAnsi="Courier New" w:cs="Courier New" w:hint="default"/>
+      </w:rPr>
+    </w:lvl>
+    <w:lvl w:ilvl="2" w:tplc="0C0A0005" w:tentative="1">
+      <w:start w:val="1"/>
+      <w:numFmt w:val="bullet"/>
+      <w:lvlText w:val=""/>
+      <w:lvlJc w:val="left"/>
+      <w:pPr>
+        <w:ind w:left="2160" w:hanging="360"/>
+      </w:pPr>
+      <w:rPr>
+        <w:rFonts w:ascii="Wingdings" w:hAnsi="Wingdings" w:hint="default"/>
+      </w:rPr>
+    </w:lvl>
+    <w:lvl w:ilvl="3" w:tplc="0C0A0001" w:tentative="1">
+      <w:start w:val="1"/>
+      <w:numFmt w:val="bullet"/>
+      <w:lvlText w:val=""/>
+      <w:lvlJc w:val="left"/>
+      <w:pPr>
+        <w:ind w:left="2880" w:hanging="360"/>
+      </w:pPr>
+      <w:rPr>
+        <w:rFonts w:ascii="Symbol" w:hAnsi="Symbol" w:hint="default"/>
+      </w:rPr>
+    </w:lvl>
+    <w:lvl w:ilvl="4" w:tplc="0C0A0003" w:tentative="1">
+      <w:start w:val="1"/>
+      <w:numFmt w:val="bullet"/>
+      <w:lvlText w:val="o"/>
+      <w:lvlJc w:val="left"/>
+      <w:pPr>
+        <w:ind w:left="3600" w:hanging="360"/>
+      </w:pPr>
+      <w:rPr>
+        <w:rFonts w:ascii="Courier New" w:hAnsi="Courier New" w:cs="Courier New" w:hint="default"/>
+      </w:rPr>
+    </w:lvl>
+    <w:lvl w:ilvl="5" w:tplc="0C0A0005" w:tentative="1">
+      <w:start w:val="1"/>
+      <w:numFmt w:val="bullet"/>
+      <w:lvlText w:val=""/>
+      <w:lvlJc w:val="left"/>
+      <w:pPr>
+        <w:ind w:left="4320" w:hanging="360"/>
+      </w:pPr>
+      <w:rPr>
+        <w:rFonts w:ascii="Wingdings" w:hAnsi="Wingdings" w:hint="default"/>
+      </w:rPr>
+    </w:lvl>
+    <w:lvl w:ilvl="6" w:tplc="0C0A0001" w:tentative="1">
+      <w:start w:val="1"/>
+      <w:numFmt w:val="bullet"/>
+      <w:lvlText w:val=""/>
+      <w:lvlJc w:val="left"/>
+      <w:pPr>
+        <w:ind w:left="5040" w:hanging="360"/>
+      </w:pPr>
+      <w:rPr>
+        <w:rFonts w:ascii="Symbol" w:hAnsi="Symbol" w:hint="default"/>
+      </w:rPr>
+    </w:lvl>
+    <w:lvl w:ilvl="7" w:tplc="0C0A0003" w:tentative="1">
+      <w:start w:val="1"/>
+      <w:numFmt w:val="bullet"/>
+      <w:lvlText w:val="o"/>
+      <w:lvlJc w:val="left"/>
+      <w:pPr>
+        <w:ind w:left="5760" w:hanging="360"/>
+      </w:pPr>
+      <w:rPr>
+        <w:rFonts w:ascii="Courier New" w:hAnsi="Courier New" w:cs="Courier New" w:hint="default"/>
+      </w:rPr>
+    </w:lvl>
+    <w:lvl w:ilvl="8" w:tplc="0C0A0005" w:tentative="1">
+      <w:start w:val="1"/>
+      <w:numFmt w:val="bullet"/>
+      <w:lvlText w:val=""/>
+      <w:lvlJc w:val="left"/>
+      <w:pPr>
+        <w:ind w:left="6480" w:hanging="360"/>
+      </w:pPr>
+      <w:rPr>
+        <w:rFonts w:ascii="Wingdings" w:hAnsi="Wingdings" w:hint="default"/>
+      </w:rPr>
+    </w:lvl>
+  </w:abstractNum>
+  <w:abstractNum w:abstractNumId="6" w15:restartNumberingAfterBreak="0">
     <w:nsid w:val="698558A3"/>
     <w:multiLevelType w:val="multilevel"/>
     <w:tmpl w:val="738E93B4"/>
@@ -20298,13 +19785,13 @@
     </w:lvl>
   </w:abstractNum>
   <w:num w:numId="1">
-    <w:abstractNumId w:val="5"/>
+    <w:abstractNumId w:val="6"/>
   </w:num>
   <w:num w:numId="2">
     <w:abstractNumId w:val="0"/>
   </w:num>
   <w:num w:numId="3">
-    <w:abstractNumId w:val="4"/>
+    <w:abstractNumId w:val="5"/>
   </w:num>
   <w:num w:numId="4">
     <w:abstractNumId w:val="2"/>
@@ -20313,6 +19800,9 @@
     <w:abstractNumId w:val="1"/>
   </w:num>
   <w:num w:numId="6">
+    <w:abstractNumId w:val="4"/>
+  </w:num>
+  <w:num w:numId="7">
     <w:abstractNumId w:val="3"/>
   </w:num>
 </w:numbering>
@@ -20819,6 +20309,7 @@
   <w:style w:type="character" w:default="1" w:styleId="Fuentedeprrafopredeter">
     <w:name w:val="Default Paragraph Font"/>
     <w:uiPriority w:val="1"/>
+    <w:semiHidden/>
     <w:unhideWhenUsed/>
   </w:style>
   <w:style w:type="table" w:default="1" w:styleId="Tablanormal">
@@ -21268,633 +20759,6 @@
 </w:styles>
 </file>
 
-<file path=word/glossary/document.xml><?xml version="1.0" encoding="utf-8"?>
-<w:glossaryDocument xmlns:wpc="http://schemas.microsoft.com/office/word/2010/wordprocessingCanvas" xmlns:cx="http://schemas.microsoft.com/office/drawing/2014/chartex" xmlns:cx1="http://schemas.microsoft.com/office/drawing/2015/9/8/chartex" xmlns:cx2="http://schemas.microsoft.com/office/drawing/2015/10/21/chartex" xmlns:cx3="http://schemas.microsoft.com/office/drawing/2016/5/9/chartex" xmlns:cx4="http://schemas.microsoft.com/office/drawing/2016/5/10/chartex" xmlns:cx5="http://schemas.microsoft.com/office/drawing/2016/5/11/chartex" xmlns:cx6="http://schemas.microsoft.com/office/drawing/2016/5/12/chartex" xmlns:cx7="http://schemas.microsoft.com/office/drawing/2016/5/13/chartex" xmlns:cx8="http://schemas.microsoft.com/office/drawing/2016/5/14/chartex" xmlns:mc="http://schemas.openxmlformats.org/markup-compatibility/2006" xmlns:aink="http://schemas.microsoft.com/office/drawing/2016/ink" xmlns:am3d="http://schemas.microsoft.com/office/drawing/2017/model3d" xmlns:o="urn:schemas-microsoft-com:office:office" xmlns:r="http://schemas.openxmlformats.org/officeDocument/2006/relationships" xmlns:m="http://schemas.openxmlformats.org/officeDocument/2006/math" xmlns:v="urn:schemas-microsoft-com:vml" xmlns:wp14="http://schemas.microsoft.com/office/word/2010/wordprocessingDrawing" xmlns:wp="http://schemas.openxmlformats.org/drawingml/2006/wordprocessingDrawing" xmlns:w10="urn:schemas-microsoft-com:office:word" xmlns:w="http://schemas.openxmlformats.org/wordprocessingml/2006/main" xmlns:w14="http://schemas.microsoft.com/office/word/2010/wordml" xmlns:w15="http://schemas.microsoft.com/office/word/2012/wordml" xmlns:w16cid="http://schemas.microsoft.com/office/word/2016/wordml/cid" xmlns:w16se="http://schemas.microsoft.com/office/word/2015/wordml/symex" xmlns:wpg="http://schemas.microsoft.com/office/word/2010/wordprocessingGroup" xmlns:wpi="http://schemas.microsoft.com/office/word/2010/wordprocessingInk" xmlns:wne="http://schemas.microsoft.com/office/word/2006/wordml" xmlns:wps="http://schemas.microsoft.com/office/word/2010/wordprocessingShape" mc:Ignorable="w14 w15 w16se w16cid wp14"/>
-</file>
-
-<file path=word/glossary/fontTable.xml><?xml version="1.0" encoding="utf-8"?>
-<w:fonts xmlns:mc="http://schemas.openxmlformats.org/markup-compatibility/2006" xmlns:r="http://schemas.openxmlformats.org/officeDocument/2006/relationships" xmlns:w="http://schemas.openxmlformats.org/wordprocessingml/2006/main" xmlns:w14="http://schemas.microsoft.com/office/word/2010/wordml" xmlns:w15="http://schemas.microsoft.com/office/word/2012/wordml" xmlns:w16cid="http://schemas.microsoft.com/office/word/2016/wordml/cid" xmlns:w16se="http://schemas.microsoft.com/office/word/2015/wordml/symex" mc:Ignorable="w14 w15 w16se w16cid">
-  <w:font w:name="Times New Roman">
-    <w:panose1 w:val="02020603050405020304"/>
-    <w:charset w:val="00"/>
-    <w:family w:val="roman"/>
-    <w:pitch w:val="variable"/>
-    <w:sig w:usb0="E0002AFF" w:usb1="C0007843" w:usb2="00000009" w:usb3="00000000" w:csb0="000001FF" w:csb1="00000000"/>
-  </w:font>
-  <w:font w:name="StarSymbol">
-    <w:altName w:val="Segoe UI Symbol"/>
-    <w:charset w:val="02"/>
-    <w:family w:val="auto"/>
-    <w:pitch w:val="default"/>
-  </w:font>
-  <w:font w:name="OpenSymbol">
-    <w:altName w:val="Segoe UI Symbol"/>
-    <w:charset w:val="02"/>
-    <w:family w:val="auto"/>
-    <w:pitch w:val="default"/>
-  </w:font>
-  <w:font w:name="Symbol">
-    <w:panose1 w:val="05050102010706020507"/>
-    <w:charset w:val="02"/>
-    <w:family w:val="roman"/>
-    <w:pitch w:val="variable"/>
-    <w:sig w:usb0="00000000" w:usb1="10000000" w:usb2="00000000" w:usb3="00000000" w:csb0="80000000" w:csb1="00000000"/>
-  </w:font>
-  <w:font w:name="Courier New">
-    <w:panose1 w:val="02070309020205020404"/>
-    <w:charset w:val="00"/>
-    <w:family w:val="modern"/>
-    <w:pitch w:val="fixed"/>
-    <w:sig w:usb0="E0002EFF" w:usb1="C0007843" w:usb2="00000009" w:usb3="00000000" w:csb0="000001FF" w:csb1="00000000"/>
-  </w:font>
-  <w:font w:name="Wingdings">
-    <w:panose1 w:val="05000000000000000000"/>
-    <w:charset w:val="02"/>
-    <w:family w:val="auto"/>
-    <w:pitch w:val="variable"/>
-    <w:sig w:usb0="00000000" w:usb1="10000000" w:usb2="00000000" w:usb3="00000000" w:csb0="80000000" w:csb1="00000000"/>
-  </w:font>
-  <w:font w:name="Arial">
-    <w:panose1 w:val="020B0604020202020204"/>
-    <w:charset w:val="00"/>
-    <w:family w:val="swiss"/>
-    <w:pitch w:val="variable"/>
-    <w:sig w:usb0="E0002AFF" w:usb1="C0007843" w:usb2="00000009" w:usb3="00000000" w:csb0="000001FF" w:csb1="00000000"/>
-  </w:font>
-  <w:font w:name="CMR12">
-    <w:altName w:val="Cambria"/>
-    <w:panose1 w:val="00000000000000000000"/>
-    <w:charset w:val="00"/>
-    <w:family w:val="roman"/>
-    <w:notTrueType/>
-    <w:pitch w:val="default"/>
-  </w:font>
-  <w:font w:name="CMTI12">
-    <w:altName w:val="Cambria"/>
-    <w:panose1 w:val="00000000000000000000"/>
-    <w:charset w:val="00"/>
-    <w:family w:val="roman"/>
-    <w:notTrueType/>
-    <w:pitch w:val="default"/>
-  </w:font>
-  <w:font w:name="CMMI12">
-    <w:altName w:val="Cambria"/>
-    <w:panose1 w:val="00000000000000000000"/>
-    <w:charset w:val="00"/>
-    <w:family w:val="roman"/>
-    <w:notTrueType/>
-    <w:pitch w:val="default"/>
-  </w:font>
-  <w:font w:name="CMMI8">
-    <w:altName w:val="Cambria"/>
-    <w:panose1 w:val="00000000000000000000"/>
-    <w:charset w:val="00"/>
-    <w:family w:val="roman"/>
-    <w:notTrueType/>
-    <w:pitch w:val="default"/>
-  </w:font>
-  <w:font w:name="CMSY8">
-    <w:altName w:val="Cambria"/>
-    <w:panose1 w:val="00000000000000000000"/>
-    <w:charset w:val="00"/>
-    <w:family w:val="roman"/>
-    <w:notTrueType/>
-    <w:pitch w:val="default"/>
-  </w:font>
-  <w:font w:name="Calibri">
-    <w:panose1 w:val="020F0502020204030204"/>
-    <w:charset w:val="00"/>
-    <w:family w:val="swiss"/>
-    <w:pitch w:val="variable"/>
-    <w:sig w:usb0="E00002FF" w:usb1="4000ACFF" w:usb2="00000001" w:usb3="00000000" w:csb0="0000019F" w:csb1="00000000"/>
-  </w:font>
-  <w:font w:name="Liberation Serif">
-    <w:altName w:val="Times New Roman"/>
-    <w:charset w:val="00"/>
-    <w:family w:val="roman"/>
-    <w:pitch w:val="variable"/>
-  </w:font>
-  <w:font w:name="Noto Sans CJK SC Regular">
-    <w:charset w:val="00"/>
-    <w:family w:val="auto"/>
-    <w:pitch w:val="variable"/>
-  </w:font>
-  <w:font w:name="FreeSans">
-    <w:altName w:val="Calibri"/>
-    <w:charset w:val="00"/>
-    <w:family w:val="auto"/>
-    <w:pitch w:val="variable"/>
-  </w:font>
-  <w:font w:name="Cambria">
-    <w:panose1 w:val="02040503050406030204"/>
-    <w:charset w:val="00"/>
-    <w:family w:val="roman"/>
-    <w:pitch w:val="variable"/>
-    <w:sig w:usb0="E00006FF" w:usb1="400004FF" w:usb2="00000000" w:usb3="00000000" w:csb0="0000019F" w:csb1="00000000"/>
-  </w:font>
-  <w:font w:name="Cambria Math">
-    <w:panose1 w:val="02040503050406030204"/>
-    <w:charset w:val="00"/>
-    <w:family w:val="roman"/>
-    <w:pitch w:val="variable"/>
-    <w:sig w:usb0="E00006FF" w:usb1="420024FF" w:usb2="02000000" w:usb3="00000000" w:csb0="0000019F" w:csb1="00000000"/>
-  </w:font>
-  <w:font w:name="Calibri Light">
-    <w:panose1 w:val="020F0302020204030204"/>
-    <w:charset w:val="00"/>
-    <w:family w:val="swiss"/>
-    <w:pitch w:val="variable"/>
-    <w:sig w:usb0="A00002EF" w:usb1="4000207B" w:usb2="00000000" w:usb3="00000000" w:csb0="0000009F" w:csb1="00000000"/>
-  </w:font>
-</w:fonts>
-</file>
-
-<file path=word/glossary/settings.xml><?xml version="1.0" encoding="utf-8"?>
-<w:settings xmlns:mc="http://schemas.openxmlformats.org/markup-compatibility/2006" xmlns:o="urn:schemas-microsoft-com:office:office" xmlns:r="http://schemas.openxmlformats.org/officeDocument/2006/relationships" xmlns:m="http://schemas.openxmlformats.org/officeDocument/2006/math" xmlns:v="urn:schemas-microsoft-com:vml" xmlns:w10="urn:schemas-microsoft-com:office:word" xmlns:w="http://schemas.openxmlformats.org/wordprocessingml/2006/main" xmlns:w14="http://schemas.microsoft.com/office/word/2010/wordml" xmlns:w15="http://schemas.microsoft.com/office/word/2012/wordml" xmlns:w16cid="http://schemas.microsoft.com/office/word/2016/wordml/cid" xmlns:w16se="http://schemas.microsoft.com/office/word/2015/wordml/symex" xmlns:sl="http://schemas.openxmlformats.org/schemaLibrary/2006/main" mc:Ignorable="w14 w15 w16se w16cid">
-  <w:view w:val="normal"/>
-  <w:defaultTabStop w:val="708"/>
-  <w:hyphenationZone w:val="425"/>
-  <w:characterSpacingControl w:val="doNotCompress"/>
-  <w:compat>
-    <w:useFELayout/>
-    <w:compatSetting w:name="compatibilityMode" w:uri="http://schemas.microsoft.com/office/word" w:val="15"/>
-    <w:compatSetting w:name="overrideTableStyleFontSizeAndJustification" w:uri="http://schemas.microsoft.com/office/word" w:val="1"/>
-    <w:compatSetting w:name="enableOpenTypeFeatures" w:uri="http://schemas.microsoft.com/office/word" w:val="1"/>
-    <w:compatSetting w:name="doNotFlipMirrorIndents" w:uri="http://schemas.microsoft.com/office/word" w:val="1"/>
-    <w:compatSetting w:name="differentiateMultirowTableHeaders" w:uri="http://schemas.microsoft.com/office/word" w:val="1"/>
-    <w:compatSetting w:name="useWord2013TrackBottomHyphenation" w:uri="http://schemas.microsoft.com/office/word" w:val="0"/>
-  </w:compat>
-  <w:rsids>
-    <w:rsidRoot w:val="00EF0A7F"/>
-    <w:rsid w:val="0073686B"/>
-    <w:rsid w:val="00EF0A7F"/>
-  </w:rsids>
-  <m:mathPr>
-    <m:mathFont m:val="Cambria Math"/>
-    <m:brkBin m:val="before"/>
-    <m:brkBinSub m:val="--"/>
-    <m:smallFrac m:val="0"/>
-    <m:dispDef/>
-    <m:lMargin m:val="0"/>
-    <m:rMargin m:val="0"/>
-    <m:defJc m:val="centerGroup"/>
-    <m:wrapIndent m:val="1440"/>
-    <m:intLim m:val="subSup"/>
-    <m:naryLim m:val="undOvr"/>
-  </m:mathPr>
-  <w:themeFontLang w:val="es-ES"/>
-  <w:clrSchemeMapping w:bg1="light1" w:t1="dark1" w:bg2="light2" w:t2="dark2" w:accent1="accent1" w:accent2="accent2" w:accent3="accent3" w:accent4="accent4" w:accent5="accent5" w:accent6="accent6" w:hyperlink="hyperlink" w:followedHyperlink="followedHyperlink"/>
-  <w:decimalSymbol w:val="."/>
-  <w:listSeparator w:val=";"/>
-  <w15:chartTrackingRefBased/>
-</w:settings>
-</file>
-
-<file path=word/glossary/styles.xml><?xml version="1.0" encoding="utf-8"?>
-<w:styles xmlns:mc="http://schemas.openxmlformats.org/markup-compatibility/2006" xmlns:r="http://schemas.openxmlformats.org/officeDocument/2006/relationships" xmlns:w="http://schemas.openxmlformats.org/wordprocessingml/2006/main" xmlns:w14="http://schemas.microsoft.com/office/word/2010/wordml" xmlns:w15="http://schemas.microsoft.com/office/word/2012/wordml" xmlns:w16cid="http://schemas.microsoft.com/office/word/2016/wordml/cid" xmlns:w16se="http://schemas.microsoft.com/office/word/2015/wordml/symex" mc:Ignorable="w14 w15 w16se w16cid">
-  <w:docDefaults>
-    <w:rPrDefault>
-      <w:rPr>
-        <w:rFonts w:asciiTheme="minorHAnsi" w:eastAsiaTheme="minorEastAsia" w:hAnsiTheme="minorHAnsi" w:cstheme="minorBidi"/>
-        <w:sz w:val="22"/>
-        <w:szCs w:val="22"/>
-        <w:lang w:val="es-ES" w:eastAsia="es-ES" w:bidi="ar-SA"/>
-      </w:rPr>
-    </w:rPrDefault>
-    <w:pPrDefault>
-      <w:pPr>
-        <w:spacing w:after="160" w:line="259" w:lineRule="auto"/>
-      </w:pPr>
-    </w:pPrDefault>
-  </w:docDefaults>
-  <w:latentStyles w:defLockedState="0" w:defUIPriority="99" w:defSemiHidden="0" w:defUnhideWhenUsed="0" w:defQFormat="0" w:count="375">
-    <w:lsdException w:name="Normal" w:uiPriority="0" w:qFormat="1"/>
-    <w:lsdException w:name="heading 1" w:uiPriority="9" w:qFormat="1"/>
-    <w:lsdException w:name="heading 2" w:semiHidden="1" w:uiPriority="9" w:unhideWhenUsed="1" w:qFormat="1"/>
-    <w:lsdException w:name="heading 3" w:semiHidden="1" w:uiPriority="9" w:unhideWhenUsed="1" w:qFormat="1"/>
-    <w:lsdException w:name="heading 4" w:semiHidden="1" w:uiPriority="9" w:unhideWhenUsed="1" w:qFormat="1"/>
-    <w:lsdException w:name="heading 5" w:semiHidden="1" w:uiPriority="9" w:unhideWhenUsed="1" w:qFormat="1"/>
-    <w:lsdException w:name="heading 6" w:semiHidden="1" w:uiPriority="9" w:unhideWhenUsed="1" w:qFormat="1"/>
-    <w:lsdException w:name="heading 7" w:semiHidden="1" w:uiPriority="9" w:unhideWhenUsed="1" w:qFormat="1"/>
-    <w:lsdException w:name="heading 8" w:semiHidden="1" w:uiPriority="9" w:unhideWhenUsed="1" w:qFormat="1"/>
-    <w:lsdException w:name="heading 9" w:semiHidden="1" w:uiPriority="9" w:unhideWhenUsed="1" w:qFormat="1"/>
-    <w:lsdException w:name="index 1" w:semiHidden="1" w:unhideWhenUsed="1"/>
-    <w:lsdException w:name="index 2" w:semiHidden="1" w:unhideWhenUsed="1"/>
-    <w:lsdException w:name="index 3" w:semiHidden="1" w:unhideWhenUsed="1"/>
-    <w:lsdException w:name="index 4" w:semiHidden="1" w:unhideWhenUsed="1"/>
-    <w:lsdException w:name="index 5" w:semiHidden="1" w:unhideWhenUsed="1"/>
-    <w:lsdException w:name="index 6" w:semiHidden="1" w:unhideWhenUsed="1"/>
-    <w:lsdException w:name="index 7" w:semiHidden="1" w:unhideWhenUsed="1"/>
-    <w:lsdException w:name="index 8" w:semiHidden="1" w:unhideWhenUsed="1"/>
-    <w:lsdException w:name="index 9" w:semiHidden="1" w:unhideWhenUsed="1"/>
-    <w:lsdException w:name="toc 1" w:semiHidden="1" w:uiPriority="39" w:unhideWhenUsed="1"/>
-    <w:lsdException w:name="toc 2" w:semiHidden="1" w:uiPriority="39" w:unhideWhenUsed="1"/>
-    <w:lsdException w:name="toc 3" w:semiHidden="1" w:uiPriority="39" w:unhideWhenUsed="1"/>
-    <w:lsdException w:name="toc 4" w:semiHidden="1" w:uiPriority="39" w:unhideWhenUsed="1"/>
-    <w:lsdException w:name="toc 5" w:semiHidden="1" w:uiPriority="39" w:unhideWhenUsed="1"/>
-    <w:lsdException w:name="toc 6" w:semiHidden="1" w:uiPriority="39" w:unhideWhenUsed="1"/>
-    <w:lsdException w:name="toc 7" w:semiHidden="1" w:uiPriority="39" w:unhideWhenUsed="1"/>
-    <w:lsdException w:name="toc 8" w:semiHidden="1" w:uiPriority="39" w:unhideWhenUsed="1"/>
-    <w:lsdException w:name="toc 9" w:semiHidden="1" w:uiPriority="39" w:unhideWhenUsed="1"/>
-    <w:lsdException w:name="Normal Indent" w:semiHidden="1" w:unhideWhenUsed="1"/>
-    <w:lsdException w:name="footnote text" w:semiHidden="1" w:unhideWhenUsed="1"/>
-    <w:lsdException w:name="annotation text" w:semiHidden="1" w:unhideWhenUsed="1"/>
-    <w:lsdException w:name="header" w:semiHidden="1" w:unhideWhenUsed="1"/>
-    <w:lsdException w:name="footer" w:semiHidden="1" w:unhideWhenUsed="1"/>
-    <w:lsdException w:name="index heading" w:semiHidden="1" w:unhideWhenUsed="1"/>
-    <w:lsdException w:name="caption" w:semiHidden="1" w:uiPriority="35" w:unhideWhenUsed="1" w:qFormat="1"/>
-    <w:lsdException w:name="table of figures" w:semiHidden="1" w:unhideWhenUsed="1"/>
-    <w:lsdException w:name="envelope address" w:semiHidden="1" w:unhideWhenUsed="1"/>
-    <w:lsdException w:name="envelope return" w:semiHidden="1" w:unhideWhenUsed="1"/>
-    <w:lsdException w:name="footnote reference" w:semiHidden="1" w:unhideWhenUsed="1"/>
-    <w:lsdException w:name="annotation reference" w:semiHidden="1" w:unhideWhenUsed="1"/>
-    <w:lsdException w:name="line number" w:semiHidden="1" w:unhideWhenUsed="1"/>
-    <w:lsdException w:name="page number" w:semiHidden="1" w:unhideWhenUsed="1"/>
-    <w:lsdException w:name="endnote reference" w:semiHidden="1" w:unhideWhenUsed="1"/>
-    <w:lsdException w:name="endnote text" w:semiHidden="1" w:unhideWhenUsed="1"/>
-    <w:lsdException w:name="table of authorities" w:semiHidden="1" w:unhideWhenUsed="1"/>
-    <w:lsdException w:name="macro" w:semiHidden="1" w:unhideWhenUsed="1"/>
-    <w:lsdException w:name="toa heading" w:semiHidden="1" w:unhideWhenUsed="1"/>
-    <w:lsdException w:name="List" w:semiHidden="1" w:unhideWhenUsed="1"/>
-    <w:lsdException w:name="List Bullet" w:semiHidden="1" w:unhideWhenUsed="1"/>
-    <w:lsdException w:name="List Number" w:semiHidden="1" w:unhideWhenUsed="1"/>
-    <w:lsdException w:name="List 2" w:semiHidden="1" w:unhideWhenUsed="1"/>
-    <w:lsdException w:name="List 3" w:semiHidden="1" w:unhideWhenUsed="1"/>
-    <w:lsdException w:name="List 4" w:semiHidden="1" w:unhideWhenUsed="1"/>
-    <w:lsdException w:name="List 5" w:semiHidden="1" w:unhideWhenUsed="1"/>
-    <w:lsdException w:name="List Bullet 2" w:semiHidden="1" w:unhideWhenUsed="1"/>
-    <w:lsdException w:name="List Bullet 3" w:semiHidden="1" w:unhideWhenUsed="1"/>
-    <w:lsdException w:name="List Bullet 4" w:semiHidden="1" w:unhideWhenUsed="1"/>
-    <w:lsdException w:name="List Bullet 5" w:semiHidden="1" w:unhideWhenUsed="1"/>
-    <w:lsdException w:name="List Number 2" w:semiHidden="1" w:unhideWhenUsed="1"/>
-    <w:lsdException w:name="List Number 3" w:semiHidden="1" w:unhideWhenUsed="1"/>
-    <w:lsdException w:name="List Number 4" w:semiHidden="1" w:unhideWhenUsed="1"/>
-    <w:lsdException w:name="List Number 5" w:semiHidden="1" w:unhideWhenUsed="1"/>
-    <w:lsdException w:name="Title" w:uiPriority="10" w:qFormat="1"/>
-    <w:lsdException w:name="Closing" w:semiHidden="1" w:unhideWhenUsed="1"/>
-    <w:lsdException w:name="Signature" w:semiHidden="1" w:unhideWhenUsed="1"/>
-    <w:lsdException w:name="Default Paragraph Font" w:semiHidden="1" w:uiPriority="1" w:unhideWhenUsed="1"/>
-    <w:lsdException w:name="Body Text" w:semiHidden="1" w:unhideWhenUsed="1"/>
-    <w:lsdException w:name="Body Text Indent" w:semiHidden="1" w:unhideWhenUsed="1"/>
-    <w:lsdException w:name="List Continue" w:semiHidden="1" w:unhideWhenUsed="1"/>
-    <w:lsdException w:name="List Continue 2" w:semiHidden="1" w:unhideWhenUsed="1"/>
-    <w:lsdException w:name="List Continue 3" w:semiHidden="1" w:unhideWhenUsed="1"/>
-    <w:lsdException w:name="List Continue 4" w:semiHidden="1" w:unhideWhenUsed="1"/>
-    <w:lsdException w:name="List Continue 5" w:semiHidden="1" w:unhideWhenUsed="1"/>
-    <w:lsdException w:name="Message Header" w:semiHidden="1" w:unhideWhenUsed="1"/>
-    <w:lsdException w:name="Subtitle" w:uiPriority="11" w:qFormat="1"/>
-    <w:lsdException w:name="Salutation" w:semiHidden="1" w:unhideWhenUsed="1"/>
-    <w:lsdException w:name="Date" w:semiHidden="1" w:unhideWhenUsed="1"/>
-    <w:lsdException w:name="Body Text First Indent" w:semiHidden="1" w:unhideWhenUsed="1"/>
-    <w:lsdException w:name="Body Text First Indent 2" w:semiHidden="1" w:unhideWhenUsed="1"/>
-    <w:lsdException w:name="Note Heading" w:semiHidden="1" w:unhideWhenUsed="1"/>
-    <w:lsdException w:name="Body Text 2" w:semiHidden="1" w:unhideWhenUsed="1"/>
-    <w:lsdException w:name="Body Text 3" w:semiHidden="1" w:unhideWhenUsed="1"/>
-    <w:lsdException w:name="Body Text Indent 2" w:semiHidden="1" w:unhideWhenUsed="1"/>
-    <w:lsdException w:name="Body Text Indent 3" w:semiHidden="1" w:unhideWhenUsed="1"/>
-    <w:lsdException w:name="Block Text" w:semiHidden="1" w:unhideWhenUsed="1"/>
-    <w:lsdException w:name="Hyperlink" w:semiHidden="1" w:unhideWhenUsed="1"/>
-    <w:lsdException w:name="FollowedHyperlink" w:semiHidden="1" w:unhideWhenUsed="1"/>
-    <w:lsdException w:name="Strong" w:uiPriority="22" w:qFormat="1"/>
-    <w:lsdException w:name="Emphasis" w:uiPriority="20" w:qFormat="1"/>
-    <w:lsdException w:name="Document Map" w:semiHidden="1" w:unhideWhenUsed="1"/>
-    <w:lsdException w:name="Plain Text" w:semiHidden="1" w:unhideWhenUsed="1"/>
-    <w:lsdException w:name="E-mail Signature" w:semiHidden="1" w:unhideWhenUsed="1"/>
-    <w:lsdException w:name="HTML Top of Form" w:semiHidden="1" w:unhideWhenUsed="1"/>
-    <w:lsdException w:name="HTML Bottom of Form" w:semiHidden="1" w:unhideWhenUsed="1"/>
-    <w:lsdException w:name="Normal (Web)" w:semiHidden="1" w:unhideWhenUsed="1"/>
-    <w:lsdException w:name="HTML Acronym" w:semiHidden="1" w:unhideWhenUsed="1"/>
-    <w:lsdException w:name="HTML Address" w:semiHidden="1" w:unhideWhenUsed="1"/>
-    <w:lsdException w:name="HTML Cite" w:semiHidden="1" w:unhideWhenUsed="1"/>
-    <w:lsdException w:name="HTML Code" w:semiHidden="1" w:unhideWhenUsed="1"/>
-    <w:lsdException w:name="HTML Definition" w:semiHidden="1" w:unhideWhenUsed="1"/>
-    <w:lsdException w:name="HTML Keyboard" w:semiHidden="1" w:unhideWhenUsed="1"/>
-    <w:lsdException w:name="HTML Preformatted" w:semiHidden="1" w:unhideWhenUsed="1"/>
-    <w:lsdException w:name="HTML Sample" w:semiHidden="1" w:unhideWhenUsed="1"/>
-    <w:lsdException w:name="HTML Typewriter" w:semiHidden="1" w:unhideWhenUsed="1"/>
-    <w:lsdException w:name="HTML Variable" w:semiHidden="1" w:unhideWhenUsed="1"/>
-    <w:lsdException w:name="Normal Table" w:semiHidden="1" w:unhideWhenUsed="1"/>
-    <w:lsdException w:name="annotation subject" w:semiHidden="1" w:unhideWhenUsed="1"/>
-    <w:lsdException w:name="No List" w:semiHidden="1" w:unhideWhenUsed="1"/>
-    <w:lsdException w:name="Outline List 1" w:semiHidden="1" w:unhideWhenUsed="1"/>
-    <w:lsdException w:name="Outline List 2" w:semiHidden="1" w:unhideWhenUsed="1"/>
-    <w:lsdException w:name="Outline List 3" w:semiHidden="1" w:unhideWhenUsed="1"/>
-    <w:lsdException w:name="Table Simple 1" w:semiHidden="1" w:unhideWhenUsed="1"/>
-    <w:lsdException w:name="Table Simple 2" w:semiHidden="1" w:unhideWhenUsed="1"/>
-    <w:lsdException w:name="Table Simple 3" w:semiHidden="1" w:unhideWhenUsed="1"/>
-    <w:lsdException w:name="Table Classic 1" w:semiHidden="1" w:unhideWhenUsed="1"/>
-    <w:lsdException w:name="Table Classic 2" w:semiHidden="1" w:unhideWhenUsed="1"/>
-    <w:lsdException w:name="Table Classic 3" w:semiHidden="1" w:unhideWhenUsed="1"/>
-    <w:lsdException w:name="Table Classic 4" w:semiHidden="1" w:unhideWhenUsed="1"/>
-    <w:lsdException w:name="Table Colorful 1" w:semiHidden="1" w:unhideWhenUsed="1"/>
-    <w:lsdException w:name="Table Colorful 2" w:semiHidden="1" w:unhideWhenUsed="1"/>
-    <w:lsdException w:name="Table Colorful 3" w:semiHidden="1" w:unhideWhenUsed="1"/>
-    <w:lsdException w:name="Table Columns 1" w:semiHidden="1" w:unhideWhenUsed="1"/>
-    <w:lsdException w:name="Table Columns 2" w:semiHidden="1" w:unhideWhenUsed="1"/>
-    <w:lsdException w:name="Table Columns 3" w:semiHidden="1" w:unhideWhenUsed="1"/>
-    <w:lsdException w:name="Table Columns 4" w:semiHidden="1" w:unhideWhenUsed="1"/>
-    <w:lsdException w:name="Table Columns 5" w:semiHidden="1" w:unhideWhenUsed="1"/>
-    <w:lsdException w:name="Table Grid 1" w:semiHidden="1" w:unhideWhenUsed="1"/>
-    <w:lsdException w:name="Table Grid 2" w:semiHidden="1" w:unhideWhenUsed="1"/>
-    <w:lsdException w:name="Table Grid 3" w:semiHidden="1" w:unhideWhenUsed="1"/>
-    <w:lsdException w:name="Table Grid 4" w:semiHidden="1" w:unhideWhenUsed="1"/>
-    <w:lsdException w:name="Table Grid 5" w:semiHidden="1" w:unhideWhenUsed="1"/>
-    <w:lsdException w:name="Table Grid 6" w:semiHidden="1" w:unhideWhenUsed="1"/>
-    <w:lsdException w:name="Table Grid 7" w:semiHidden="1" w:unhideWhenUsed="1"/>
-    <w:lsdException w:name="Table Grid 8" w:semiHidden="1" w:unhideWhenUsed="1"/>
-    <w:lsdException w:name="Table List 1" w:semiHidden="1" w:unhideWhenUsed="1"/>
-    <w:lsdException w:name="Table List 2" w:semiHidden="1" w:unhideWhenUsed="1"/>
-    <w:lsdException w:name="Table List 3" w:semiHidden="1" w:unhideWhenUsed="1"/>
-    <w:lsdException w:name="Table List 4" w:semiHidden="1" w:unhideWhenUsed="1"/>
-    <w:lsdException w:name="Table List 5" w:semiHidden="1" w:unhideWhenUsed="1"/>
-    <w:lsdException w:name="Table List 6" w:semiHidden="1" w:unhideWhenUsed="1"/>
-    <w:lsdException w:name="Table List 7" w:semiHidden="1" w:unhideWhenUsed="1"/>
-    <w:lsdException w:name="Table List 8" w:semiHidden="1" w:unhideWhenUsed="1"/>
-    <w:lsdException w:name="Table 3D effects 1" w:semiHidden="1" w:unhideWhenUsed="1"/>
-    <w:lsdException w:name="Table 3D effects 2" w:semiHidden="1" w:unhideWhenUsed="1"/>
-    <w:lsdException w:name="Table 3D effects 3" w:semiHidden="1" w:unhideWhenUsed="1"/>
-    <w:lsdException w:name="Table Contemporary" w:semiHidden="1" w:unhideWhenUsed="1"/>
-    <w:lsdException w:name="Table Elegant" w:semiHidden="1" w:unhideWhenUsed="1"/>
-    <w:lsdException w:name="Table Professional" w:semiHidden="1" w:unhideWhenUsed="1"/>
-    <w:lsdException w:name="Table Subtle 1" w:semiHidden="1" w:unhideWhenUsed="1"/>
-    <w:lsdException w:name="Table Subtle 2" w:semiHidden="1" w:unhideWhenUsed="1"/>
-    <w:lsdException w:name="Table Web 1" w:semiHidden="1" w:unhideWhenUsed="1"/>
-    <w:lsdException w:name="Table Web 2" w:semiHidden="1" w:unhideWhenUsed="1"/>
-    <w:lsdException w:name="Table Web 3" w:semiHidden="1" w:unhideWhenUsed="1"/>
-    <w:lsdException w:name="Balloon Text" w:semiHidden="1" w:unhideWhenUsed="1"/>
-    <w:lsdException w:name="Table Grid" w:uiPriority="39"/>
-    <w:lsdException w:name="Table Theme" w:semiHidden="1" w:unhideWhenUsed="1"/>
-    <w:lsdException w:name="Placeholder Text" w:semiHidden="1"/>
-    <w:lsdException w:name="No Spacing" w:uiPriority="1" w:qFormat="1"/>
-    <w:lsdException w:name="Light Shading" w:uiPriority="60"/>
-    <w:lsdException w:name="Light List" w:uiPriority="61"/>
-    <w:lsdException w:name="Light Grid" w:uiPriority="62"/>
-    <w:lsdException w:name="Medium Shading 1" w:uiPriority="63"/>
-    <w:lsdException w:name="Medium Shading 2" w:uiPriority="64"/>
-    <w:lsdException w:name="Medium List 1" w:uiPriority="65"/>
-    <w:lsdException w:name="Medium List 2" w:uiPriority="66"/>
-    <w:lsdException w:name="Medium Grid 1" w:uiPriority="67"/>
-    <w:lsdException w:name="Medium Grid 2" w:uiPriority="68"/>
-    <w:lsdException w:name="Medium Grid 3" w:uiPriority="69"/>
-    <w:lsdException w:name="Dark List" w:uiPriority="70"/>
-    <w:lsdException w:name="Colorful Shading" w:uiPriority="71"/>
-    <w:lsdException w:name="Colorful List" w:uiPriority="72"/>
-    <w:lsdException w:name="Colorful Grid" w:uiPriority="73"/>
-    <w:lsdException w:name="Light Shading Accent 1" w:uiPriority="60"/>
-    <w:lsdException w:name="Light List Accent 1" w:uiPriority="61"/>
-    <w:lsdException w:name="Light Grid Accent 1" w:uiPriority="62"/>
-    <w:lsdException w:name="Medium Shading 1 Accent 1" w:uiPriority="63"/>
-    <w:lsdException w:name="Medium Shading 2 Accent 1" w:uiPriority="64"/>
-    <w:lsdException w:name="Medium List 1 Accent 1" w:uiPriority="65"/>
-    <w:lsdException w:name="Revision" w:semiHidden="1"/>
-    <w:lsdException w:name="List Paragraph" w:uiPriority="34" w:qFormat="1"/>
-    <w:lsdException w:name="Quote" w:uiPriority="29" w:qFormat="1"/>
-    <w:lsdException w:name="Intense Quote" w:uiPriority="30" w:qFormat="1"/>
-    <w:lsdException w:name="Medium List 2 Accent 1" w:uiPriority="66"/>
-    <w:lsdException w:name="Medium Grid 1 Accent 1" w:uiPriority="67"/>
-    <w:lsdException w:name="Medium Grid 2 Accent 1" w:uiPriority="68"/>
-    <w:lsdException w:name="Medium Grid 3 Accent 1" w:uiPriority="69"/>
-    <w:lsdException w:name="Dark List Accent 1" w:uiPriority="70"/>
-    <w:lsdException w:name="Colorful Shading Accent 1" w:uiPriority="71"/>
-    <w:lsdException w:name="Colorful List Accent 1" w:uiPriority="72"/>
-    <w:lsdException w:name="Colorful Grid Accent 1" w:uiPriority="73"/>
-    <w:lsdException w:name="Light Shading Accent 2" w:uiPriority="60"/>
-    <w:lsdException w:name="Light List Accent 2" w:uiPriority="61"/>
-    <w:lsdException w:name="Light Grid Accent 2" w:uiPriority="62"/>
-    <w:lsdException w:name="Medium Shading 1 Accent 2" w:uiPriority="63"/>
-    <w:lsdException w:name="Medium Shading 2 Accent 2" w:uiPriority="64"/>
-    <w:lsdException w:name="Medium List 1 Accent 2" w:uiPriority="65"/>
-    <w:lsdException w:name="Medium List 2 Accent 2" w:uiPriority="66"/>
-    <w:lsdException w:name="Medium Grid 1 Accent 2" w:uiPriority="67"/>
-    <w:lsdException w:name="Medium Grid 2 Accent 2" w:uiPriority="68"/>
-    <w:lsdException w:name="Medium Grid 3 Accent 2" w:uiPriority="69"/>
-    <w:lsdException w:name="Dark List Accent 2" w:uiPriority="70"/>
-    <w:lsdException w:name="Colorful Shading Accent 2" w:uiPriority="71"/>
-    <w:lsdException w:name="Colorful List Accent 2" w:uiPriority="72"/>
-    <w:lsdException w:name="Colorful Grid Accent 2" w:uiPriority="73"/>
-    <w:lsdException w:name="Light Shading Accent 3" w:uiPriority="60"/>
-    <w:lsdException w:name="Light List Accent 3" w:uiPriority="61"/>
-    <w:lsdException w:name="Light Grid Accent 3" w:uiPriority="62"/>
-    <w:lsdException w:name="Medium Shading 1 Accent 3" w:uiPriority="63"/>
-    <w:lsdException w:name="Medium Shading 2 Accent 3" w:uiPriority="64"/>
-    <w:lsdException w:name="Medium List 1 Accent 3" w:uiPriority="65"/>
-    <w:lsdException w:name="Medium List 2 Accent 3" w:uiPriority="66"/>
-    <w:lsdException w:name="Medium Grid 1 Accent 3" w:uiPriority="67"/>
-    <w:lsdException w:name="Medium Grid 2 Accent 3" w:uiPriority="68"/>
-    <w:lsdException w:name="Medium Grid 3 Accent 3" w:uiPriority="69"/>
-    <w:lsdException w:name="Dark List Accent 3" w:uiPriority="70"/>
-    <w:lsdException w:name="Colorful Shading Accent 3" w:uiPriority="71"/>
-    <w:lsdException w:name="Colorful List Accent 3" w:uiPriority="72"/>
-    <w:lsdException w:name="Colorful Grid Accent 3" w:uiPriority="73"/>
-    <w:lsdException w:name="Light Shading Accent 4" w:uiPriority="60"/>
-    <w:lsdException w:name="Light List Accent 4" w:uiPriority="61"/>
-    <w:lsdException w:name="Light Grid Accent 4" w:uiPriority="62"/>
-    <w:lsdException w:name="Medium Shading 1 Accent 4" w:uiPriority="63"/>
-    <w:lsdException w:name="Medium Shading 2 Accent 4" w:uiPriority="64"/>
-    <w:lsdException w:name="Medium List 1 Accent 4" w:uiPriority="65"/>
-    <w:lsdException w:name="Medium List 2 Accent 4" w:uiPriority="66"/>
-    <w:lsdException w:name="Medium Grid 1 Accent 4" w:uiPriority="67"/>
-    <w:lsdException w:name="Medium Grid 2 Accent 4" w:uiPriority="68"/>
-    <w:lsdException w:name="Medium Grid 3 Accent 4" w:uiPriority="69"/>
-    <w:lsdException w:name="Dark List Accent 4" w:uiPriority="70"/>
-    <w:lsdException w:name="Colorful Shading Accent 4" w:uiPriority="71"/>
-    <w:lsdException w:name="Colorful List Accent 4" w:uiPriority="72"/>
-    <w:lsdException w:name="Colorful Grid Accent 4" w:uiPriority="73"/>
-    <w:lsdException w:name="Light Shading Accent 5" w:uiPriority="60"/>
-    <w:lsdException w:name="Light List Accent 5" w:uiPriority="61"/>
-    <w:lsdException w:name="Light Grid Accent 5" w:uiPriority="62"/>
-    <w:lsdException w:name="Medium Shading 1 Accent 5" w:uiPriority="63"/>
-    <w:lsdException w:name="Medium Shading 2 Accent 5" w:uiPriority="64"/>
-    <w:lsdException w:name="Medium List 1 Accent 5" w:uiPriority="65"/>
-    <w:lsdException w:name="Medium List 2 Accent 5" w:uiPriority="66"/>
-    <w:lsdException w:name="Medium Grid 1 Accent 5" w:uiPriority="67"/>
-    <w:lsdException w:name="Medium Grid 2 Accent 5" w:uiPriority="68"/>
-    <w:lsdException w:name="Medium Grid 3 Accent 5" w:uiPriority="69"/>
-    <w:lsdException w:name="Dark List Accent 5" w:uiPriority="70"/>
-    <w:lsdException w:name="Colorful Shading Accent 5" w:uiPriority="71"/>
-    <w:lsdException w:name="Colorful List Accent 5" w:uiPriority="72"/>
-    <w:lsdException w:name="Colorful Grid Accent 5" w:uiPriority="73"/>
-    <w:lsdException w:name="Light Shading Accent 6" w:uiPriority="60"/>
-    <w:lsdException w:name="Light List Accent 6" w:uiPriority="61"/>
-    <w:lsdException w:name="Light Grid Accent 6" w:uiPriority="62"/>
-    <w:lsdException w:name="Medium Shading 1 Accent 6" w:uiPriority="63"/>
-    <w:lsdException w:name="Medium Shading 2 Accent 6" w:uiPriority="64"/>
-    <w:lsdException w:name="Medium List 1 Accent 6" w:uiPriority="65"/>
-    <w:lsdException w:name="Medium List 2 Accent 6" w:uiPriority="66"/>
-    <w:lsdException w:name="Medium Grid 1 Accent 6" w:uiPriority="67"/>
-    <w:lsdException w:name="Medium Grid 2 Accent 6" w:uiPriority="68"/>
-    <w:lsdException w:name="Medium Grid 3 Accent 6" w:uiPriority="69"/>
-    <w:lsdException w:name="Dark List Accent 6" w:uiPriority="70"/>
-    <w:lsdException w:name="Colorful Shading Accent 6" w:uiPriority="71"/>
-    <w:lsdException w:name="Colorful List Accent 6" w:uiPriority="72"/>
-    <w:lsdException w:name="Colorful Grid Accent 6" w:uiPriority="73"/>
-    <w:lsdException w:name="Subtle Emphasis" w:uiPriority="19" w:qFormat="1"/>
-    <w:lsdException w:name="Intense Emphasis" w:uiPriority="21" w:qFormat="1"/>
-    <w:lsdException w:name="Subtle Reference" w:uiPriority="31" w:qFormat="1"/>
-    <w:lsdException w:name="Intense Reference" w:uiPriority="32" w:qFormat="1"/>
-    <w:lsdException w:name="Book Title" w:uiPriority="33" w:qFormat="1"/>
-    <w:lsdException w:name="Bibliography" w:semiHidden="1" w:uiPriority="37" w:unhideWhenUsed="1"/>
-    <w:lsdException w:name="TOC Heading" w:semiHidden="1" w:uiPriority="39" w:unhideWhenUsed="1" w:qFormat="1"/>
-    <w:lsdException w:name="Plain Table 1" w:uiPriority="41"/>
-    <w:lsdException w:name="Plain Table 2" w:uiPriority="42"/>
-    <w:lsdException w:name="Plain Table 3" w:uiPriority="43"/>
-    <w:lsdException w:name="Plain Table 4" w:uiPriority="44"/>
-    <w:lsdException w:name="Plain Table 5" w:uiPriority="45"/>
-    <w:lsdException w:name="Grid Table Light" w:uiPriority="40"/>
-    <w:lsdException w:name="Grid Table 1 Light" w:uiPriority="46"/>
-    <w:lsdException w:name="Grid Table 2" w:uiPriority="47"/>
-    <w:lsdException w:name="Grid Table 3" w:uiPriority="48"/>
-    <w:lsdException w:name="Grid Table 4" w:uiPriority="49"/>
-    <w:lsdException w:name="Grid Table 5 Dark" w:uiPriority="50"/>
-    <w:lsdException w:name="Grid Table 6 Colorful" w:uiPriority="51"/>
-    <w:lsdException w:name="Grid Table 7 Colorful" w:uiPriority="52"/>
-    <w:lsdException w:name="Grid Table 1 Light Accent 1" w:uiPriority="46"/>
-    <w:lsdException w:name="Grid Table 2 Accent 1" w:uiPriority="47"/>
-    <w:lsdException w:name="Grid Table 3 Accent 1" w:uiPriority="48"/>
-    <w:lsdException w:name="Grid Table 4 Accent 1" w:uiPriority="49"/>
-    <w:lsdException w:name="Grid Table 5 Dark Accent 1" w:uiPriority="50"/>
-    <w:lsdException w:name="Grid Table 6 Colorful Accent 1" w:uiPriority="51"/>
-    <w:lsdException w:name="Grid Table 7 Colorful Accent 1" w:uiPriority="52"/>
-    <w:lsdException w:name="Grid Table 1 Light Accent 2" w:uiPriority="46"/>
-    <w:lsdException w:name="Grid Table 2 Accent 2" w:uiPriority="47"/>
-    <w:lsdException w:name="Grid Table 3 Accent 2" w:uiPriority="48"/>
-    <w:lsdException w:name="Grid Table 4 Accent 2" w:uiPriority="49"/>
-    <w:lsdException w:name="Grid Table 5 Dark Accent 2" w:uiPriority="50"/>
-    <w:lsdException w:name="Grid Table 6 Colorful Accent 2" w:uiPriority="51"/>
-    <w:lsdException w:name="Grid Table 7 Colorful Accent 2" w:uiPriority="52"/>
-    <w:lsdException w:name="Grid Table 1 Light Accent 3" w:uiPriority="46"/>
-    <w:lsdException w:name="Grid Table 2 Accent 3" w:uiPriority="47"/>
-    <w:lsdException w:name="Grid Table 3 Accent 3" w:uiPriority="48"/>
-    <w:lsdException w:name="Grid Table 4 Accent 3" w:uiPriority="49"/>
-    <w:lsdException w:name="Grid Table 5 Dark Accent 3" w:uiPriority="50"/>
-    <w:lsdException w:name="Grid Table 6 Colorful Accent 3" w:uiPriority="51"/>
-    <w:lsdException w:name="Grid Table 7 Colorful Accent 3" w:uiPriority="52"/>
-    <w:lsdException w:name="Grid Table 1 Light Accent 4" w:uiPriority="46"/>
-    <w:lsdException w:name="Grid Table 2 Accent 4" w:uiPriority="47"/>
-    <w:lsdException w:name="Grid Table 3 Accent 4" w:uiPriority="48"/>
-    <w:lsdException w:name="Grid Table 4 Accent 4" w:uiPriority="49"/>
-    <w:lsdException w:name="Grid Table 5 Dark Accent 4" w:uiPriority="50"/>
-    <w:lsdException w:name="Grid Table 6 Colorful Accent 4" w:uiPriority="51"/>
-    <w:lsdException w:name="Grid Table 7 Colorful Accent 4" w:uiPriority="52"/>
-    <w:lsdException w:name="Grid Table 1 Light Accent 5" w:uiPriority="46"/>
-    <w:lsdException w:name="Grid Table 2 Accent 5" w:uiPriority="47"/>
-    <w:lsdException w:name="Grid Table 3 Accent 5" w:uiPriority="48"/>
-    <w:lsdException w:name="Grid Table 4 Accent 5" w:uiPriority="49"/>
-    <w:lsdException w:name="Grid Table 5 Dark Accent 5" w:uiPriority="50"/>
-    <w:lsdException w:name="Grid Table 6 Colorful Accent 5" w:uiPriority="51"/>
-    <w:lsdException w:name="Grid Table 7 Colorful Accent 5" w:uiPriority="52"/>
-    <w:lsdException w:name="Grid Table 1 Light Accent 6" w:uiPriority="46"/>
-    <w:lsdException w:name="Grid Table 2 Accent 6" w:uiPriority="47"/>
-    <w:lsdException w:name="Grid Table 3 Accent 6" w:uiPriority="48"/>
-    <w:lsdException w:name="Grid Table 4 Accent 6" w:uiPriority="49"/>
-    <w:lsdException w:name="Grid Table 5 Dark Accent 6" w:uiPriority="50"/>
-    <w:lsdException w:name="Grid Table 6 Colorful Accent 6" w:uiPriority="51"/>
-    <w:lsdException w:name="Grid Table 7 Colorful Accent 6" w:uiPriority="52"/>
-    <w:lsdException w:name="List Table 1 Light" w:uiPriority="46"/>
-    <w:lsdException w:name="List Table 2" w:uiPriority="47"/>
-    <w:lsdException w:name="List Table 3" w:uiPriority="48"/>
-    <w:lsdException w:name="List Table 4" w:uiPriority="49"/>
-    <w:lsdException w:name="List Table 5 Dark" w:uiPriority="50"/>
-    <w:lsdException w:name="List Table 6 Colorful" w:uiPriority="51"/>
-    <w:lsdException w:name="List Table 7 Colorful" w:uiPriority="52"/>
-    <w:lsdException w:name="List Table 1 Light Accent 1" w:uiPriority="46"/>
-    <w:lsdException w:name="List Table 2 Accent 1" w:uiPriority="47"/>
-    <w:lsdException w:name="List Table 3 Accent 1" w:uiPriority="48"/>
-    <w:lsdException w:name="List Table 4 Accent 1" w:uiPriority="49"/>
-    <w:lsdException w:name="List Table 5 Dark Accent 1" w:uiPriority="50"/>
-    <w:lsdException w:name="List Table 6 Colorful Accent 1" w:uiPriority="51"/>
-    <w:lsdException w:name="List Table 7 Colorful Accent 1" w:uiPriority="52"/>
-    <w:lsdException w:name="List Table 1 Light Accent 2" w:uiPriority="46"/>
-    <w:lsdException w:name="List Table 2 Accent 2" w:uiPriority="47"/>
-    <w:lsdException w:name="List Table 3 Accent 2" w:uiPriority="48"/>
-    <w:lsdException w:name="List Table 4 Accent 2" w:uiPriority="49"/>
-    <w:lsdException w:name="List Table 5 Dark Accent 2" w:uiPriority="50"/>
-    <w:lsdException w:name="List Table 6 Colorful Accent 2" w:uiPriority="51"/>
-    <w:lsdException w:name="List Table 7 Colorful Accent 2" w:uiPriority="52"/>
-    <w:lsdException w:name="List Table 1 Light Accent 3" w:uiPriority="46"/>
-    <w:lsdException w:name="List Table 2 Accent 3" w:uiPriority="47"/>
-    <w:lsdException w:name="List Table 3 Accent 3" w:uiPriority="48"/>
-    <w:lsdException w:name="List Table 4 Accent 3" w:uiPriority="49"/>
-    <w:lsdException w:name="List Table 5 Dark Accent 3" w:uiPriority="50"/>
-    <w:lsdException w:name="List Table 6 Colorful Accent 3" w:uiPriority="51"/>
-    <w:lsdException w:name="List Table 7 Colorful Accent 3" w:uiPriority="52"/>
-    <w:lsdException w:name="List Table 1 Light Accent 4" w:uiPriority="46"/>
-    <w:lsdException w:name="List Table 2 Accent 4" w:uiPriority="47"/>
-    <w:lsdException w:name="List Table 3 Accent 4" w:uiPriority="48"/>
-    <w:lsdException w:name="List Table 4 Accent 4" w:uiPriority="49"/>
-    <w:lsdException w:name="List Table 5 Dark Accent 4" w:uiPriority="50"/>
-    <w:lsdException w:name="List Table 6 Colorful Accent 4" w:uiPriority="51"/>
-    <w:lsdException w:name="List Table 7 Colorful Accent 4" w:uiPriority="52"/>
-    <w:lsdException w:name="List Table 1 Light Accent 5" w:uiPriority="46"/>
-    <w:lsdException w:name="List Table 2 Accent 5" w:uiPriority="47"/>
-    <w:lsdException w:name="List Table 3 Accent 5" w:uiPriority="48"/>
-    <w:lsdException w:name="List Table 4 Accent 5" w:uiPriority="49"/>
-    <w:lsdException w:name="List Table 5 Dark Accent 5" w:uiPriority="50"/>
-    <w:lsdException w:name="List Table 6 Colorful Accent 5" w:uiPriority="51"/>
-    <w:lsdException w:name="List Table 7 Colorful Accent 5" w:uiPriority="52"/>
-    <w:lsdException w:name="List Table 1 Light Accent 6" w:uiPriority="46"/>
-    <w:lsdException w:name="List Table 2 Accent 6" w:uiPriority="47"/>
-    <w:lsdException w:name="List Table 3 Accent 6" w:uiPriority="48"/>
-    <w:lsdException w:name="List Table 4 Accent 6" w:uiPriority="49"/>
-    <w:lsdException w:name="List Table 5 Dark Accent 6" w:uiPriority="50"/>
-    <w:lsdException w:name="List Table 6 Colorful Accent 6" w:uiPriority="51"/>
-    <w:lsdException w:name="List Table 7 Colorful Accent 6" w:uiPriority="52"/>
-    <w:lsdException w:name="Mention" w:semiHidden="1" w:unhideWhenUsed="1"/>
-    <w:lsdException w:name="Smart Hyperlink" w:semiHidden="1" w:unhideWhenUsed="1"/>
-    <w:lsdException w:name="Hashtag" w:semiHidden="1" w:unhideWhenUsed="1"/>
-    <w:lsdException w:name="Unresolved Mention" w:semiHidden="1" w:unhideWhenUsed="1"/>
-  </w:latentStyles>
-  <w:style w:type="paragraph" w:default="1" w:styleId="Normal">
-    <w:name w:val="Normal"/>
-    <w:qFormat/>
-  </w:style>
-  <w:style w:type="character" w:default="1" w:styleId="Fuentedeprrafopredeter">
-    <w:name w:val="Default Paragraph Font"/>
-    <w:uiPriority w:val="1"/>
-    <w:semiHidden/>
-    <w:unhideWhenUsed/>
-  </w:style>
-  <w:style w:type="table" w:default="1" w:styleId="Tablanormal">
-    <w:name w:val="Normal Table"/>
-    <w:uiPriority w:val="99"/>
-    <w:semiHidden/>
-    <w:unhideWhenUsed/>
-    <w:tblPr>
-      <w:tblInd w:w="0" w:type="dxa"/>
-      <w:tblCellMar>
-        <w:top w:w="0" w:type="dxa"/>
-        <w:left w:w="108" w:type="dxa"/>
-        <w:bottom w:w="0" w:type="dxa"/>
-        <w:right w:w="108" w:type="dxa"/>
-      </w:tblCellMar>
-    </w:tblPr>
-  </w:style>
-  <w:style w:type="numbering" w:default="1" w:styleId="Sinlista">
-    <w:name w:val="No List"/>
-    <w:uiPriority w:val="99"/>
-    <w:semiHidden/>
-    <w:unhideWhenUsed/>
-  </w:style>
-  <w:style w:type="character" w:styleId="Textodelmarcadordeposicin">
-    <w:name w:val="Placeholder Text"/>
-    <w:basedOn w:val="Fuentedeprrafopredeter"/>
-    <w:uiPriority w:val="99"/>
-    <w:semiHidden/>
-    <w:rsid w:val="00EF0A7F"/>
-    <w:rPr>
-      <w:color w:val="808080"/>
-    </w:rPr>
-  </w:style>
-</w:styles>
-</file>
-
-<file path=word/glossary/webSettings.xml><?xml version="1.0" encoding="utf-8"?>
-<w:webSettings xmlns:mc="http://schemas.openxmlformats.org/markup-compatibility/2006" xmlns:r="http://schemas.openxmlformats.org/officeDocument/2006/relationships" xmlns:w="http://schemas.openxmlformats.org/wordprocessingml/2006/main" xmlns:w14="http://schemas.microsoft.com/office/word/2010/wordml" xmlns:w15="http://schemas.microsoft.com/office/word/2012/wordml" xmlns:w16cid="http://schemas.microsoft.com/office/word/2016/wordml/cid" xmlns:w16se="http://schemas.microsoft.com/office/word/2015/wordml/symex" mc:Ignorable="w14 w15 w16se w16cid">
-  <w:optimizeForBrowser/>
-  <w:allowPNG/>
-</w:webSettings>
-</file>
-
 <file path=word/theme/theme1.xml><?xml version="1.0" encoding="utf-8"?>
 <a:theme xmlns:a="http://schemas.openxmlformats.org/drawingml/2006/main" name="Office Theme">
   <a:themeElements>
@@ -22220,7 +21084,7 @@
 </file>
 
 <file path=customXml/itemProps1.xml><?xml version="1.0" encoding="utf-8"?>
-<ds:datastoreItem xmlns:ds="http://schemas.openxmlformats.org/officeDocument/2006/customXml" ds:itemID="{14026D08-1EA9-4E4C-95B4-7EA418141FF7}">
+<ds:datastoreItem xmlns:ds="http://schemas.openxmlformats.org/officeDocument/2006/customXml" ds:itemID="{A0BC58F2-3E07-4E8E-8846-49A73A48F673}">
   <ds:schemaRefs>
     <ds:schemaRef ds:uri="http://schemas.openxmlformats.org/officeDocument/2006/bibliography"/>
   </ds:schemaRefs>

</xml_diff>